<commit_message>
Fix documentation and presentation
</commit_message>
<xml_diff>
--- a/documentation and presentation/Psychopaths_Documentation.docx
+++ b/documentation and presentation/Psychopaths_Documentation.docx
@@ -66,82 +66,88 @@
       </w:pPr>
       <w:r>
         <w:rPr>
-          <w:rFonts w:ascii="Arial Rounded MT Bold" w:hAnsi="Arial Rounded MT Bold" w:cs="Times New Roman"/>
-          <w:b/>
-          <w:bCs/>
+          <w:rFonts w:ascii="Arial Rounded MT Bold" w:hAnsi="Arial Rounded MT Bold"/>
           <w:noProof/>
-          <w:sz w:val="32"/>
-          <w:szCs w:val="32"/>
+          <w:sz w:val="48"/>
         </w:rPr>
         <w:lastRenderedPageBreak/>
         <mc:AlternateContent>
           <mc:Choice Requires="wps">
             <w:drawing>
-              <wp:anchor distT="0" distB="0" distL="114300" distR="114300" simplePos="0" relativeHeight="251660288" behindDoc="0" locked="0" layoutInCell="1" allowOverlap="1" wp14:anchorId="2BEDAD3A" wp14:editId="01F02352">
+              <wp:anchor distT="0" distB="0" distL="114300" distR="114300" simplePos="0" relativeHeight="251659264" behindDoc="1" locked="0" layoutInCell="1" allowOverlap="1" wp14:anchorId="08E8D56E" wp14:editId="1BBF6297">
                 <wp:simplePos x="0" y="0"/>
-                <wp:positionH relativeFrom="margin">
-                  <wp:posOffset>-282575</wp:posOffset>
+                <wp:positionH relativeFrom="column">
+                  <wp:posOffset>-114935</wp:posOffset>
                 </wp:positionH>
                 <wp:positionV relativeFrom="paragraph">
-                  <wp:posOffset>426085</wp:posOffset>
+                  <wp:posOffset>464185</wp:posOffset>
                 </wp:positionV>
-                <wp:extent cx="6599555" cy="0"/>
-                <wp:effectExtent l="0" t="0" r="10795" b="19050"/>
+                <wp:extent cx="6210300" cy="1684020"/>
+                <wp:effectExtent l="0" t="0" r="19050" b="11430"/>
                 <wp:wrapNone/>
-                <wp:docPr id="9" name="Straight Connector 1"/>
+                <wp:docPr id="3" name="Правоъгълник 3"/>
                 <wp:cNvGraphicFramePr/>
                 <a:graphic xmlns:a="http://schemas.openxmlformats.org/drawingml/2006/main">
                   <a:graphicData uri="http://schemas.microsoft.com/office/word/2010/wordprocessingShape">
                     <wps:wsp>
-                      <wps:cNvCnPr/>
+                      <wps:cNvSpPr/>
                       <wps:spPr>
                         <a:xfrm>
                           <a:off x="0" y="0"/>
-                          <a:ext cx="6599555" cy="0"/>
+                          <a:ext cx="6210300" cy="1684020"/>
                         </a:xfrm>
-                        <a:prstGeom prst="line">
+                        <a:prstGeom prst="rect">
                           <a:avLst/>
                         </a:prstGeom>
-                        <a:ln w="12700">
+                        <a:solidFill>
+                          <a:schemeClr val="accent6">
+                            <a:lumMod val="20000"/>
+                            <a:lumOff val="80000"/>
+                          </a:schemeClr>
+                        </a:solidFill>
+                        <a:ln>
                           <a:solidFill>
                             <a:schemeClr val="accent6">
-                              <a:lumMod val="75000"/>
+                              <a:lumMod val="60000"/>
+                              <a:lumOff val="40000"/>
                             </a:schemeClr>
                           </a:solidFill>
                         </a:ln>
                       </wps:spPr>
                       <wps:style>
-                        <a:lnRef idx="1">
-                          <a:schemeClr val="dk1"/>
+                        <a:lnRef idx="2">
+                          <a:schemeClr val="accent1">
+                            <a:shade val="50000"/>
+                          </a:schemeClr>
                         </a:lnRef>
-                        <a:fillRef idx="0">
-                          <a:schemeClr val="dk1"/>
+                        <a:fillRef idx="1">
+                          <a:schemeClr val="accent1"/>
                         </a:fillRef>
                         <a:effectRef idx="0">
-                          <a:schemeClr val="dk1"/>
+                          <a:schemeClr val="accent1"/>
                         </a:effectRef>
                         <a:fontRef idx="minor">
-                          <a:schemeClr val="tx1"/>
+                          <a:schemeClr val="lt1"/>
                         </a:fontRef>
                       </wps:style>
-                      <wps:bodyPr/>
+                      <wps:bodyPr rot="0" spcFirstLastPara="0" vertOverflow="overflow" horzOverflow="overflow" vert="horz" wrap="square" lIns="91440" tIns="45720" rIns="91440" bIns="45720" numCol="1" spcCol="0" rtlCol="0" fromWordArt="0" anchor="ctr" anchorCtr="0" forceAA="0" compatLnSpc="1">
+                        <a:prstTxWarp prst="textNoShape">
+                          <a:avLst/>
+                        </a:prstTxWarp>
+                        <a:noAutofit/>
+                      </wps:bodyPr>
                     </wps:wsp>
                   </a:graphicData>
                 </a:graphic>
-                <wp14:sizeRelH relativeFrom="margin">
-                  <wp14:pctWidth>0</wp14:pctWidth>
-                </wp14:sizeRelH>
                 <wp14:sizeRelV relativeFrom="margin">
                   <wp14:pctHeight>0</wp14:pctHeight>
                 </wp14:sizeRelV>
               </wp:anchor>
             </w:drawing>
           </mc:Choice>
-          <mc:Fallback xmlns:w16se="http://schemas.microsoft.com/office/word/2015/wordml/symex" xmlns:w16sdtdh="http://schemas.microsoft.com/office/word/2020/wordml/sdtdatahash" xmlns:w16="http://schemas.microsoft.com/office/word/2018/wordml" xmlns:w16cid="http://schemas.microsoft.com/office/word/2016/wordml/cid" xmlns:w16cex="http://schemas.microsoft.com/office/word/2018/wordml/cex" xmlns:w15="http://schemas.microsoft.com/office/word/2012/wordml" xmlns:oel="http://schemas.microsoft.com/office/2019/extlst" xmlns:am3d="http://schemas.microsoft.com/office/drawing/2017/model3d" xmlns:aink="http://schemas.microsoft.com/office/drawing/2016/ink" xmlns:cx8="http://schemas.microsoft.com/office/drawing/2016/5/14/chartex" xmlns:cx7="http://schemas.microsoft.com/office/drawing/2016/5/13/chartex" xmlns:cx6="http://schemas.microsoft.com/office/drawing/2016/5/12/chartex" xmlns:cx5="http://schemas.microsoft.com/office/drawing/2016/5/11/chartex" xmlns:cx4="http://schemas.microsoft.com/office/drawing/2016/5/10/chartex" xmlns:cx3="http://schemas.microsoft.com/office/drawing/2016/5/9/chartex" xmlns:cx2="http://schemas.microsoft.com/office/drawing/2015/10/21/chartex" xmlns:cx1="http://schemas.microsoft.com/office/drawing/2015/9/8/chartex" xmlns:cx="http://schemas.microsoft.com/office/drawing/2014/chartex">
+          <mc:Fallback>
             <w:pict>
-              <v:line w14:anchorId="49B0D95E" id="Straight Connector 1" o:spid="_x0000_s1026" style="position:absolute;z-index:251660288;visibility:visible;mso-wrap-style:square;mso-width-percent:0;mso-height-percent:0;mso-wrap-distance-left:9pt;mso-wrap-distance-top:0;mso-wrap-distance-right:9pt;mso-wrap-distance-bottom:0;mso-position-horizontal:absolute;mso-position-horizontal-relative:margin;mso-position-vertical:absolute;mso-position-vertical-relative:text;mso-width-percent:0;mso-height-percent:0;mso-width-relative:margin;mso-height-relative:margin" from="-22.25pt,33.55pt" to="497.4pt,33.55pt" o:gfxdata="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" strokecolor="#e36c0a [2409]" strokeweight="1pt">
-                <w10:wrap anchorx="margin"/>
-              </v:line>
+              <v:rect id="Правоъгълник 3" o:spid="_x0000_s1026" style="position:absolute;margin-left:-9.05pt;margin-top:36.55pt;width:489pt;height:132.6pt;z-index:-251657216;visibility:visible;mso-wrap-style:square;mso-height-percent:0;mso-wrap-distance-left:9pt;mso-wrap-distance-top:0;mso-wrap-distance-right:9pt;mso-wrap-distance-bottom:0;mso-position-horizontal:absolute;mso-position-horizontal-relative:text;mso-position-vertical:absolute;mso-position-vertical-relative:text;mso-height-percent:0;mso-height-relative:margin;v-text-anchor:middle" o:gfxdata="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" fillcolor="#fde9d9 [665]" strokecolor="#fabf8f [1945]" strokeweight="2pt"/>
             </w:pict>
           </mc:Fallback>
         </mc:AlternateContent>
@@ -163,6 +169,7 @@
         <w:spacing w:after="80"/>
         <w:jc w:val="both"/>
         <w:rPr>
+          <w:sz w:val="28"/>
           <w:lang w:val="bg-BG"/>
         </w:rPr>
       </w:pPr>
@@ -170,7 +177,7 @@
         <w:rPr>
           <w:b/>
           <w:bCs/>
-          <w:sz w:val="28"/>
+          <w:sz w:val="36"/>
           <w:szCs w:val="28"/>
         </w:rPr>
         <w:t xml:space="preserve">Creation of our </w:t>
@@ -179,30 +186,15 @@
         <w:rPr>
           <w:b/>
           <w:bCs/>
-          <w:sz w:val="28"/>
+          <w:sz w:val="36"/>
           <w:szCs w:val="28"/>
         </w:rPr>
         <w:t>Game</w:t>
       </w:r>
       <w:r>
-        <w:tab/>
-        <w:t>3</w:t>
-      </w:r>
-    </w:p>
-    <w:p>
-      <w:pPr>
-        <w:tabs>
-          <w:tab w:val="left" w:pos="720"/>
-          <w:tab w:val="left" w:leader="dot" w:pos="8640"/>
-        </w:tabs>
-        <w:spacing w:after="80"/>
-        <w:jc w:val="both"/>
-      </w:pPr>
-      <w:r>
-        <w:tab/>
-        <w:t>Team information</w:t>
-      </w:r>
-      <w:r>
+        <w:rPr>
+          <w:sz w:val="28"/>
+        </w:rPr>
         <w:tab/>
         <w:t>3</w:t>
       </w:r>
@@ -216,20 +208,65 @@
         <w:spacing w:after="80"/>
         <w:jc w:val="both"/>
         <w:rPr>
+          <w:sz w:val="28"/>
+        </w:rPr>
+      </w:pPr>
+      <w:r>
+        <w:rPr>
+          <w:sz w:val="28"/>
+        </w:rPr>
+        <w:tab/>
+      </w:r>
+      <w:bookmarkStart w:id="0" w:name="_GoBack"/>
+      <w:r>
+        <w:rPr>
+          <w:sz w:val="28"/>
+        </w:rPr>
+        <w:t>Team information</w:t>
+      </w:r>
+      <w:bookmarkEnd w:id="0"/>
+      <w:r>
+        <w:rPr>
+          <w:sz w:val="28"/>
+        </w:rPr>
+        <w:tab/>
+        <w:t>3</w:t>
+      </w:r>
+    </w:p>
+    <w:p>
+      <w:pPr>
+        <w:tabs>
+          <w:tab w:val="left" w:pos="720"/>
+          <w:tab w:val="left" w:leader="dot" w:pos="8640"/>
+        </w:tabs>
+        <w:spacing w:after="80"/>
+        <w:jc w:val="both"/>
+        <w:rPr>
+          <w:sz w:val="28"/>
           <w:lang w:val="bg-BG"/>
         </w:rPr>
       </w:pPr>
       <w:r>
-        <w:tab/>
-      </w:r>
-      <w:r>
-        <w:t>Introduction</w:t>
-      </w:r>
-      <w:r>
+        <w:rPr>
+          <w:sz w:val="28"/>
+        </w:rPr>
         <w:tab/>
       </w:r>
       <w:r>
         <w:rPr>
+          <w:sz w:val="28"/>
+        </w:rPr>
+        <w:t>Introduction</w:t>
+      </w:r>
+      <w:r>
+        <w:rPr>
+          <w:sz w:val="28"/>
+        </w:rPr>
+        <w:tab/>
+      </w:r>
+      <w:r>
+        <w:rPr>
+          <w:sz w:val="28"/>
           <w:lang w:val="bg-BG"/>
         </w:rPr>
         <w:t>4</w:t>
@@ -243,20 +280,29 @@
         </w:tabs>
         <w:spacing w:after="80"/>
         <w:jc w:val="both"/>
+        <w:rPr>
+          <w:sz w:val="28"/>
+        </w:rPr>
       </w:pPr>
       <w:r>
         <w:rPr>
           <w:b/>
           <w:bCs/>
-          <w:sz w:val="28"/>
+          <w:sz w:val="36"/>
           <w:szCs w:val="28"/>
         </w:rPr>
         <w:t>Work plan</w:t>
       </w:r>
       <w:r>
+        <w:rPr>
+          <w:sz w:val="28"/>
+        </w:rPr>
         <w:tab/>
       </w:r>
       <w:r>
+        <w:rPr>
+          <w:sz w:val="28"/>
+        </w:rPr>
         <w:t>5</w:t>
       </w:r>
     </w:p>
@@ -269,16 +315,26 @@
         <w:spacing w:after="80"/>
         <w:jc w:val="both"/>
         <w:rPr>
+          <w:sz w:val="28"/>
           <w:lang w:val="bg-BG"/>
         </w:rPr>
       </w:pPr>
       <w:r>
+        <w:rPr>
+          <w:sz w:val="28"/>
+        </w:rPr>
         <w:tab/>
       </w:r>
       <w:r>
+        <w:rPr>
+          <w:sz w:val="28"/>
+        </w:rPr>
         <w:t>Completion Tasks</w:t>
       </w:r>
       <w:r>
+        <w:rPr>
+          <w:sz w:val="28"/>
+        </w:rPr>
         <w:tab/>
         <w:t>5</w:t>
       </w:r>
@@ -303,91 +359,10 @@
       </w:pPr>
       <w:r>
         <w:rPr>
-          <w:rFonts w:ascii="Arial Rounded MT Bold" w:hAnsi="Arial Rounded MT Bold" w:cs="Times New Roman"/>
-          <w:b/>
-          <w:bCs/>
-          <w:noProof/>
-          <w:sz w:val="32"/>
-          <w:szCs w:val="32"/>
-        </w:rPr>
-        <w:lastRenderedPageBreak/>
-        <mc:AlternateContent>
-          <mc:Choice Requires="wps">
-            <w:drawing>
-              <wp:anchor distT="0" distB="0" distL="114300" distR="114300" simplePos="0" relativeHeight="251662336" behindDoc="0" locked="0" layoutInCell="1" allowOverlap="1" wp14:anchorId="58536F3E" wp14:editId="4E232467">
-                <wp:simplePos x="0" y="0"/>
-                <wp:positionH relativeFrom="margin">
-                  <wp:posOffset>-198755</wp:posOffset>
-                </wp:positionH>
-                <wp:positionV relativeFrom="paragraph">
-                  <wp:posOffset>372745</wp:posOffset>
-                </wp:positionV>
-                <wp:extent cx="6599555" cy="0"/>
-                <wp:effectExtent l="0" t="0" r="10795" b="19050"/>
-                <wp:wrapNone/>
-                <wp:docPr id="16" name="Straight Connector 1"/>
-                <wp:cNvGraphicFramePr/>
-                <a:graphic xmlns:a="http://schemas.openxmlformats.org/drawingml/2006/main">
-                  <a:graphicData uri="http://schemas.microsoft.com/office/word/2010/wordprocessingShape">
-                    <wps:wsp>
-                      <wps:cNvCnPr/>
-                      <wps:spPr>
-                        <a:xfrm>
-                          <a:off x="0" y="0"/>
-                          <a:ext cx="6599555" cy="0"/>
-                        </a:xfrm>
-                        <a:prstGeom prst="line">
-                          <a:avLst/>
-                        </a:prstGeom>
-                        <a:ln w="12700">
-                          <a:solidFill>
-                            <a:schemeClr val="accent6">
-                              <a:lumMod val="75000"/>
-                            </a:schemeClr>
-                          </a:solidFill>
-                        </a:ln>
-                      </wps:spPr>
-                      <wps:style>
-                        <a:lnRef idx="1">
-                          <a:schemeClr val="dk1"/>
-                        </a:lnRef>
-                        <a:fillRef idx="0">
-                          <a:schemeClr val="dk1"/>
-                        </a:fillRef>
-                        <a:effectRef idx="0">
-                          <a:schemeClr val="dk1"/>
-                        </a:effectRef>
-                        <a:fontRef idx="minor">
-                          <a:schemeClr val="tx1"/>
-                        </a:fontRef>
-                      </wps:style>
-                      <wps:bodyPr/>
-                    </wps:wsp>
-                  </a:graphicData>
-                </a:graphic>
-                <wp14:sizeRelH relativeFrom="margin">
-                  <wp14:pctWidth>0</wp14:pctWidth>
-                </wp14:sizeRelH>
-                <wp14:sizeRelV relativeFrom="margin">
-                  <wp14:pctHeight>0</wp14:pctHeight>
-                </wp14:sizeRelV>
-              </wp:anchor>
-            </w:drawing>
-          </mc:Choice>
-          <mc:Fallback xmlns:w16se="http://schemas.microsoft.com/office/word/2015/wordml/symex" xmlns:w16sdtdh="http://schemas.microsoft.com/office/word/2020/wordml/sdtdatahash" xmlns:w16="http://schemas.microsoft.com/office/word/2018/wordml" xmlns:w16cid="http://schemas.microsoft.com/office/word/2016/wordml/cid" xmlns:w16cex="http://schemas.microsoft.com/office/word/2018/wordml/cex" xmlns:w15="http://schemas.microsoft.com/office/word/2012/wordml" xmlns:oel="http://schemas.microsoft.com/office/2019/extlst" xmlns:am3d="http://schemas.microsoft.com/office/drawing/2017/model3d" xmlns:aink="http://schemas.microsoft.com/office/drawing/2016/ink" xmlns:cx8="http://schemas.microsoft.com/office/drawing/2016/5/14/chartex" xmlns:cx7="http://schemas.microsoft.com/office/drawing/2016/5/13/chartex" xmlns:cx6="http://schemas.microsoft.com/office/drawing/2016/5/12/chartex" xmlns:cx5="http://schemas.microsoft.com/office/drawing/2016/5/11/chartex" xmlns:cx4="http://schemas.microsoft.com/office/drawing/2016/5/10/chartex" xmlns:cx3="http://schemas.microsoft.com/office/drawing/2016/5/9/chartex" xmlns:cx2="http://schemas.microsoft.com/office/drawing/2015/10/21/chartex" xmlns:cx1="http://schemas.microsoft.com/office/drawing/2015/9/8/chartex" xmlns:cx="http://schemas.microsoft.com/office/drawing/2014/chartex">
-            <w:pict>
-              <v:line w14:anchorId="67071AEB" id="Straight Connector 1" o:spid="_x0000_s1026" style="position:absolute;z-index:251662336;visibility:visible;mso-wrap-style:square;mso-width-percent:0;mso-height-percent:0;mso-wrap-distance-left:9pt;mso-wrap-distance-top:0;mso-wrap-distance-right:9pt;mso-wrap-distance-bottom:0;mso-position-horizontal:absolute;mso-position-horizontal-relative:margin;mso-position-vertical:absolute;mso-position-vertical-relative:text;mso-width-percent:0;mso-height-percent:0;mso-width-relative:margin;mso-height-relative:margin" from="-15.65pt,29.35pt" to="7in,29.35pt" o:gfxdata="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" strokecolor="#e36c0a [2409]" strokeweight="1pt">
-                <w10:wrap anchorx="margin"/>
-              </v:line>
-            </w:pict>
-          </mc:Fallback>
-        </mc:AlternateContent>
-      </w:r>
-      <w:r>
-        <w:rPr>
           <w:rFonts w:ascii="Arial Rounded MT Bold" w:hAnsi="Arial Rounded MT Bold"/>
           <w:sz w:val="48"/>
         </w:rPr>
+        <w:lastRenderedPageBreak/>
         <w:t>Team information</w:t>
       </w:r>
       <w:r>
@@ -395,7 +370,7 @@
           <w:noProof/>
         </w:rPr>
         <w:drawing>
-          <wp:inline distT="0" distB="0" distL="0" distR="0" wp14:anchorId="55345E41" wp14:editId="64399329">
+          <wp:inline distT="0" distB="0" distL="0" distR="0" wp14:anchorId="55345E41" wp14:editId="43E3D961">
             <wp:extent cx="4724400" cy="5745480"/>
             <wp:effectExtent l="0" t="38100" r="19050" b="45720"/>
             <wp:docPr id="13" name="Диаграма 13"/>
@@ -445,114 +420,32 @@
       </w:pPr>
       <w:r>
         <w:rPr>
-          <w:rFonts w:ascii="Arial Rounded MT Bold" w:hAnsi="Arial Rounded MT Bold" w:cs="Times New Roman"/>
-          <w:b/>
-          <w:bCs/>
-          <w:noProof/>
-          <w:sz w:val="32"/>
-          <w:szCs w:val="32"/>
-        </w:rPr>
-        <w:lastRenderedPageBreak/>
-        <mc:AlternateContent>
-          <mc:Choice Requires="wps">
-            <w:drawing>
-              <wp:anchor distT="0" distB="0" distL="114300" distR="114300" simplePos="0" relativeHeight="251664384" behindDoc="0" locked="0" layoutInCell="1" allowOverlap="1" wp14:anchorId="17E8A04A" wp14:editId="46BB8FDD">
-                <wp:simplePos x="0" y="0"/>
-                <wp:positionH relativeFrom="margin">
-                  <wp:posOffset>-328295</wp:posOffset>
-                </wp:positionH>
-                <wp:positionV relativeFrom="paragraph">
-                  <wp:posOffset>334645</wp:posOffset>
-                </wp:positionV>
-                <wp:extent cx="6599555" cy="0"/>
-                <wp:effectExtent l="0" t="0" r="10795" b="19050"/>
-                <wp:wrapNone/>
-                <wp:docPr id="19" name="Straight Connector 1"/>
-                <wp:cNvGraphicFramePr/>
-                <a:graphic xmlns:a="http://schemas.openxmlformats.org/drawingml/2006/main">
-                  <a:graphicData uri="http://schemas.microsoft.com/office/word/2010/wordprocessingShape">
-                    <wps:wsp>
-                      <wps:cNvCnPr/>
-                      <wps:spPr>
-                        <a:xfrm>
-                          <a:off x="0" y="0"/>
-                          <a:ext cx="6599555" cy="0"/>
-                        </a:xfrm>
-                        <a:prstGeom prst="line">
-                          <a:avLst/>
-                        </a:prstGeom>
-                        <a:ln w="12700">
-                          <a:solidFill>
-                            <a:schemeClr val="accent6">
-                              <a:lumMod val="75000"/>
-                            </a:schemeClr>
-                          </a:solidFill>
-                        </a:ln>
-                      </wps:spPr>
-                      <wps:style>
-                        <a:lnRef idx="1">
-                          <a:schemeClr val="dk1"/>
-                        </a:lnRef>
-                        <a:fillRef idx="0">
-                          <a:schemeClr val="dk1"/>
-                        </a:fillRef>
-                        <a:effectRef idx="0">
-                          <a:schemeClr val="dk1"/>
-                        </a:effectRef>
-                        <a:fontRef idx="minor">
-                          <a:schemeClr val="tx1"/>
-                        </a:fontRef>
-                      </wps:style>
-                      <wps:bodyPr/>
-                    </wps:wsp>
-                  </a:graphicData>
-                </a:graphic>
-                <wp14:sizeRelH relativeFrom="margin">
-                  <wp14:pctWidth>0</wp14:pctWidth>
-                </wp14:sizeRelH>
-                <wp14:sizeRelV relativeFrom="margin">
-                  <wp14:pctHeight>0</wp14:pctHeight>
-                </wp14:sizeRelV>
-              </wp:anchor>
-            </w:drawing>
-          </mc:Choice>
-          <mc:Fallback xmlns:w16se="http://schemas.microsoft.com/office/word/2015/wordml/symex" xmlns:w16sdtdh="http://schemas.microsoft.com/office/word/2020/wordml/sdtdatahash" xmlns:w16="http://schemas.microsoft.com/office/word/2018/wordml" xmlns:w16cid="http://schemas.microsoft.com/office/word/2016/wordml/cid" xmlns:w16cex="http://schemas.microsoft.com/office/word/2018/wordml/cex" xmlns:w15="http://schemas.microsoft.com/office/word/2012/wordml" xmlns:oel="http://schemas.microsoft.com/office/2019/extlst" xmlns:am3d="http://schemas.microsoft.com/office/drawing/2017/model3d" xmlns:aink="http://schemas.microsoft.com/office/drawing/2016/ink" xmlns:cx8="http://schemas.microsoft.com/office/drawing/2016/5/14/chartex" xmlns:cx7="http://schemas.microsoft.com/office/drawing/2016/5/13/chartex" xmlns:cx6="http://schemas.microsoft.com/office/drawing/2016/5/12/chartex" xmlns:cx5="http://schemas.microsoft.com/office/drawing/2016/5/11/chartex" xmlns:cx4="http://schemas.microsoft.com/office/drawing/2016/5/10/chartex" xmlns:cx3="http://schemas.microsoft.com/office/drawing/2016/5/9/chartex" xmlns:cx2="http://schemas.microsoft.com/office/drawing/2015/10/21/chartex" xmlns:cx1="http://schemas.microsoft.com/office/drawing/2015/9/8/chartex" xmlns:cx="http://schemas.microsoft.com/office/drawing/2014/chartex">
-            <w:pict>
-              <v:line w14:anchorId="073C9D1D" id="Straight Connector 1" o:spid="_x0000_s1026" style="position:absolute;z-index:251664384;visibility:visible;mso-wrap-style:square;mso-width-percent:0;mso-height-percent:0;mso-wrap-distance-left:9pt;mso-wrap-distance-top:0;mso-wrap-distance-right:9pt;mso-wrap-distance-bottom:0;mso-position-horizontal:absolute;mso-position-horizontal-relative:margin;mso-position-vertical:absolute;mso-position-vertical-relative:text;mso-width-percent:0;mso-height-percent:0;mso-width-relative:margin;mso-height-relative:margin" from="-25.85pt,26.35pt" to="493.8pt,26.35pt" o:gfxdata="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" strokecolor="#e36c0a [2409]" strokeweight="1pt">
-                <w10:wrap anchorx="margin"/>
-              </v:line>
-            </w:pict>
-          </mc:Fallback>
-        </mc:AlternateContent>
-      </w:r>
-      <w:r>
-        <w:rPr>
           <w:rFonts w:ascii="Arial Rounded MT Bold" w:hAnsi="Arial Rounded MT Bold"/>
           <w:sz w:val="48"/>
         </w:rPr>
+        <w:lastRenderedPageBreak/>
         <w:t>Introduction</w:t>
       </w:r>
     </w:p>
     <w:tbl>
       <w:tblPr>
-        <w:tblStyle w:val="PlainTable11"/>
-        <w:tblW w:w="10949" w:type="dxa"/>
-        <w:jc w:val="center"/>
+        <w:tblStyle w:val="-6"/>
+        <w:tblW w:w="10625" w:type="dxa"/>
+        <w:tblInd w:w="-601" w:type="dxa"/>
         <w:tblLook w:val="04A0" w:firstRow="1" w:lastRow="0" w:firstColumn="1" w:lastColumn="0" w:noHBand="0" w:noVBand="1"/>
       </w:tblPr>
       <w:tblGrid>
-        <w:gridCol w:w="10949"/>
+        <w:gridCol w:w="10625"/>
       </w:tblGrid>
       <w:tr>
         <w:trPr>
           <w:cnfStyle w:val="100000000000" w:firstRow="1" w:lastRow="0" w:firstColumn="0" w:lastColumn="0" w:oddVBand="0" w:evenVBand="0" w:oddHBand="0" w:evenHBand="0" w:firstRowFirstColumn="0" w:firstRowLastColumn="0" w:lastRowFirstColumn="0" w:lastRowLastColumn="0"/>
-          <w:trHeight w:val="416"/>
-          <w:jc w:val="center"/>
+          <w:trHeight w:val="415"/>
         </w:trPr>
         <w:tc>
           <w:tcPr>
             <w:cnfStyle w:val="001000000000" w:firstRow="0" w:lastRow="0" w:firstColumn="1" w:lastColumn="0" w:oddVBand="0" w:evenVBand="0" w:oddHBand="0" w:evenHBand="0" w:firstRowFirstColumn="0" w:firstRowLastColumn="0" w:lastRowFirstColumn="0" w:lastRowLastColumn="0"/>
-            <w:tcW w:w="10949" w:type="dxa"/>
+            <w:tcW w:w="10625" w:type="dxa"/>
           </w:tcPr>
           <w:p>
             <w:pPr>
@@ -579,13 +472,12 @@
       <w:tr>
         <w:trPr>
           <w:cnfStyle w:val="000000100000" w:firstRow="0" w:lastRow="0" w:firstColumn="0" w:lastColumn="0" w:oddVBand="0" w:evenVBand="0" w:oddHBand="1" w:evenHBand="0" w:firstRowFirstColumn="0" w:firstRowLastColumn="0" w:lastRowFirstColumn="0" w:lastRowLastColumn="0"/>
-          <w:trHeight w:val="1146"/>
-          <w:jc w:val="center"/>
+          <w:trHeight w:val="1144"/>
         </w:trPr>
         <w:tc>
           <w:tcPr>
             <w:cnfStyle w:val="001000000000" w:firstRow="0" w:lastRow="0" w:firstColumn="1" w:lastColumn="0" w:oddVBand="0" w:evenVBand="0" w:oddHBand="0" w:evenHBand="0" w:firstRowFirstColumn="0" w:firstRowLastColumn="0" w:lastRowFirstColumn="0" w:lastRowLastColumn="0"/>
-            <w:tcW w:w="10949" w:type="dxa"/>
+            <w:tcW w:w="10625" w:type="dxa"/>
           </w:tcPr>
           <w:p>
             <w:pPr>
@@ -633,7 +525,7 @@
             <w:r>
               <w:rPr>
                 <w:rFonts w:cstheme="minorHAnsi"/>
-                <w:color w:val="404040" w:themeColor="text1" w:themeTint="BF"/>
+                <w:color w:val="auto"/>
                 <w:lang w:val="en-GB"/>
               </w:rPr>
               <w:t xml:space="preserve">The project is a </w:t>
@@ -641,7 +533,7 @@
             <w:r>
               <w:rPr>
                 <w:rFonts w:cstheme="minorHAnsi"/>
-                <w:color w:val="404040" w:themeColor="text1" w:themeTint="BF"/>
+                <w:color w:val="auto"/>
                 <w:lang w:val="en-GB"/>
               </w:rPr>
               <w:t>Game</w:t>
@@ -649,7 +541,7 @@
             <w:r>
               <w:rPr>
                 <w:rFonts w:cstheme="minorHAnsi"/>
-                <w:color w:val="404040" w:themeColor="text1" w:themeTint="BF"/>
+                <w:color w:val="auto"/>
                 <w:lang w:val="en-GB"/>
               </w:rPr>
               <w:t xml:space="preserve">, made with </w:t>
@@ -657,7 +549,7 @@
             <w:r>
               <w:rPr>
                 <w:rFonts w:cstheme="minorHAnsi"/>
-                <w:color w:val="404040" w:themeColor="text1" w:themeTint="BF"/>
+                <w:color w:val="auto"/>
                 <w:lang w:val="en-GB"/>
               </w:rPr>
               <w:t>C++</w:t>
@@ -665,7 +557,7 @@
             <w:r>
               <w:rPr>
                 <w:rFonts w:cstheme="minorHAnsi"/>
-                <w:color w:val="404040" w:themeColor="text1" w:themeTint="BF"/>
+                <w:color w:val="auto"/>
                 <w:lang w:val="en-GB"/>
               </w:rPr>
               <w:t xml:space="preserve"> </w:t>
@@ -673,25 +565,15 @@
             <w:r>
               <w:rPr>
                 <w:rFonts w:cstheme="minorHAnsi"/>
-                <w:color w:val="404040" w:themeColor="text1" w:themeTint="BF"/>
+                <w:color w:val="auto"/>
                 <w:lang w:val="en-GB"/>
               </w:rPr>
-              <w:t>(Cpp</w:t>
-            </w:r>
-            <w:bookmarkStart w:id="0" w:name="_GoBack"/>
-            <w:bookmarkEnd w:id="0"/>
-            <w:r>
-              <w:rPr>
-                <w:rFonts w:cstheme="minorHAnsi"/>
-                <w:color w:val="404040" w:themeColor="text1" w:themeTint="BF"/>
-                <w:lang w:val="en-GB"/>
-              </w:rPr>
-              <w:t>)</w:t>
+              <w:t>(Cpp)</w:t>
             </w:r>
             <w:r>
               <w:rPr>
                 <w:rFonts w:cstheme="minorHAnsi"/>
-                <w:color w:val="404040" w:themeColor="text1" w:themeTint="BF"/>
+                <w:color w:val="auto"/>
                 <w:lang w:val="en-GB"/>
               </w:rPr>
               <w:t>.</w:t>
@@ -701,13 +583,12 @@
       </w:tr>
       <w:tr>
         <w:trPr>
-          <w:trHeight w:val="1542"/>
-          <w:jc w:val="center"/>
+          <w:trHeight w:val="1539"/>
         </w:trPr>
         <w:tc>
           <w:tcPr>
             <w:cnfStyle w:val="001000000000" w:firstRow="0" w:lastRow="0" w:firstColumn="1" w:lastColumn="0" w:oddVBand="0" w:evenVBand="0" w:oddHBand="0" w:evenHBand="0" w:firstRowFirstColumn="0" w:firstRowLastColumn="0" w:lastRowFirstColumn="0" w:lastRowLastColumn="0"/>
-            <w:tcW w:w="10949" w:type="dxa"/>
+            <w:tcW w:w="10625" w:type="dxa"/>
           </w:tcPr>
           <w:p>
             <w:pPr>
@@ -790,7 +671,7 @@
             <w:r>
               <w:rPr>
                 <w:rFonts w:cstheme="minorHAnsi"/>
-                <w:color w:val="404040" w:themeColor="text1" w:themeTint="BF"/>
+                <w:color w:val="auto"/>
                 <w:lang w:val="en-GB"/>
               </w:rPr>
               <w:t>The game contains questions and answers in the form of trivia.</w:t>
@@ -801,13 +682,12 @@
       <w:tr>
         <w:trPr>
           <w:cnfStyle w:val="000000100000" w:firstRow="0" w:lastRow="0" w:firstColumn="0" w:lastColumn="0" w:oddVBand="0" w:evenVBand="0" w:oddHBand="1" w:evenHBand="0" w:firstRowFirstColumn="0" w:firstRowLastColumn="0" w:lastRowFirstColumn="0" w:lastRowLastColumn="0"/>
-          <w:trHeight w:val="1542"/>
-          <w:jc w:val="center"/>
+          <w:trHeight w:val="1539"/>
         </w:trPr>
         <w:tc>
           <w:tcPr>
             <w:cnfStyle w:val="001000000000" w:firstRow="0" w:lastRow="0" w:firstColumn="1" w:lastColumn="0" w:oddVBand="0" w:evenVBand="0" w:oddHBand="0" w:evenHBand="0" w:firstRowFirstColumn="0" w:firstRowLastColumn="0" w:lastRowFirstColumn="0" w:lastRowLastColumn="0"/>
-            <w:tcW w:w="10949" w:type="dxa"/>
+            <w:tcW w:w="10625" w:type="dxa"/>
           </w:tcPr>
           <w:p>
             <w:pPr>
@@ -846,7 +726,7 @@
             <w:r>
               <w:rPr>
                 <w:rFonts w:cstheme="minorHAnsi"/>
-                <w:color w:val="404040" w:themeColor="text1" w:themeTint="BF"/>
+                <w:color w:val="auto"/>
                 <w:lang w:val="en-GB"/>
               </w:rPr>
               <w:t>The goal of the game is to give as many correct answers as possible and have as high a score as possible.</w:t>
@@ -856,13 +736,12 @@
       </w:tr>
       <w:tr>
         <w:trPr>
-          <w:trHeight w:val="1167"/>
-          <w:jc w:val="center"/>
+          <w:trHeight w:val="1165"/>
         </w:trPr>
         <w:tc>
           <w:tcPr>
             <w:cnfStyle w:val="001000000000" w:firstRow="0" w:lastRow="0" w:firstColumn="1" w:lastColumn="0" w:oddVBand="0" w:evenVBand="0" w:oddHBand="0" w:evenHBand="0" w:firstRowFirstColumn="0" w:firstRowLastColumn="0" w:lastRowFirstColumn="0" w:lastRowLastColumn="0"/>
-            <w:tcW w:w="10949" w:type="dxa"/>
+            <w:tcW w:w="10625" w:type="dxa"/>
           </w:tcPr>
           <w:p>
             <w:pPr>
@@ -900,72 +779,84 @@
             <w:r>
               <w:rPr>
                 <w:rFonts w:cstheme="minorHAnsi"/>
+                <w:color w:val="auto"/>
               </w:rPr>
               <w:t xml:space="preserve">We used </w:t>
             </w:r>
             <w:r>
               <w:rPr>
                 <w:rFonts w:cstheme="minorHAnsi"/>
+                <w:color w:val="auto"/>
               </w:rPr>
               <w:t xml:space="preserve">Git/GitHub, </w:t>
             </w:r>
             <w:r>
               <w:rPr>
                 <w:rFonts w:cstheme="minorHAnsi"/>
+                <w:color w:val="auto"/>
               </w:rPr>
               <w:t>Visual</w:t>
             </w:r>
             <w:r>
               <w:rPr>
                 <w:rFonts w:cstheme="minorHAnsi"/>
+                <w:color w:val="auto"/>
               </w:rPr>
               <w:t xml:space="preserve"> Studio 2022</w:t>
             </w:r>
             <w:r>
               <w:rPr>
                 <w:rFonts w:cstheme="minorHAnsi"/>
+                <w:color w:val="auto"/>
               </w:rPr>
               <w:t xml:space="preserve">, Microsoft Teams, </w:t>
             </w:r>
             <w:r>
               <w:rPr>
                 <w:rFonts w:cstheme="minorHAnsi"/>
+                <w:color w:val="auto"/>
               </w:rPr>
               <w:t>Discord</w:t>
             </w:r>
             <w:r>
               <w:rPr>
                 <w:rFonts w:cstheme="minorHAnsi"/>
+                <w:color w:val="auto"/>
               </w:rPr>
               <w:t>, Microsoft Word</w:t>
             </w:r>
             <w:r>
               <w:rPr>
                 <w:rFonts w:cstheme="minorHAnsi"/>
+                <w:color w:val="auto"/>
               </w:rPr>
               <w:t xml:space="preserve">, </w:t>
             </w:r>
             <w:r>
               <w:rPr>
                 <w:rFonts w:cstheme="minorHAnsi"/>
+                <w:color w:val="auto"/>
               </w:rPr>
               <w:t>PowerPoint</w:t>
             </w:r>
             <w:r>
               <w:rPr>
                 <w:rFonts w:cstheme="minorHAnsi"/>
+                <w:color w:val="auto"/>
               </w:rPr>
               <w:t>, Google</w:t>
             </w:r>
             <w:r>
               <w:rPr>
                 <w:rFonts w:cstheme="minorHAnsi"/>
+                <w:color w:val="auto"/>
               </w:rPr>
               <w:t xml:space="preserve"> and Cmd</w:t>
             </w:r>
             <w:r>
               <w:rPr>
                 <w:rFonts w:cstheme="minorHAnsi"/>
+                <w:color w:val="auto"/>
               </w:rPr>
               <w:t>.</w:t>
             </w:r>
@@ -992,9 +883,6 @@
           <w:tab w:val="left" w:leader="dot" w:pos="8640"/>
         </w:tabs>
         <w:spacing w:after="80"/>
-        <w:rPr>
-          <w:sz w:val="48"/>
-        </w:rPr>
       </w:pPr>
     </w:p>
     <w:p>
@@ -1033,103 +921,22 @@
       </w:pPr>
       <w:r>
         <w:rPr>
-          <w:rFonts w:ascii="Arial Rounded MT Bold" w:hAnsi="Arial Rounded MT Bold" w:cs="Times New Roman"/>
-          <w:b/>
-          <w:bCs/>
-          <w:noProof/>
-          <w:sz w:val="32"/>
-          <w:szCs w:val="32"/>
-        </w:rPr>
-        <w:lastRenderedPageBreak/>
-        <mc:AlternateContent>
-          <mc:Choice Requires="wps">
-            <w:drawing>
-              <wp:anchor distT="0" distB="0" distL="114300" distR="114300" simplePos="0" relativeHeight="251668480" behindDoc="0" locked="0" layoutInCell="1" allowOverlap="1" wp14:anchorId="27617BC6" wp14:editId="70F6CA4B">
-                <wp:simplePos x="0" y="0"/>
-                <wp:positionH relativeFrom="margin">
-                  <wp:posOffset>-267335</wp:posOffset>
-                </wp:positionH>
-                <wp:positionV relativeFrom="paragraph">
-                  <wp:posOffset>357505</wp:posOffset>
-                </wp:positionV>
-                <wp:extent cx="6599555" cy="0"/>
-                <wp:effectExtent l="0" t="0" r="10795" b="19050"/>
-                <wp:wrapNone/>
-                <wp:docPr id="22" name="Straight Connector 1"/>
-                <wp:cNvGraphicFramePr/>
-                <a:graphic xmlns:a="http://schemas.openxmlformats.org/drawingml/2006/main">
-                  <a:graphicData uri="http://schemas.microsoft.com/office/word/2010/wordprocessingShape">
-                    <wps:wsp>
-                      <wps:cNvCnPr/>
-                      <wps:spPr>
-                        <a:xfrm>
-                          <a:off x="0" y="0"/>
-                          <a:ext cx="6599555" cy="0"/>
-                        </a:xfrm>
-                        <a:prstGeom prst="line">
-                          <a:avLst/>
-                        </a:prstGeom>
-                        <a:ln w="12700">
-                          <a:solidFill>
-                            <a:schemeClr val="accent6">
-                              <a:lumMod val="75000"/>
-                            </a:schemeClr>
-                          </a:solidFill>
-                        </a:ln>
-                      </wps:spPr>
-                      <wps:style>
-                        <a:lnRef idx="1">
-                          <a:schemeClr val="dk1"/>
-                        </a:lnRef>
-                        <a:fillRef idx="0">
-                          <a:schemeClr val="dk1"/>
-                        </a:fillRef>
-                        <a:effectRef idx="0">
-                          <a:schemeClr val="dk1"/>
-                        </a:effectRef>
-                        <a:fontRef idx="minor">
-                          <a:schemeClr val="tx1"/>
-                        </a:fontRef>
-                      </wps:style>
-                      <wps:bodyPr/>
-                    </wps:wsp>
-                  </a:graphicData>
-                </a:graphic>
-                <wp14:sizeRelH relativeFrom="margin">
-                  <wp14:pctWidth>0</wp14:pctWidth>
-                </wp14:sizeRelH>
-                <wp14:sizeRelV relativeFrom="margin">
-                  <wp14:pctHeight>0</wp14:pctHeight>
-                </wp14:sizeRelV>
-              </wp:anchor>
-            </w:drawing>
-          </mc:Choice>
-          <mc:Fallback xmlns:w16se="http://schemas.microsoft.com/office/word/2015/wordml/symex" xmlns:w16sdtdh="http://schemas.microsoft.com/office/word/2020/wordml/sdtdatahash" xmlns:w16="http://schemas.microsoft.com/office/word/2018/wordml" xmlns:w16cid="http://schemas.microsoft.com/office/word/2016/wordml/cid" xmlns:w16cex="http://schemas.microsoft.com/office/word/2018/wordml/cex" xmlns:w15="http://schemas.microsoft.com/office/word/2012/wordml" xmlns:oel="http://schemas.microsoft.com/office/2019/extlst" xmlns:am3d="http://schemas.microsoft.com/office/drawing/2017/model3d" xmlns:aink="http://schemas.microsoft.com/office/drawing/2016/ink" xmlns:cx8="http://schemas.microsoft.com/office/drawing/2016/5/14/chartex" xmlns:cx7="http://schemas.microsoft.com/office/drawing/2016/5/13/chartex" xmlns:cx6="http://schemas.microsoft.com/office/drawing/2016/5/12/chartex" xmlns:cx5="http://schemas.microsoft.com/office/drawing/2016/5/11/chartex" xmlns:cx4="http://schemas.microsoft.com/office/drawing/2016/5/10/chartex" xmlns:cx3="http://schemas.microsoft.com/office/drawing/2016/5/9/chartex" xmlns:cx2="http://schemas.microsoft.com/office/drawing/2015/10/21/chartex" xmlns:cx1="http://schemas.microsoft.com/office/drawing/2015/9/8/chartex" xmlns:cx="http://schemas.microsoft.com/office/drawing/2014/chartex">
-            <w:pict>
-              <v:line w14:anchorId="31A0130A" id="Straight Connector 1" o:spid="_x0000_s1026" style="position:absolute;z-index:251668480;visibility:visible;mso-wrap-style:square;mso-width-percent:0;mso-height-percent:0;mso-wrap-distance-left:9pt;mso-wrap-distance-top:0;mso-wrap-distance-right:9pt;mso-wrap-distance-bottom:0;mso-position-horizontal:absolute;mso-position-horizontal-relative:margin;mso-position-vertical:absolute;mso-position-vertical-relative:text;mso-width-percent:0;mso-height-percent:0;mso-width-relative:margin;mso-height-relative:margin" from="-21.05pt,28.15pt" to="498.6pt,28.15pt" o:gfxdata="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" strokecolor="#e36c0a [2409]" strokeweight="1pt">
-                <w10:wrap anchorx="margin"/>
-              </v:line>
-            </w:pict>
-          </mc:Fallback>
-        </mc:AlternateContent>
-      </w:r>
-      <w:r>
-        <w:rPr>
           <w:rFonts w:cstheme="minorHAnsi"/>
           <w:sz w:val="48"/>
         </w:rPr>
+        <w:lastRenderedPageBreak/>
         <w:t>Completion Tasks</w:t>
       </w:r>
     </w:p>
     <w:tbl>
       <w:tblPr>
-        <w:tblStyle w:val="PlainTable11"/>
+        <w:tblStyle w:val="-6"/>
         <w:tblW w:w="0" w:type="auto"/>
         <w:tblLook w:val="04A0" w:firstRow="1" w:lastRow="0" w:firstColumn="1" w:lastColumn="0" w:noHBand="0" w:noVBand="1"/>
       </w:tblPr>
       <w:tblGrid>
         <w:gridCol w:w="535"/>
-        <w:gridCol w:w="8484"/>
+        <w:gridCol w:w="9071"/>
       </w:tblGrid>
       <w:tr>
         <w:trPr>
@@ -1147,6 +954,7 @@
                 <w:rFonts w:cstheme="minorHAnsi"/>
                 <w:b w:val="0"/>
                 <w:bCs w:val="0"/>
+                <w:sz w:val="24"/>
                 <w:lang w:val="bg-BG"/>
               </w:rPr>
             </w:pPr>
@@ -1164,7 +972,7 @@
         </w:tc>
         <w:tc>
           <w:tcPr>
-            <w:tcW w:w="8484" w:type="dxa"/>
+            <w:tcW w:w="9071" w:type="dxa"/>
           </w:tcPr>
           <w:p>
             <w:pPr>
@@ -1174,6 +982,7 @@
                 <w:rFonts w:cstheme="minorHAnsi"/>
                 <w:b w:val="0"/>
                 <w:bCs w:val="0"/>
+                <w:sz w:val="24"/>
               </w:rPr>
             </w:pPr>
             <w:r>
@@ -1195,7 +1004,6 @@
           <w:tcPr>
             <w:cnfStyle w:val="001000000000" w:firstRow="0" w:lastRow="0" w:firstColumn="1" w:lastColumn="0" w:oddVBand="0" w:evenVBand="0" w:oddHBand="0" w:evenHBand="0" w:firstRowFirstColumn="0" w:firstRowLastColumn="0" w:lastRowFirstColumn="0" w:lastRowLastColumn="0"/>
             <w:tcW w:w="535" w:type="dxa"/>
-            <w:vAlign w:val="center"/>
           </w:tcPr>
           <w:p>
             <w:pPr>
@@ -1205,12 +1013,14 @@
                 <w:rFonts w:cstheme="minorHAnsi"/>
                 <w:b w:val="0"/>
                 <w:bCs w:val="0"/>
+                <w:sz w:val="24"/>
                 <w:lang w:val="bg-BG"/>
               </w:rPr>
             </w:pPr>
             <w:r>
               <w:rPr>
                 <w:rFonts w:cstheme="minorHAnsi"/>
+                <w:sz w:val="24"/>
               </w:rPr>
               <w:t>1</w:t>
             </w:r>
@@ -1218,7 +1028,7 @@
         </w:tc>
         <w:tc>
           <w:tcPr>
-            <w:tcW w:w="8484" w:type="dxa"/>
+            <w:tcW w:w="9071" w:type="dxa"/>
           </w:tcPr>
           <w:p>
             <w:pPr>
@@ -1253,6 +1063,7 @@
               <w:cnfStyle w:val="000000100000" w:firstRow="0" w:lastRow="0" w:firstColumn="0" w:lastColumn="0" w:oddVBand="0" w:evenVBand="0" w:oddHBand="1" w:evenHBand="0" w:firstRowFirstColumn="0" w:firstRowLastColumn="0" w:lastRowFirstColumn="0" w:lastRowLastColumn="0"/>
               <w:rPr>
                 <w:rFonts w:cstheme="minorHAnsi"/>
+                <w:sz w:val="24"/>
                 <w:lang w:val="en-GB"/>
               </w:rPr>
             </w:pPr>
@@ -1260,6 +1071,7 @@
               <w:rPr>
                 <w:rFonts w:cstheme="minorHAnsi"/>
                 <w:color w:val="404040" w:themeColor="text1" w:themeTint="BF"/>
+                <w:sz w:val="24"/>
                 <w:lang w:val="en-GB"/>
               </w:rPr>
               <w:t>Our Scrum Trainer</w:t>
@@ -1268,6 +1080,7 @@
               <w:rPr>
                 <w:rFonts w:cstheme="minorHAnsi"/>
                 <w:color w:val="404040" w:themeColor="text1" w:themeTint="BF"/>
+                <w:sz w:val="24"/>
                 <w:lang w:val="bg-BG"/>
               </w:rPr>
               <w:t xml:space="preserve"> </w:t>
@@ -1276,6 +1089,7 @@
               <w:rPr>
                 <w:rFonts w:cstheme="minorHAnsi"/>
                 <w:color w:val="404040" w:themeColor="text1" w:themeTint="BF"/>
+                <w:sz w:val="24"/>
               </w:rPr>
               <w:t>has assigned our team tasks to complete the project on time.</w:t>
             </w:r>
@@ -1287,7 +1101,6 @@
           <w:tcPr>
             <w:cnfStyle w:val="001000000000" w:firstRow="0" w:lastRow="0" w:firstColumn="1" w:lastColumn="0" w:oddVBand="0" w:evenVBand="0" w:oddHBand="0" w:evenHBand="0" w:firstRowFirstColumn="0" w:firstRowLastColumn="0" w:lastRowFirstColumn="0" w:lastRowLastColumn="0"/>
             <w:tcW w:w="535" w:type="dxa"/>
-            <w:vAlign w:val="center"/>
           </w:tcPr>
           <w:p>
             <w:pPr>
@@ -1297,12 +1110,14 @@
                 <w:rFonts w:cstheme="minorHAnsi"/>
                 <w:b w:val="0"/>
                 <w:bCs w:val="0"/>
+                <w:sz w:val="24"/>
                 <w:lang w:val="bg-BG"/>
               </w:rPr>
             </w:pPr>
             <w:r>
               <w:rPr>
                 <w:rFonts w:cstheme="minorHAnsi"/>
+                <w:sz w:val="24"/>
               </w:rPr>
               <w:t>2</w:t>
             </w:r>
@@ -1310,7 +1125,7 @@
         </w:tc>
         <w:tc>
           <w:tcPr>
-            <w:tcW w:w="8484" w:type="dxa"/>
+            <w:tcW w:w="9071" w:type="dxa"/>
           </w:tcPr>
           <w:p>
             <w:pPr>
@@ -1335,18 +1150,7 @@
                 <w:szCs w:val="24"/>
                 <w:lang w:val="en-GB"/>
               </w:rPr>
-              <w:t xml:space="preserve">Creating the </w:t>
-            </w:r>
-            <w:r>
-              <w:rPr>
-                <w:rFonts w:cstheme="minorHAnsi"/>
-                <w:b/>
-                <w:bCs/>
-                <w:sz w:val="24"/>
-                <w:szCs w:val="24"/>
-                <w:lang w:val="en-GB"/>
-              </w:rPr>
-              <w:t xml:space="preserve">basics of the </w:t>
+              <w:t xml:space="preserve">Creating the basics of the </w:t>
             </w:r>
             <w:r>
               <w:rPr>
@@ -1367,6 +1171,7 @@
               <w:cnfStyle w:val="000000000000" w:firstRow="0" w:lastRow="0" w:firstColumn="0" w:lastColumn="0" w:oddVBand="0" w:evenVBand="0" w:oddHBand="0" w:evenHBand="0" w:firstRowFirstColumn="0" w:firstRowLastColumn="0" w:lastRowFirstColumn="0" w:lastRowLastColumn="0"/>
               <w:rPr>
                 <w:rFonts w:cstheme="minorHAnsi"/>
+                <w:sz w:val="24"/>
                 <w:lang w:val="en-GB"/>
               </w:rPr>
             </w:pPr>
@@ -1374,6 +1179,7 @@
               <w:rPr>
                 <w:rFonts w:cstheme="minorHAnsi"/>
                 <w:color w:val="404040" w:themeColor="text1" w:themeTint="BF"/>
+                <w:sz w:val="24"/>
                 <w:lang w:val="en-GB"/>
               </w:rPr>
               <w:t xml:space="preserve">The basics of the </w:t>
@@ -1382,6 +1188,7 @@
               <w:rPr>
                 <w:rFonts w:cstheme="minorHAnsi"/>
                 <w:color w:val="404040" w:themeColor="text1" w:themeTint="BF"/>
+                <w:sz w:val="24"/>
                 <w:lang w:val="en-GB"/>
               </w:rPr>
               <w:t xml:space="preserve">code </w:t>
@@ -1390,6 +1197,7 @@
               <w:rPr>
                 <w:rFonts w:cstheme="minorHAnsi"/>
                 <w:color w:val="404040" w:themeColor="text1" w:themeTint="BF"/>
+                <w:sz w:val="24"/>
                 <w:lang w:val="en-GB"/>
               </w:rPr>
               <w:t>are created by our Backend Developer.</w:t>
@@ -1405,7 +1213,6 @@
           <w:tcPr>
             <w:cnfStyle w:val="001000000000" w:firstRow="0" w:lastRow="0" w:firstColumn="1" w:lastColumn="0" w:oddVBand="0" w:evenVBand="0" w:oddHBand="0" w:evenHBand="0" w:firstRowFirstColumn="0" w:firstRowLastColumn="0" w:lastRowFirstColumn="0" w:lastRowLastColumn="0"/>
             <w:tcW w:w="535" w:type="dxa"/>
-            <w:vAlign w:val="center"/>
           </w:tcPr>
           <w:p>
             <w:pPr>
@@ -1415,12 +1222,14 @@
                 <w:rFonts w:cstheme="minorHAnsi"/>
                 <w:b w:val="0"/>
                 <w:bCs w:val="0"/>
+                <w:sz w:val="24"/>
                 <w:lang w:val="en-GB"/>
               </w:rPr>
             </w:pPr>
             <w:r>
               <w:rPr>
                 <w:rFonts w:cstheme="minorHAnsi"/>
+                <w:sz w:val="24"/>
                 <w:lang w:val="en-GB"/>
               </w:rPr>
               <w:t>3</w:t>
@@ -1429,7 +1238,7 @@
         </w:tc>
         <w:tc>
           <w:tcPr>
-            <w:tcW w:w="8484" w:type="dxa"/>
+            <w:tcW w:w="9071" w:type="dxa"/>
           </w:tcPr>
           <w:p>
             <w:pPr>
@@ -1470,6 +1279,7 @@
             <w:r>
               <w:rPr>
                 <w:rFonts w:cstheme="minorHAnsi"/>
+                <w:color w:val="auto"/>
                 <w:sz w:val="24"/>
                 <w:szCs w:val="24"/>
               </w:rPr>
@@ -1486,7 +1296,6 @@
           <w:tcPr>
             <w:cnfStyle w:val="001000000000" w:firstRow="0" w:lastRow="0" w:firstColumn="1" w:lastColumn="0" w:oddVBand="0" w:evenVBand="0" w:oddHBand="0" w:evenHBand="0" w:firstRowFirstColumn="0" w:firstRowLastColumn="0" w:lastRowFirstColumn="0" w:lastRowLastColumn="0"/>
             <w:tcW w:w="535" w:type="dxa"/>
-            <w:vAlign w:val="center"/>
           </w:tcPr>
           <w:p>
             <w:pPr>
@@ -1496,12 +1305,14 @@
                 <w:rFonts w:cstheme="minorHAnsi"/>
                 <w:b w:val="0"/>
                 <w:bCs w:val="0"/>
+                <w:sz w:val="24"/>
                 <w:lang w:val="en-GB"/>
               </w:rPr>
             </w:pPr>
             <w:r>
               <w:rPr>
                 <w:rFonts w:cstheme="minorHAnsi"/>
+                <w:sz w:val="24"/>
                 <w:lang w:val="en-GB"/>
               </w:rPr>
               <w:t>4</w:t>
@@ -1510,7 +1321,7 @@
         </w:tc>
         <w:tc>
           <w:tcPr>
-            <w:tcW w:w="8484" w:type="dxa"/>
+            <w:tcW w:w="9071" w:type="dxa"/>
           </w:tcPr>
           <w:p>
             <w:pPr>
@@ -1544,12 +1355,15 @@
               <w:rPr>
                 <w:rFonts w:cstheme="minorHAnsi"/>
                 <w:color w:val="404040" w:themeColor="text1" w:themeTint="BF"/>
+                <w:sz w:val="24"/>
                 <w:lang w:val="en-GB"/>
               </w:rPr>
             </w:pPr>
             <w:r>
               <w:rPr>
                 <w:rFonts w:cstheme="minorHAnsi"/>
+                <w:color w:val="auto"/>
+                <w:sz w:val="24"/>
                 <w:szCs w:val="24"/>
                 <w:lang w:val="en-GB"/>
               </w:rPr>
@@ -1558,6 +1372,8 @@
             <w:r>
               <w:rPr>
                 <w:rFonts w:cstheme="minorHAnsi"/>
+                <w:color w:val="auto"/>
+                <w:sz w:val="24"/>
                 <w:szCs w:val="24"/>
               </w:rPr>
               <w:t>.</w:t>
@@ -1573,7 +1389,6 @@
           <w:tcPr>
             <w:cnfStyle w:val="001000000000" w:firstRow="0" w:lastRow="0" w:firstColumn="1" w:lastColumn="0" w:oddVBand="0" w:evenVBand="0" w:oddHBand="0" w:evenHBand="0" w:firstRowFirstColumn="0" w:firstRowLastColumn="0" w:lastRowFirstColumn="0" w:lastRowLastColumn="0"/>
             <w:tcW w:w="535" w:type="dxa"/>
-            <w:vAlign w:val="center"/>
           </w:tcPr>
           <w:p>
             <w:pPr>
@@ -1583,12 +1398,14 @@
                 <w:rFonts w:cstheme="minorHAnsi"/>
                 <w:b w:val="0"/>
                 <w:bCs w:val="0"/>
+                <w:sz w:val="24"/>
                 <w:lang w:val="en-GB"/>
               </w:rPr>
             </w:pPr>
             <w:r>
               <w:rPr>
                 <w:rFonts w:cstheme="minorHAnsi"/>
+                <w:sz w:val="24"/>
                 <w:lang w:val="en-GB"/>
               </w:rPr>
               <w:t>5</w:t>
@@ -1597,7 +1414,7 @@
         </w:tc>
         <w:tc>
           <w:tcPr>
-            <w:tcW w:w="8484" w:type="dxa"/>
+            <w:tcW w:w="9071" w:type="dxa"/>
           </w:tcPr>
           <w:p>
             <w:pPr>
@@ -1630,6 +1447,7 @@
               <w:rPr>
                 <w:rFonts w:cstheme="minorHAnsi"/>
                 <w:color w:val="404040" w:themeColor="text1" w:themeTint="BF"/>
+                <w:sz w:val="24"/>
                 <w:lang w:val="en-GB"/>
               </w:rPr>
             </w:pPr>
@@ -1637,6 +1455,7 @@
               <w:rPr>
                 <w:rFonts w:cstheme="minorHAnsi"/>
                 <w:color w:val="404040" w:themeColor="text1" w:themeTint="BF"/>
+                <w:sz w:val="24"/>
                 <w:lang w:val="en-GB"/>
               </w:rPr>
               <w:t>Our QA created unit-test files in Visual Studio and ran them with parts of our code.</w:t>
@@ -1649,7 +1468,6 @@
           <w:tcPr>
             <w:cnfStyle w:val="001000000000" w:firstRow="0" w:lastRow="0" w:firstColumn="1" w:lastColumn="0" w:oddVBand="0" w:evenVBand="0" w:oddHBand="0" w:evenHBand="0" w:firstRowFirstColumn="0" w:firstRowLastColumn="0" w:lastRowFirstColumn="0" w:lastRowLastColumn="0"/>
             <w:tcW w:w="535" w:type="dxa"/>
-            <w:vAlign w:val="center"/>
           </w:tcPr>
           <w:p>
             <w:pPr>
@@ -1659,12 +1477,14 @@
                 <w:rFonts w:cstheme="minorHAnsi"/>
                 <w:b w:val="0"/>
                 <w:bCs w:val="0"/>
+                <w:sz w:val="24"/>
                 <w:lang w:val="en-GB"/>
               </w:rPr>
             </w:pPr>
             <w:r>
               <w:rPr>
                 <w:rFonts w:cstheme="minorHAnsi"/>
+                <w:sz w:val="24"/>
                 <w:lang w:val="en-GB"/>
               </w:rPr>
               <w:t>6</w:t>
@@ -1673,7 +1493,7 @@
         </w:tc>
         <w:tc>
           <w:tcPr>
-            <w:tcW w:w="8484" w:type="dxa"/>
+            <w:tcW w:w="9071" w:type="dxa"/>
           </w:tcPr>
           <w:p>
             <w:pPr>
@@ -1715,6 +1535,7 @@
             <w:r>
               <w:rPr>
                 <w:rFonts w:cstheme="minorHAnsi"/>
+                <w:color w:val="auto"/>
                 <w:sz w:val="24"/>
                 <w:szCs w:val="24"/>
               </w:rPr>
@@ -1731,7 +1552,6 @@
           <w:tcPr>
             <w:cnfStyle w:val="001000000000" w:firstRow="0" w:lastRow="0" w:firstColumn="1" w:lastColumn="0" w:oddVBand="0" w:evenVBand="0" w:oddHBand="0" w:evenHBand="0" w:firstRowFirstColumn="0" w:firstRowLastColumn="0" w:lastRowFirstColumn="0" w:lastRowLastColumn="0"/>
             <w:tcW w:w="535" w:type="dxa"/>
-            <w:vAlign w:val="center"/>
           </w:tcPr>
           <w:p>
             <w:pPr>
@@ -1741,12 +1561,14 @@
                 <w:rFonts w:cstheme="minorHAnsi"/>
                 <w:b w:val="0"/>
                 <w:bCs w:val="0"/>
+                <w:sz w:val="24"/>
                 <w:lang w:val="en-GB"/>
               </w:rPr>
             </w:pPr>
             <w:r>
               <w:rPr>
                 <w:rFonts w:cstheme="minorHAnsi"/>
+                <w:sz w:val="24"/>
                 <w:lang w:val="en-GB"/>
               </w:rPr>
               <w:t>7</w:t>
@@ -1755,7 +1577,7 @@
         </w:tc>
         <w:tc>
           <w:tcPr>
-            <w:tcW w:w="8484" w:type="dxa"/>
+            <w:tcW w:w="9071" w:type="dxa"/>
           </w:tcPr>
           <w:p>
             <w:pPr>
@@ -1799,6 +1621,7 @@
               <w:rPr>
                 <w:rFonts w:cstheme="minorHAnsi"/>
                 <w:color w:val="404040" w:themeColor="text1" w:themeTint="BF"/>
+                <w:sz w:val="24"/>
                 <w:lang w:val="en-GB"/>
               </w:rPr>
               <w:t>The documentation was written by our Scrum Trainer</w:t>
@@ -1807,6 +1630,7 @@
               <w:rPr>
                 <w:rFonts w:cstheme="minorHAnsi"/>
                 <w:color w:val="404040" w:themeColor="text1" w:themeTint="BF"/>
+                <w:sz w:val="24"/>
                 <w:lang w:val="en-GB"/>
               </w:rPr>
               <w:t xml:space="preserve"> and Designer</w:t>
@@ -1815,6 +1639,7 @@
               <w:rPr>
                 <w:rFonts w:cstheme="minorHAnsi"/>
                 <w:color w:val="404040" w:themeColor="text1" w:themeTint="BF"/>
+                <w:sz w:val="24"/>
                 <w:lang w:val="en-GB"/>
               </w:rPr>
               <w:t xml:space="preserve"> to summarize everything related to the site.</w:t>
@@ -1827,7 +1652,6 @@
           <w:tcPr>
             <w:cnfStyle w:val="001000000000" w:firstRow="0" w:lastRow="0" w:firstColumn="1" w:lastColumn="0" w:oddVBand="0" w:evenVBand="0" w:oddHBand="0" w:evenHBand="0" w:firstRowFirstColumn="0" w:firstRowLastColumn="0" w:lastRowFirstColumn="0" w:lastRowLastColumn="0"/>
             <w:tcW w:w="535" w:type="dxa"/>
-            <w:vAlign w:val="center"/>
           </w:tcPr>
           <w:p>
             <w:pPr>
@@ -1837,12 +1661,14 @@
                 <w:rFonts w:cstheme="minorHAnsi"/>
                 <w:b w:val="0"/>
                 <w:bCs w:val="0"/>
+                <w:sz w:val="24"/>
                 <w:lang w:val="en-GB"/>
               </w:rPr>
             </w:pPr>
             <w:r>
               <w:rPr>
                 <w:rFonts w:cstheme="minorHAnsi"/>
+                <w:sz w:val="24"/>
                 <w:lang w:val="en-GB"/>
               </w:rPr>
               <w:t>8</w:t>
@@ -1851,7 +1677,7 @@
         </w:tc>
         <w:tc>
           <w:tcPr>
-            <w:tcW w:w="8484" w:type="dxa"/>
+            <w:tcW w:w="9071" w:type="dxa"/>
           </w:tcPr>
           <w:p>
             <w:pPr>
@@ -1886,12 +1712,14 @@
               <w:cnfStyle w:val="000000000000" w:firstRow="0" w:lastRow="0" w:firstColumn="0" w:lastColumn="0" w:oddVBand="0" w:evenVBand="0" w:oddHBand="0" w:evenHBand="0" w:firstRowFirstColumn="0" w:firstRowLastColumn="0" w:lastRowFirstColumn="0" w:lastRowLastColumn="0"/>
               <w:rPr>
                 <w:rFonts w:cstheme="minorHAnsi"/>
+                <w:sz w:val="24"/>
               </w:rPr>
             </w:pPr>
             <w:r>
               <w:rPr>
                 <w:rFonts w:cstheme="minorHAnsi"/>
                 <w:color w:val="404040" w:themeColor="text1" w:themeTint="BF"/>
+                <w:sz w:val="24"/>
                 <w:lang w:val="en-GB"/>
               </w:rPr>
               <w:t xml:space="preserve">The presentation was created by our </w:t>
@@ -1900,6 +1728,7 @@
               <w:rPr>
                 <w:rFonts w:cstheme="minorHAnsi"/>
                 <w:color w:val="404040" w:themeColor="text1" w:themeTint="BF"/>
+                <w:sz w:val="24"/>
               </w:rPr>
               <w:t>Backend and Designer.</w:t>
             </w:r>
@@ -1917,7 +1746,97 @@
         <w:rPr>
           <w:rFonts w:cstheme="minorHAnsi"/>
           <w:sz w:val="48"/>
-          <w:lang w:val="bg-BG"/>
+        </w:rPr>
+      </w:pPr>
+    </w:p>
+    <w:p>
+      <w:pPr>
+        <w:tabs>
+          <w:tab w:val="left" w:pos="720"/>
+          <w:tab w:val="left" w:leader="dot" w:pos="8640"/>
+        </w:tabs>
+        <w:spacing w:after="80"/>
+        <w:rPr>
+          <w:rFonts w:cstheme="minorHAnsi"/>
+          <w:sz w:val="48"/>
+        </w:rPr>
+      </w:pPr>
+    </w:p>
+    <w:p>
+      <w:pPr>
+        <w:tabs>
+          <w:tab w:val="left" w:pos="720"/>
+          <w:tab w:val="left" w:leader="dot" w:pos="8640"/>
+        </w:tabs>
+        <w:spacing w:after="80"/>
+        <w:rPr>
+          <w:rFonts w:cstheme="minorHAnsi"/>
+          <w:sz w:val="48"/>
+        </w:rPr>
+      </w:pPr>
+    </w:p>
+    <w:p>
+      <w:pPr>
+        <w:tabs>
+          <w:tab w:val="left" w:pos="720"/>
+          <w:tab w:val="left" w:leader="dot" w:pos="8640"/>
+        </w:tabs>
+        <w:spacing w:after="80"/>
+        <w:rPr>
+          <w:rFonts w:cstheme="minorHAnsi"/>
+          <w:sz w:val="48"/>
+        </w:rPr>
+      </w:pPr>
+    </w:p>
+    <w:p>
+      <w:pPr>
+        <w:tabs>
+          <w:tab w:val="left" w:pos="720"/>
+          <w:tab w:val="left" w:leader="dot" w:pos="8640"/>
+        </w:tabs>
+        <w:spacing w:after="80"/>
+        <w:rPr>
+          <w:rFonts w:cstheme="minorHAnsi"/>
+          <w:sz w:val="48"/>
+        </w:rPr>
+      </w:pPr>
+    </w:p>
+    <w:p>
+      <w:pPr>
+        <w:tabs>
+          <w:tab w:val="left" w:pos="720"/>
+          <w:tab w:val="left" w:leader="dot" w:pos="8640"/>
+        </w:tabs>
+        <w:spacing w:after="80"/>
+        <w:rPr>
+          <w:rFonts w:cstheme="minorHAnsi"/>
+          <w:sz w:val="44"/>
+        </w:rPr>
+      </w:pPr>
+    </w:p>
+    <w:p>
+      <w:pPr>
+        <w:tabs>
+          <w:tab w:val="left" w:pos="720"/>
+          <w:tab w:val="left" w:leader="dot" w:pos="8640"/>
+        </w:tabs>
+        <w:spacing w:after="80"/>
+        <w:rPr>
+          <w:rFonts w:cstheme="minorHAnsi"/>
+          <w:sz w:val="44"/>
+        </w:rPr>
+      </w:pPr>
+    </w:p>
+    <w:p>
+      <w:pPr>
+        <w:tabs>
+          <w:tab w:val="left" w:pos="720"/>
+          <w:tab w:val="left" w:leader="dot" w:pos="8640"/>
+        </w:tabs>
+        <w:spacing w:after="80"/>
+        <w:rPr>
+          <w:rFonts w:cstheme="minorHAnsi"/>
+          <w:sz w:val="44"/>
         </w:rPr>
       </w:pPr>
     </w:p>
@@ -1926,10 +1845,10 @@
       <w:pgSz w:w="12240" w:h="15840"/>
       <w:pgMar w:top="1417" w:right="1417" w:bottom="1417" w:left="1417" w:header="708" w:footer="708" w:gutter="0"/>
       <w:pgBorders w:offsetFrom="page">
-        <w:top w:val="single" w:sz="6" w:space="24" w:color="76923C" w:themeColor="accent3" w:themeShade="BF"/>
-        <w:left w:val="single" w:sz="6" w:space="24" w:color="76923C" w:themeColor="accent3" w:themeShade="BF"/>
-        <w:bottom w:val="single" w:sz="6" w:space="24" w:color="76923C" w:themeColor="accent3" w:themeShade="BF"/>
-        <w:right w:val="single" w:sz="6" w:space="24" w:color="76923C" w:themeColor="accent3" w:themeShade="BF"/>
+        <w:top w:val="single" w:sz="6" w:space="24" w:color="E36C0A" w:themeColor="accent6" w:themeShade="BF"/>
+        <w:left w:val="single" w:sz="6" w:space="24" w:color="E36C0A" w:themeColor="accent6" w:themeShade="BF"/>
+        <w:bottom w:val="single" w:sz="6" w:space="24" w:color="E36C0A" w:themeColor="accent6" w:themeShade="BF"/>
+        <w:right w:val="single" w:sz="6" w:space="24" w:color="E36C0A" w:themeColor="accent6" w:themeShade="BF"/>
       </w:pgBorders>
       <w:cols w:space="708"/>
       <w:docGrid w:linePitch="360"/>
@@ -2091,13 +2010,13 @@
             </wp:anchor>
           </w:drawing>
         </mc:Choice>
-        <mc:Fallback xmlns:w16se="http://schemas.microsoft.com/office/word/2015/wordml/symex" xmlns:w16sdtdh="http://schemas.microsoft.com/office/word/2020/wordml/sdtdatahash" xmlns:w16="http://schemas.microsoft.com/office/word/2018/wordml" xmlns:w16cid="http://schemas.microsoft.com/office/word/2016/wordml/cid" xmlns:w16cex="http://schemas.microsoft.com/office/word/2018/wordml/cex" xmlns:w15="http://schemas.microsoft.com/office/word/2012/wordml" xmlns:oel="http://schemas.microsoft.com/office/2019/extlst" xmlns:am3d="http://schemas.microsoft.com/office/drawing/2017/model3d" xmlns:aink="http://schemas.microsoft.com/office/drawing/2016/ink" xmlns:cx8="http://schemas.microsoft.com/office/drawing/2016/5/14/chartex" xmlns:cx7="http://schemas.microsoft.com/office/drawing/2016/5/13/chartex" xmlns:cx6="http://schemas.microsoft.com/office/drawing/2016/5/12/chartex" xmlns:cx5="http://schemas.microsoft.com/office/drawing/2016/5/11/chartex" xmlns:cx4="http://schemas.microsoft.com/office/drawing/2016/5/10/chartex" xmlns:cx3="http://schemas.microsoft.com/office/drawing/2016/5/9/chartex" xmlns:cx2="http://schemas.microsoft.com/office/drawing/2015/10/21/chartex" xmlns:cx1="http://schemas.microsoft.com/office/drawing/2015/9/8/chartex" xmlns:cx="http://schemas.microsoft.com/office/drawing/2014/chartex">
+        <mc:Fallback>
           <w:pict>
-            <v:shapetype w14:anchorId="225746E1" id="_x0000_t202" coordsize="21600,21600" o:spt="202" path="m,l,21600r21600,l21600,xe">
+            <v:shapetype id="_x0000_t202" coordsize="21600,21600" o:spt="202" path="m,l,21600r21600,l21600,xe">
               <v:stroke joinstyle="miter"/>
               <v:path gradientshapeok="t" o:connecttype="rect"/>
             </v:shapetype>
-            <v:shape id="Текстово поле 475" o:spid="_x0000_s1026" type="#_x0000_t202" style="position:absolute;margin-left:0;margin-top:0;width:468pt;height:13.45pt;z-index:251660288;visibility:visible;mso-wrap-style:square;mso-width-percent:1000;mso-height-percent:0;mso-wrap-distance-left:9pt;mso-wrap-distance-top:0;mso-wrap-distance-right:9pt;mso-wrap-distance-bottom:0;mso-position-horizontal:left;mso-position-horizontal-relative:margin;mso-position-vertical:center;mso-position-vertical-relative:top-margin-area;mso-width-percent:1000;mso-height-percent:0;mso-width-relative:margin;mso-height-relative:page;v-text-anchor:middle" o:gfxdata="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" o:allowincell="f" filled="f" stroked="f">
+            <v:shape id="Текстово поле 475" o:spid="_x0000_s1026" type="#_x0000_t202" style="position:absolute;margin-left:0;margin-top:0;width:468pt;height:13.45pt;z-index:251660288;visibility:visible;mso-wrap-style:square;mso-width-percent:1000;mso-height-percent:0;mso-wrap-distance-left:9pt;mso-wrap-distance-top:0;mso-wrap-distance-right:9pt;mso-wrap-distance-bottom:0;mso-position-horizontal:left;mso-position-horizontal-relative:margin;mso-position-vertical:center;mso-position-vertical-relative:top-margin-area;mso-width-percent:1000;mso-height-percent:0;mso-width-relative:margin;mso-height-relative:page;v-text-anchor:middle" o:gfxdata="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" o:allowincell="f" filled="f" stroked="f">
               <v:textbox style="mso-fit-shape-to-text:t" inset=",0,,0">
                 <w:txbxContent>
                   <w:p>
@@ -2206,7 +2125,7 @@
                               <w:lang w:val="bg-BG"/>
                               <w14:numForm w14:val="lining"/>
                             </w:rPr>
-                            <w:t>4</w:t>
+                            <w:t>2</w:t>
                           </w:r>
                           <w:r>
                             <w:rPr>
@@ -2235,10 +2154,6 @@
         </mc:Choice>
         <mc:Fallback>
           <w:pict>
-            <v:shapetype id="_x0000_t202" coordsize="21600,21600" o:spt="202" path="m,l,21600r21600,l21600,xe">
-              <v:stroke joinstyle="miter"/>
-              <v:path gradientshapeok="t" o:connecttype="rect"/>
-            </v:shapetype>
             <v:shape id="Текстово поле 476" o:spid="_x0000_s1027" type="#_x0000_t202" style="position:absolute;margin-left:20.8pt;margin-top:0;width:1in;height:13.45pt;z-index:251659264;visibility:visible;mso-wrap-style:square;mso-width-percent:1000;mso-height-percent:0;mso-wrap-distance-left:9pt;mso-wrap-distance-top:0;mso-wrap-distance-right:9pt;mso-wrap-distance-bottom:0;mso-position-horizontal:right;mso-position-horizontal-relative:page;mso-position-vertical:center;mso-position-vertical-relative:top-margin-area;mso-width-percent:1000;mso-height-percent:0;mso-width-relative:right-margin-area;mso-height-relative:page;v-text-anchor:middle" o:gfxdata="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" o:allowincell="f" fillcolor="#e36c0a [2409]" stroked="f">
               <v:textbox style="mso-fit-shape-to-text:t" inset=",0,,0">
                 <w:txbxContent>
@@ -2275,7 +2190,7 @@
                         <w:lang w:val="bg-BG"/>
                         <w14:numForm w14:val="lining"/>
                       </w:rPr>
-                      <w:t>4</w:t>
+                      <w:t>2</w:t>
                     </w:r>
                     <w:r>
                       <w:rPr>
@@ -2461,7 +2376,6 @@
   <w:style w:type="character" w:default="1" w:styleId="a0">
     <w:name w:val="Default Paragraph Font"/>
     <w:uiPriority w:val="1"/>
-    <w:semiHidden/>
     <w:unhideWhenUsed/>
   </w:style>
   <w:style w:type="table" w:default="1" w:styleId="a1">
@@ -2668,6 +2582,234 @@
     <w:uiPriority w:val="99"/>
     <w:rsid w:val="00623925"/>
   </w:style>
+  <w:style w:type="table" w:styleId="ab">
+    <w:name w:val="Light Shading"/>
+    <w:basedOn w:val="a1"/>
+    <w:uiPriority w:val="60"/>
+    <w:rsid w:val="00C45EA4"/>
+    <w:pPr>
+      <w:spacing w:after="0" w:line="240" w:lineRule="auto"/>
+    </w:pPr>
+    <w:rPr>
+      <w:color w:val="000000" w:themeColor="text1" w:themeShade="BF"/>
+    </w:rPr>
+    <w:tblPr>
+      <w:tblStyleRowBandSize w:val="1"/>
+      <w:tblStyleColBandSize w:val="1"/>
+      <w:tblInd w:w="0" w:type="dxa"/>
+      <w:tblBorders>
+        <w:top w:val="single" w:sz="8" w:space="0" w:color="000000" w:themeColor="text1"/>
+        <w:bottom w:val="single" w:sz="8" w:space="0" w:color="000000" w:themeColor="text1"/>
+      </w:tblBorders>
+      <w:tblCellMar>
+        <w:top w:w="0" w:type="dxa"/>
+        <w:left w:w="108" w:type="dxa"/>
+        <w:bottom w:w="0" w:type="dxa"/>
+        <w:right w:w="108" w:type="dxa"/>
+      </w:tblCellMar>
+    </w:tblPr>
+    <w:tblStylePr w:type="firstRow">
+      <w:pPr>
+        <w:spacing w:before="0" w:after="0" w:line="240" w:lineRule="auto"/>
+      </w:pPr>
+      <w:rPr>
+        <w:b/>
+        <w:bCs/>
+      </w:rPr>
+      <w:tblPr/>
+      <w:tcPr>
+        <w:tcBorders>
+          <w:top w:val="single" w:sz="8" w:space="0" w:color="000000" w:themeColor="text1"/>
+          <w:left w:val="nil"/>
+          <w:bottom w:val="single" w:sz="8" w:space="0" w:color="000000" w:themeColor="text1"/>
+          <w:right w:val="nil"/>
+          <w:insideH w:val="nil"/>
+          <w:insideV w:val="nil"/>
+        </w:tcBorders>
+      </w:tcPr>
+    </w:tblStylePr>
+    <w:tblStylePr w:type="lastRow">
+      <w:pPr>
+        <w:spacing w:before="0" w:after="0" w:line="240" w:lineRule="auto"/>
+      </w:pPr>
+      <w:rPr>
+        <w:b/>
+        <w:bCs/>
+      </w:rPr>
+      <w:tblPr/>
+      <w:tcPr>
+        <w:tcBorders>
+          <w:top w:val="single" w:sz="8" w:space="0" w:color="000000" w:themeColor="text1"/>
+          <w:left w:val="nil"/>
+          <w:bottom w:val="single" w:sz="8" w:space="0" w:color="000000" w:themeColor="text1"/>
+          <w:right w:val="nil"/>
+          <w:insideH w:val="nil"/>
+          <w:insideV w:val="nil"/>
+        </w:tcBorders>
+      </w:tcPr>
+    </w:tblStylePr>
+    <w:tblStylePr w:type="firstCol">
+      <w:rPr>
+        <w:b/>
+        <w:bCs/>
+      </w:rPr>
+    </w:tblStylePr>
+    <w:tblStylePr w:type="lastCol">
+      <w:rPr>
+        <w:b/>
+        <w:bCs/>
+      </w:rPr>
+    </w:tblStylePr>
+    <w:tblStylePr w:type="band1Vert">
+      <w:tblPr/>
+      <w:tcPr>
+        <w:tcBorders>
+          <w:left w:val="nil"/>
+          <w:right w:val="nil"/>
+          <w:insideH w:val="nil"/>
+          <w:insideV w:val="nil"/>
+        </w:tcBorders>
+        <w:shd w:val="clear" w:color="auto" w:fill="C0C0C0" w:themeFill="text1" w:themeFillTint="3F"/>
+      </w:tcPr>
+    </w:tblStylePr>
+    <w:tblStylePr w:type="band1Horz">
+      <w:tblPr/>
+      <w:tcPr>
+        <w:tcBorders>
+          <w:left w:val="nil"/>
+          <w:right w:val="nil"/>
+          <w:insideH w:val="nil"/>
+          <w:insideV w:val="nil"/>
+        </w:tcBorders>
+        <w:shd w:val="clear" w:color="auto" w:fill="C0C0C0" w:themeFill="text1" w:themeFillTint="3F"/>
+      </w:tcPr>
+    </w:tblStylePr>
+  </w:style>
+  <w:style w:type="table" w:styleId="-6">
+    <w:name w:val="Light Shading Accent 6"/>
+    <w:basedOn w:val="a1"/>
+    <w:uiPriority w:val="60"/>
+    <w:rsid w:val="00C45EA4"/>
+    <w:pPr>
+      <w:spacing w:after="0" w:line="240" w:lineRule="auto"/>
+    </w:pPr>
+    <w:rPr>
+      <w:color w:val="E36C0A" w:themeColor="accent6" w:themeShade="BF"/>
+    </w:rPr>
+    <w:tblPr>
+      <w:tblStyleRowBandSize w:val="1"/>
+      <w:tblStyleColBandSize w:val="1"/>
+      <w:tblInd w:w="0" w:type="dxa"/>
+      <w:tblBorders>
+        <w:top w:val="single" w:sz="8" w:space="0" w:color="F79646" w:themeColor="accent6"/>
+        <w:bottom w:val="single" w:sz="8" w:space="0" w:color="F79646" w:themeColor="accent6"/>
+      </w:tblBorders>
+      <w:tblCellMar>
+        <w:top w:w="0" w:type="dxa"/>
+        <w:left w:w="108" w:type="dxa"/>
+        <w:bottom w:w="0" w:type="dxa"/>
+        <w:right w:w="108" w:type="dxa"/>
+      </w:tblCellMar>
+    </w:tblPr>
+    <w:tblStylePr w:type="firstRow">
+      <w:pPr>
+        <w:spacing w:before="0" w:after="0" w:line="240" w:lineRule="auto"/>
+      </w:pPr>
+      <w:rPr>
+        <w:b/>
+        <w:bCs/>
+      </w:rPr>
+      <w:tblPr/>
+      <w:tcPr>
+        <w:tcBorders>
+          <w:top w:val="single" w:sz="8" w:space="0" w:color="F79646" w:themeColor="accent6"/>
+          <w:left w:val="nil"/>
+          <w:bottom w:val="single" w:sz="8" w:space="0" w:color="F79646" w:themeColor="accent6"/>
+          <w:right w:val="nil"/>
+          <w:insideH w:val="nil"/>
+          <w:insideV w:val="nil"/>
+        </w:tcBorders>
+      </w:tcPr>
+    </w:tblStylePr>
+    <w:tblStylePr w:type="lastRow">
+      <w:pPr>
+        <w:spacing w:before="0" w:after="0" w:line="240" w:lineRule="auto"/>
+      </w:pPr>
+      <w:rPr>
+        <w:b/>
+        <w:bCs/>
+      </w:rPr>
+      <w:tblPr/>
+      <w:tcPr>
+        <w:tcBorders>
+          <w:top w:val="single" w:sz="8" w:space="0" w:color="F79646" w:themeColor="accent6"/>
+          <w:left w:val="nil"/>
+          <w:bottom w:val="single" w:sz="8" w:space="0" w:color="F79646" w:themeColor="accent6"/>
+          <w:right w:val="nil"/>
+          <w:insideH w:val="nil"/>
+          <w:insideV w:val="nil"/>
+        </w:tcBorders>
+      </w:tcPr>
+    </w:tblStylePr>
+    <w:tblStylePr w:type="firstCol">
+      <w:rPr>
+        <w:b/>
+        <w:bCs/>
+      </w:rPr>
+    </w:tblStylePr>
+    <w:tblStylePr w:type="lastCol">
+      <w:rPr>
+        <w:b/>
+        <w:bCs/>
+      </w:rPr>
+    </w:tblStylePr>
+    <w:tblStylePr w:type="band1Vert">
+      <w:tblPr/>
+      <w:tcPr>
+        <w:tcBorders>
+          <w:left w:val="nil"/>
+          <w:right w:val="nil"/>
+          <w:insideH w:val="nil"/>
+          <w:insideV w:val="nil"/>
+        </w:tcBorders>
+        <w:shd w:val="clear" w:color="auto" w:fill="FDE4D0" w:themeFill="accent6" w:themeFillTint="3F"/>
+      </w:tcPr>
+    </w:tblStylePr>
+    <w:tblStylePr w:type="band1Horz">
+      <w:tblPr/>
+      <w:tcPr>
+        <w:tcBorders>
+          <w:left w:val="nil"/>
+          <w:right w:val="nil"/>
+          <w:insideH w:val="nil"/>
+          <w:insideV w:val="nil"/>
+        </w:tcBorders>
+        <w:shd w:val="clear" w:color="auto" w:fill="FDE4D0" w:themeFill="accent6" w:themeFillTint="3F"/>
+      </w:tcPr>
+    </w:tblStylePr>
+  </w:style>
+  <w:style w:type="paragraph" w:styleId="ac">
+    <w:name w:val="List Paragraph"/>
+    <w:basedOn w:val="a"/>
+    <w:uiPriority w:val="34"/>
+    <w:qFormat/>
+    <w:rsid w:val="0088504C"/>
+    <w:pPr>
+      <w:ind w:left="720"/>
+      <w:contextualSpacing/>
+    </w:pPr>
+  </w:style>
+  <w:style w:type="character" w:styleId="ad">
+    <w:name w:val="Hyperlink"/>
+    <w:basedOn w:val="a0"/>
+    <w:uiPriority w:val="99"/>
+    <w:unhideWhenUsed/>
+    <w:rsid w:val="00A734C6"/>
+    <w:rPr>
+      <w:color w:val="0000FF" w:themeColor="hyperlink"/>
+      <w:u w:val="single"/>
+    </w:rPr>
+  </w:style>
 </w:styles>
 </file>
 
@@ -2835,7 +2977,6 @@
   <w:style w:type="character" w:default="1" w:styleId="a0">
     <w:name w:val="Default Paragraph Font"/>
     <w:uiPriority w:val="1"/>
-    <w:semiHidden/>
     <w:unhideWhenUsed/>
   </w:style>
   <w:style w:type="table" w:default="1" w:styleId="a1">
@@ -3041,6 +3182,234 @@
     <w:link w:val="a9"/>
     <w:uiPriority w:val="99"/>
     <w:rsid w:val="00623925"/>
+  </w:style>
+  <w:style w:type="table" w:styleId="ab">
+    <w:name w:val="Light Shading"/>
+    <w:basedOn w:val="a1"/>
+    <w:uiPriority w:val="60"/>
+    <w:rsid w:val="00C45EA4"/>
+    <w:pPr>
+      <w:spacing w:after="0" w:line="240" w:lineRule="auto"/>
+    </w:pPr>
+    <w:rPr>
+      <w:color w:val="000000" w:themeColor="text1" w:themeShade="BF"/>
+    </w:rPr>
+    <w:tblPr>
+      <w:tblStyleRowBandSize w:val="1"/>
+      <w:tblStyleColBandSize w:val="1"/>
+      <w:tblInd w:w="0" w:type="dxa"/>
+      <w:tblBorders>
+        <w:top w:val="single" w:sz="8" w:space="0" w:color="000000" w:themeColor="text1"/>
+        <w:bottom w:val="single" w:sz="8" w:space="0" w:color="000000" w:themeColor="text1"/>
+      </w:tblBorders>
+      <w:tblCellMar>
+        <w:top w:w="0" w:type="dxa"/>
+        <w:left w:w="108" w:type="dxa"/>
+        <w:bottom w:w="0" w:type="dxa"/>
+        <w:right w:w="108" w:type="dxa"/>
+      </w:tblCellMar>
+    </w:tblPr>
+    <w:tblStylePr w:type="firstRow">
+      <w:pPr>
+        <w:spacing w:before="0" w:after="0" w:line="240" w:lineRule="auto"/>
+      </w:pPr>
+      <w:rPr>
+        <w:b/>
+        <w:bCs/>
+      </w:rPr>
+      <w:tblPr/>
+      <w:tcPr>
+        <w:tcBorders>
+          <w:top w:val="single" w:sz="8" w:space="0" w:color="000000" w:themeColor="text1"/>
+          <w:left w:val="nil"/>
+          <w:bottom w:val="single" w:sz="8" w:space="0" w:color="000000" w:themeColor="text1"/>
+          <w:right w:val="nil"/>
+          <w:insideH w:val="nil"/>
+          <w:insideV w:val="nil"/>
+        </w:tcBorders>
+      </w:tcPr>
+    </w:tblStylePr>
+    <w:tblStylePr w:type="lastRow">
+      <w:pPr>
+        <w:spacing w:before="0" w:after="0" w:line="240" w:lineRule="auto"/>
+      </w:pPr>
+      <w:rPr>
+        <w:b/>
+        <w:bCs/>
+      </w:rPr>
+      <w:tblPr/>
+      <w:tcPr>
+        <w:tcBorders>
+          <w:top w:val="single" w:sz="8" w:space="0" w:color="000000" w:themeColor="text1"/>
+          <w:left w:val="nil"/>
+          <w:bottom w:val="single" w:sz="8" w:space="0" w:color="000000" w:themeColor="text1"/>
+          <w:right w:val="nil"/>
+          <w:insideH w:val="nil"/>
+          <w:insideV w:val="nil"/>
+        </w:tcBorders>
+      </w:tcPr>
+    </w:tblStylePr>
+    <w:tblStylePr w:type="firstCol">
+      <w:rPr>
+        <w:b/>
+        <w:bCs/>
+      </w:rPr>
+    </w:tblStylePr>
+    <w:tblStylePr w:type="lastCol">
+      <w:rPr>
+        <w:b/>
+        <w:bCs/>
+      </w:rPr>
+    </w:tblStylePr>
+    <w:tblStylePr w:type="band1Vert">
+      <w:tblPr/>
+      <w:tcPr>
+        <w:tcBorders>
+          <w:left w:val="nil"/>
+          <w:right w:val="nil"/>
+          <w:insideH w:val="nil"/>
+          <w:insideV w:val="nil"/>
+        </w:tcBorders>
+        <w:shd w:val="clear" w:color="auto" w:fill="C0C0C0" w:themeFill="text1" w:themeFillTint="3F"/>
+      </w:tcPr>
+    </w:tblStylePr>
+    <w:tblStylePr w:type="band1Horz">
+      <w:tblPr/>
+      <w:tcPr>
+        <w:tcBorders>
+          <w:left w:val="nil"/>
+          <w:right w:val="nil"/>
+          <w:insideH w:val="nil"/>
+          <w:insideV w:val="nil"/>
+        </w:tcBorders>
+        <w:shd w:val="clear" w:color="auto" w:fill="C0C0C0" w:themeFill="text1" w:themeFillTint="3F"/>
+      </w:tcPr>
+    </w:tblStylePr>
+  </w:style>
+  <w:style w:type="table" w:styleId="-6">
+    <w:name w:val="Light Shading Accent 6"/>
+    <w:basedOn w:val="a1"/>
+    <w:uiPriority w:val="60"/>
+    <w:rsid w:val="00C45EA4"/>
+    <w:pPr>
+      <w:spacing w:after="0" w:line="240" w:lineRule="auto"/>
+    </w:pPr>
+    <w:rPr>
+      <w:color w:val="E36C0A" w:themeColor="accent6" w:themeShade="BF"/>
+    </w:rPr>
+    <w:tblPr>
+      <w:tblStyleRowBandSize w:val="1"/>
+      <w:tblStyleColBandSize w:val="1"/>
+      <w:tblInd w:w="0" w:type="dxa"/>
+      <w:tblBorders>
+        <w:top w:val="single" w:sz="8" w:space="0" w:color="F79646" w:themeColor="accent6"/>
+        <w:bottom w:val="single" w:sz="8" w:space="0" w:color="F79646" w:themeColor="accent6"/>
+      </w:tblBorders>
+      <w:tblCellMar>
+        <w:top w:w="0" w:type="dxa"/>
+        <w:left w:w="108" w:type="dxa"/>
+        <w:bottom w:w="0" w:type="dxa"/>
+        <w:right w:w="108" w:type="dxa"/>
+      </w:tblCellMar>
+    </w:tblPr>
+    <w:tblStylePr w:type="firstRow">
+      <w:pPr>
+        <w:spacing w:before="0" w:after="0" w:line="240" w:lineRule="auto"/>
+      </w:pPr>
+      <w:rPr>
+        <w:b/>
+        <w:bCs/>
+      </w:rPr>
+      <w:tblPr/>
+      <w:tcPr>
+        <w:tcBorders>
+          <w:top w:val="single" w:sz="8" w:space="0" w:color="F79646" w:themeColor="accent6"/>
+          <w:left w:val="nil"/>
+          <w:bottom w:val="single" w:sz="8" w:space="0" w:color="F79646" w:themeColor="accent6"/>
+          <w:right w:val="nil"/>
+          <w:insideH w:val="nil"/>
+          <w:insideV w:val="nil"/>
+        </w:tcBorders>
+      </w:tcPr>
+    </w:tblStylePr>
+    <w:tblStylePr w:type="lastRow">
+      <w:pPr>
+        <w:spacing w:before="0" w:after="0" w:line="240" w:lineRule="auto"/>
+      </w:pPr>
+      <w:rPr>
+        <w:b/>
+        <w:bCs/>
+      </w:rPr>
+      <w:tblPr/>
+      <w:tcPr>
+        <w:tcBorders>
+          <w:top w:val="single" w:sz="8" w:space="0" w:color="F79646" w:themeColor="accent6"/>
+          <w:left w:val="nil"/>
+          <w:bottom w:val="single" w:sz="8" w:space="0" w:color="F79646" w:themeColor="accent6"/>
+          <w:right w:val="nil"/>
+          <w:insideH w:val="nil"/>
+          <w:insideV w:val="nil"/>
+        </w:tcBorders>
+      </w:tcPr>
+    </w:tblStylePr>
+    <w:tblStylePr w:type="firstCol">
+      <w:rPr>
+        <w:b/>
+        <w:bCs/>
+      </w:rPr>
+    </w:tblStylePr>
+    <w:tblStylePr w:type="lastCol">
+      <w:rPr>
+        <w:b/>
+        <w:bCs/>
+      </w:rPr>
+    </w:tblStylePr>
+    <w:tblStylePr w:type="band1Vert">
+      <w:tblPr/>
+      <w:tcPr>
+        <w:tcBorders>
+          <w:left w:val="nil"/>
+          <w:right w:val="nil"/>
+          <w:insideH w:val="nil"/>
+          <w:insideV w:val="nil"/>
+        </w:tcBorders>
+        <w:shd w:val="clear" w:color="auto" w:fill="FDE4D0" w:themeFill="accent6" w:themeFillTint="3F"/>
+      </w:tcPr>
+    </w:tblStylePr>
+    <w:tblStylePr w:type="band1Horz">
+      <w:tblPr/>
+      <w:tcPr>
+        <w:tcBorders>
+          <w:left w:val="nil"/>
+          <w:right w:val="nil"/>
+          <w:insideH w:val="nil"/>
+          <w:insideV w:val="nil"/>
+        </w:tcBorders>
+        <w:shd w:val="clear" w:color="auto" w:fill="FDE4D0" w:themeFill="accent6" w:themeFillTint="3F"/>
+      </w:tcPr>
+    </w:tblStylePr>
+  </w:style>
+  <w:style w:type="paragraph" w:styleId="ac">
+    <w:name w:val="List Paragraph"/>
+    <w:basedOn w:val="a"/>
+    <w:uiPriority w:val="34"/>
+    <w:qFormat/>
+    <w:rsid w:val="0088504C"/>
+    <w:pPr>
+      <w:ind w:left="720"/>
+      <w:contextualSpacing/>
+    </w:pPr>
+  </w:style>
+  <w:style w:type="character" w:styleId="ad">
+    <w:name w:val="Hyperlink"/>
+    <w:basedOn w:val="a0"/>
+    <w:uiPriority w:val="99"/>
+    <w:unhideWhenUsed/>
+    <w:rsid w:val="00A734C6"/>
+    <w:rPr>
+      <w:color w:val="0000FF" w:themeColor="hyperlink"/>
+      <w:u w:val="single"/>
+    </w:rPr>
   </w:style>
 </w:styles>
 </file>
@@ -4472,61 +4841,61 @@
     </dgm:pt>
   </dgm:ptLst>
   <dgm:cxnLst>
-    <dgm:cxn modelId="{D11BD245-4D63-4DA1-B805-16BDCC214C79}" type="presOf" srcId="{ECA36F7A-48D3-4E28-8EDD-3A89806B9EC1}" destId="{DAEBBD65-56A2-4971-B158-FA637F8AA40E}" srcOrd="0" destOrd="0" presId="urn:microsoft.com/office/officeart/2005/8/layout/vList4"/>
-    <dgm:cxn modelId="{2130F14E-A26E-47F3-A9E5-E50BE7586ABF}" type="presOf" srcId="{5475A955-3965-4D96-BA8F-170C90467DF7}" destId="{8F3321E3-A4DA-4E5E-A800-45D18C1CF262}" srcOrd="0" destOrd="0" presId="urn:microsoft.com/office/officeart/2005/8/layout/vList4"/>
-    <dgm:cxn modelId="{E61FA46D-A59F-4891-9048-9C6498ED5CD4}" type="presOf" srcId="{D0A9615D-3453-4A23-8EEF-091B344C6C75}" destId="{DAEBBD65-56A2-4971-B158-FA637F8AA40E}" srcOrd="0" destOrd="1" presId="urn:microsoft.com/office/officeart/2005/8/layout/vList4"/>
-    <dgm:cxn modelId="{9010CDFF-FE27-4993-812F-E93B3F32DBC8}" type="presOf" srcId="{CEA72FAF-2D19-4FF6-BEBF-BBADEDE6B295}" destId="{8F3321E3-A4DA-4E5E-A800-45D18C1CF262}" srcOrd="0" destOrd="1" presId="urn:microsoft.com/office/officeart/2005/8/layout/vList4"/>
+    <dgm:cxn modelId="{D633CA78-4FB1-4331-BFD2-66481A5A46FB}" type="presOf" srcId="{ECA36F7A-48D3-4E28-8EDD-3A89806B9EC1}" destId="{CD523077-2F29-40D8-AAD4-2FF5A0355139}" srcOrd="1" destOrd="0" presId="urn:microsoft.com/office/officeart/2005/8/layout/vList4"/>
+    <dgm:cxn modelId="{C6651986-D3F4-45CE-9EC7-1C1DB4F6E59F}" type="presOf" srcId="{CEA72FAF-2D19-4FF6-BEBF-BBADEDE6B295}" destId="{D103BBB7-2CB1-4BFE-8C08-29C9126FAD34}" srcOrd="1" destOrd="1" presId="urn:microsoft.com/office/officeart/2005/8/layout/vList4"/>
     <dgm:cxn modelId="{0D242D30-5C40-4B8D-AC94-604E8E68CD69}" srcId="{A6BB5FDC-E0B3-402C-BDAD-C7B20C33B8E4}" destId="{ECA36F7A-48D3-4E28-8EDD-3A89806B9EC1}" srcOrd="3" destOrd="0" parTransId="{DA6C153D-994B-47C8-ACCB-DB72C6FA5ECF}" sibTransId="{26242E9D-1EA5-4949-9F4C-14F0805545C5}"/>
+    <dgm:cxn modelId="{020DDA87-2153-451D-BE90-E6C9650A1F2F}" type="presOf" srcId="{5475A955-3965-4D96-BA8F-170C90467DF7}" destId="{8F3321E3-A4DA-4E5E-A800-45D18C1CF262}" srcOrd="0" destOrd="0" presId="urn:microsoft.com/office/officeart/2005/8/layout/vList4"/>
     <dgm:cxn modelId="{FE4296D7-D3D9-4489-99EA-50769B931476}" srcId="{ECA36F7A-48D3-4E28-8EDD-3A89806B9EC1}" destId="{D0A9615D-3453-4A23-8EEF-091B344C6C75}" srcOrd="0" destOrd="0" parTransId="{3FDE6919-2E50-436A-A530-79BDED318B7B}" sibTransId="{CD28FD12-CD34-41FF-8356-9C56408CB826}"/>
     <dgm:cxn modelId="{A7462067-6D79-467F-9409-4718D28C47A5}" srcId="{A6BB5FDC-E0B3-402C-BDAD-C7B20C33B8E4}" destId="{5475A955-3965-4D96-BA8F-170C90467DF7}" srcOrd="0" destOrd="0" parTransId="{D86F27CE-1488-477E-BA4E-EFCBB3299B5A}" sibTransId="{3A496D7F-74FE-4772-B90A-C0C7D372D877}"/>
     <dgm:cxn modelId="{43E7DF76-977F-42E7-B622-A6C28A6A0ED6}" srcId="{5475A955-3965-4D96-BA8F-170C90467DF7}" destId="{CEA72FAF-2D19-4FF6-BEBF-BBADEDE6B295}" srcOrd="0" destOrd="0" parTransId="{19731269-7B84-48B4-AB48-24C7A36DA0C9}" sibTransId="{9F23AAA3-45EF-487E-81C2-08AB65D46378}"/>
+    <dgm:cxn modelId="{84B696CC-0043-494D-A705-0AB9B9BF79D8}" type="presOf" srcId="{BDCA7240-0E63-458E-940C-9C31418EF02A}" destId="{7C0FA87C-99A9-456B-B8C8-25650C4F8417}" srcOrd="1" destOrd="1" presId="urn:microsoft.com/office/officeart/2005/8/layout/vList4"/>
     <dgm:cxn modelId="{A3E34228-6D0F-478C-9288-BCE5D7AAE9F4}" srcId="{A6BB5FDC-E0B3-402C-BDAD-C7B20C33B8E4}" destId="{9135B999-B3DD-4123-BC65-F9DA36A59273}" srcOrd="4" destOrd="0" parTransId="{5CD565BD-6605-4AB5-94D7-882A50AEC5B0}" sibTransId="{AB8FC10B-38F6-49DA-8BF3-B304CB1D65CE}"/>
-    <dgm:cxn modelId="{92DD61D1-3D10-4519-A1F3-7200E7CC88C5}" type="presOf" srcId="{8B53A526-0F25-4A8B-AF33-4F6E471FBB70}" destId="{B8AA05F7-E56C-4719-9692-037B20F317C0}" srcOrd="1" destOrd="0" presId="urn:microsoft.com/office/officeart/2005/8/layout/vList4"/>
-    <dgm:cxn modelId="{49CDDAD4-3FF7-4085-B220-DA502B123510}" type="presOf" srcId="{ECA36F7A-48D3-4E28-8EDD-3A89806B9EC1}" destId="{CD523077-2F29-40D8-AAD4-2FF5A0355139}" srcOrd="1" destOrd="0" presId="urn:microsoft.com/office/officeart/2005/8/layout/vList4"/>
+    <dgm:cxn modelId="{9C9E5840-6AD5-4C86-BC04-1387405E1B1A}" type="presOf" srcId="{D0A9615D-3453-4A23-8EEF-091B344C6C75}" destId="{CD523077-2F29-40D8-AAD4-2FF5A0355139}" srcOrd="1" destOrd="1" presId="urn:microsoft.com/office/officeart/2005/8/layout/vList4"/>
+    <dgm:cxn modelId="{11FCC830-CFF1-4B27-AF2E-4B6863C8F6A2}" type="presOf" srcId="{5475A955-3965-4D96-BA8F-170C90467DF7}" destId="{D103BBB7-2CB1-4BFE-8C08-29C9126FAD34}" srcOrd="1" destOrd="0" presId="urn:microsoft.com/office/officeart/2005/8/layout/vList4"/>
+    <dgm:cxn modelId="{C88E603A-6F93-4617-A402-BB7459C1FCA0}" type="presOf" srcId="{2BCBFD42-A6F0-4CDF-958B-4C67AB11B504}" destId="{127E1297-82EB-4D2E-BAF8-C601ED518F19}" srcOrd="0" destOrd="1" presId="urn:microsoft.com/office/officeart/2005/8/layout/vList4"/>
     <dgm:cxn modelId="{EE3EB033-0E60-4B2E-AEF8-DE57155811AA}" srcId="{9135B999-B3DD-4123-BC65-F9DA36A59273}" destId="{BDCA7240-0E63-458E-940C-9C31418EF02A}" srcOrd="0" destOrd="0" parTransId="{E0B27963-D90E-4A3D-AA77-884C482F62E8}" sibTransId="{B5B2882C-9F84-42C6-A854-DCCE8743BC26}"/>
+    <dgm:cxn modelId="{C585C830-8F2C-4578-ADDC-462D26D9D1BA}" type="presOf" srcId="{ECA36F7A-48D3-4E28-8EDD-3A89806B9EC1}" destId="{DAEBBD65-56A2-4971-B158-FA637F8AA40E}" srcOrd="0" destOrd="0" presId="urn:microsoft.com/office/officeart/2005/8/layout/vList4"/>
     <dgm:cxn modelId="{0C364DBE-AA49-4115-95D1-AE7F90AD3AF3}" srcId="{A6BB5FDC-E0B3-402C-BDAD-C7B20C33B8E4}" destId="{8B53A526-0F25-4A8B-AF33-4F6E471FBB70}" srcOrd="2" destOrd="0" parTransId="{4E53D39C-8A9F-435F-8BF2-12FE862D10B4}" sibTransId="{6B682502-1E5B-4668-9013-D0A376F1BA67}"/>
-    <dgm:cxn modelId="{3C7EBB84-CCCD-4FC6-97FB-F1826439E4C2}" type="presOf" srcId="{9135B999-B3DD-4123-BC65-F9DA36A59273}" destId="{FB79F198-8F05-427C-936A-3D26653BCF34}" srcOrd="0" destOrd="0" presId="urn:microsoft.com/office/officeart/2005/8/layout/vList4"/>
-    <dgm:cxn modelId="{F48381B0-AB73-41FF-A691-5EE7D9741CC0}" type="presOf" srcId="{2BCBFD42-A6F0-4CDF-958B-4C67AB11B504}" destId="{127E1297-82EB-4D2E-BAF8-C601ED518F19}" srcOrd="0" destOrd="1" presId="urn:microsoft.com/office/officeart/2005/8/layout/vList4"/>
-    <dgm:cxn modelId="{C1F9C11C-707D-41B5-8032-B5282ED81158}" type="presOf" srcId="{9135B999-B3DD-4123-BC65-F9DA36A59273}" destId="{7C0FA87C-99A9-456B-B8C8-25650C4F8417}" srcOrd="1" destOrd="0" presId="urn:microsoft.com/office/officeart/2005/8/layout/vList4"/>
-    <dgm:cxn modelId="{91E4E578-6BB5-4A0B-BA62-753AB0FCE6D4}" type="presOf" srcId="{D0A9615D-3453-4A23-8EEF-091B344C6C75}" destId="{CD523077-2F29-40D8-AAD4-2FF5A0355139}" srcOrd="1" destOrd="1" presId="urn:microsoft.com/office/officeart/2005/8/layout/vList4"/>
+    <dgm:cxn modelId="{57F1A058-A357-4F4E-A5F6-FBDB7DAD1A17}" type="presOf" srcId="{8B53A526-0F25-4A8B-AF33-4F6E471FBB70}" destId="{2878B24F-A457-44A2-A1C2-48E7A56C3EA9}" srcOrd="0" destOrd="0" presId="urn:microsoft.com/office/officeart/2005/8/layout/vList4"/>
+    <dgm:cxn modelId="{7E156184-50C7-44D8-869A-F2841F470355}" type="presOf" srcId="{D0A9615D-3453-4A23-8EEF-091B344C6C75}" destId="{DAEBBD65-56A2-4971-B158-FA637F8AA40E}" srcOrd="0" destOrd="1" presId="urn:microsoft.com/office/officeart/2005/8/layout/vList4"/>
+    <dgm:cxn modelId="{CF69EE7D-8D1E-421D-962E-50E228F419BB}" type="presOf" srcId="{9FAF1F7C-687A-4287-9BE6-085E47B8AFA2}" destId="{B8AA05F7-E56C-4719-9692-037B20F317C0}" srcOrd="1" destOrd="1" presId="urn:microsoft.com/office/officeart/2005/8/layout/vList4"/>
+    <dgm:cxn modelId="{749C3DE2-454A-4740-A6D6-49CEF8ED5C7B}" type="presOf" srcId="{A6BB5FDC-E0B3-402C-BDAD-C7B20C33B8E4}" destId="{BB4125EF-B468-413E-A8B9-36714D335AEF}" srcOrd="0" destOrd="0" presId="urn:microsoft.com/office/officeart/2005/8/layout/vList4"/>
     <dgm:cxn modelId="{9DA6CFCB-3894-4BFC-95B8-FBE651B1524D}" srcId="{237A81B2-AD8D-475B-AAA1-9980E1AE72EB}" destId="{2BCBFD42-A6F0-4CDF-958B-4C67AB11B504}" srcOrd="0" destOrd="0" parTransId="{C6FF967E-DA0C-4B38-9A22-A393299E0F9C}" sibTransId="{BDF1F202-DFC6-4F35-A535-1DC4992B0581}"/>
+    <dgm:cxn modelId="{9866C697-F6EA-48FF-9325-637C68E4E536}" type="presOf" srcId="{BDCA7240-0E63-458E-940C-9C31418EF02A}" destId="{FB79F198-8F05-427C-936A-3D26653BCF34}" srcOrd="0" destOrd="1" presId="urn:microsoft.com/office/officeart/2005/8/layout/vList4"/>
+    <dgm:cxn modelId="{3BD459B0-44FE-4FF9-AB8C-654CD0D888BE}" type="presOf" srcId="{CEA72FAF-2D19-4FF6-BEBF-BBADEDE6B295}" destId="{8F3321E3-A4DA-4E5E-A800-45D18C1CF262}" srcOrd="0" destOrd="1" presId="urn:microsoft.com/office/officeart/2005/8/layout/vList4"/>
     <dgm:cxn modelId="{0BCEAC7A-A62A-4444-84D1-56F55ABE421D}" srcId="{A6BB5FDC-E0B3-402C-BDAD-C7B20C33B8E4}" destId="{237A81B2-AD8D-475B-AAA1-9980E1AE72EB}" srcOrd="1" destOrd="0" parTransId="{CF80CBE2-F557-4220-97E4-02A4E601EE32}" sibTransId="{1D5786EB-56EB-411C-9314-A4D400B55973}"/>
-    <dgm:cxn modelId="{AF0C802B-2F54-4B9A-9C37-5A080E628D6A}" type="presOf" srcId="{CEA72FAF-2D19-4FF6-BEBF-BBADEDE6B295}" destId="{D103BBB7-2CB1-4BFE-8C08-29C9126FAD34}" srcOrd="1" destOrd="1" presId="urn:microsoft.com/office/officeart/2005/8/layout/vList4"/>
-    <dgm:cxn modelId="{963B6400-C671-479C-B959-FCA2D00B9A69}" type="presOf" srcId="{BDCA7240-0E63-458E-940C-9C31418EF02A}" destId="{7C0FA87C-99A9-456B-B8C8-25650C4F8417}" srcOrd="1" destOrd="1" presId="urn:microsoft.com/office/officeart/2005/8/layout/vList4"/>
-    <dgm:cxn modelId="{5D4DF2C7-7A55-4042-B749-BEE79C50C599}" type="presOf" srcId="{BDCA7240-0E63-458E-940C-9C31418EF02A}" destId="{FB79F198-8F05-427C-936A-3D26653BCF34}" srcOrd="0" destOrd="1" presId="urn:microsoft.com/office/officeart/2005/8/layout/vList4"/>
-    <dgm:cxn modelId="{4163AC54-C5EC-467F-A407-F14978BB7EB0}" type="presOf" srcId="{9FAF1F7C-687A-4287-9BE6-085E47B8AFA2}" destId="{2878B24F-A457-44A2-A1C2-48E7A56C3EA9}" srcOrd="0" destOrd="1" presId="urn:microsoft.com/office/officeart/2005/8/layout/vList4"/>
-    <dgm:cxn modelId="{D0302AE8-8344-408F-AF50-439A6F69A3E7}" type="presOf" srcId="{9FAF1F7C-687A-4287-9BE6-085E47B8AFA2}" destId="{B8AA05F7-E56C-4719-9692-037B20F317C0}" srcOrd="1" destOrd="1" presId="urn:microsoft.com/office/officeart/2005/8/layout/vList4"/>
-    <dgm:cxn modelId="{19BFD510-D6DF-4589-AEF3-A4DCE6570570}" type="presOf" srcId="{2BCBFD42-A6F0-4CDF-958B-4C67AB11B504}" destId="{25017520-59B2-4810-BB77-D80E6D4AFD45}" srcOrd="1" destOrd="1" presId="urn:microsoft.com/office/officeart/2005/8/layout/vList4"/>
-    <dgm:cxn modelId="{C646167D-4E97-40D1-8098-4157FB25A098}" type="presOf" srcId="{237A81B2-AD8D-475B-AAA1-9980E1AE72EB}" destId="{25017520-59B2-4810-BB77-D80E6D4AFD45}" srcOrd="1" destOrd="0" presId="urn:microsoft.com/office/officeart/2005/8/layout/vList4"/>
+    <dgm:cxn modelId="{119A2EA6-5E47-4296-9470-23F9FE733F10}" type="presOf" srcId="{237A81B2-AD8D-475B-AAA1-9980E1AE72EB}" destId="{25017520-59B2-4810-BB77-D80E6D4AFD45}" srcOrd="1" destOrd="0" presId="urn:microsoft.com/office/officeart/2005/8/layout/vList4"/>
+    <dgm:cxn modelId="{0D9BEF7A-0931-4F5E-BA99-B6DF2E1D88AC}" type="presOf" srcId="{9FAF1F7C-687A-4287-9BE6-085E47B8AFA2}" destId="{2878B24F-A457-44A2-A1C2-48E7A56C3EA9}" srcOrd="0" destOrd="1" presId="urn:microsoft.com/office/officeart/2005/8/layout/vList4"/>
+    <dgm:cxn modelId="{C60B9E81-6ACB-4E7A-842D-CF78305927D1}" type="presOf" srcId="{237A81B2-AD8D-475B-AAA1-9980E1AE72EB}" destId="{127E1297-82EB-4D2E-BAF8-C601ED518F19}" srcOrd="0" destOrd="0" presId="urn:microsoft.com/office/officeart/2005/8/layout/vList4"/>
+    <dgm:cxn modelId="{59855F43-231B-4A3D-8B3D-3A3E2FEBF49F}" type="presOf" srcId="{2BCBFD42-A6F0-4CDF-958B-4C67AB11B504}" destId="{25017520-59B2-4810-BB77-D80E6D4AFD45}" srcOrd="1" destOrd="1" presId="urn:microsoft.com/office/officeart/2005/8/layout/vList4"/>
     <dgm:cxn modelId="{E8BB57C0-7249-4D34-B760-7B16D1C74AE9}" srcId="{8B53A526-0F25-4A8B-AF33-4F6E471FBB70}" destId="{9FAF1F7C-687A-4287-9BE6-085E47B8AFA2}" srcOrd="0" destOrd="0" parTransId="{C417F787-3A34-4AC7-83F3-9A20B963D934}" sibTransId="{CFF6EAC5-F670-4AC2-BFBB-17761931E4CC}"/>
-    <dgm:cxn modelId="{F5867E7B-359E-4BDE-B581-F2CEF84AE595}" type="presOf" srcId="{237A81B2-AD8D-475B-AAA1-9980E1AE72EB}" destId="{127E1297-82EB-4D2E-BAF8-C601ED518F19}" srcOrd="0" destOrd="0" presId="urn:microsoft.com/office/officeart/2005/8/layout/vList4"/>
-    <dgm:cxn modelId="{646F44EE-E70D-45B8-961E-5C15F0B1653B}" type="presOf" srcId="{5475A955-3965-4D96-BA8F-170C90467DF7}" destId="{D103BBB7-2CB1-4BFE-8C08-29C9126FAD34}" srcOrd="1" destOrd="0" presId="urn:microsoft.com/office/officeart/2005/8/layout/vList4"/>
-    <dgm:cxn modelId="{08716E49-E13C-498E-81F7-1FFAE5AE98C5}" type="presOf" srcId="{8B53A526-0F25-4A8B-AF33-4F6E471FBB70}" destId="{2878B24F-A457-44A2-A1C2-48E7A56C3EA9}" srcOrd="0" destOrd="0" presId="urn:microsoft.com/office/officeart/2005/8/layout/vList4"/>
-    <dgm:cxn modelId="{A302A390-CBB0-49D9-9712-309B56224562}" type="presOf" srcId="{A6BB5FDC-E0B3-402C-BDAD-C7B20C33B8E4}" destId="{BB4125EF-B468-413E-A8B9-36714D335AEF}" srcOrd="0" destOrd="0" presId="urn:microsoft.com/office/officeart/2005/8/layout/vList4"/>
-    <dgm:cxn modelId="{8AF63D1E-AD07-4E7F-A876-FAB53163DC59}" type="presParOf" srcId="{BB4125EF-B468-413E-A8B9-36714D335AEF}" destId="{F7DEE60D-034F-4102-99A0-BE8ED1656898}" srcOrd="0" destOrd="0" presId="urn:microsoft.com/office/officeart/2005/8/layout/vList4"/>
-    <dgm:cxn modelId="{62F71C4D-9B9F-44EA-B882-21E091E04910}" type="presParOf" srcId="{F7DEE60D-034F-4102-99A0-BE8ED1656898}" destId="{8F3321E3-A4DA-4E5E-A800-45D18C1CF262}" srcOrd="0" destOrd="0" presId="urn:microsoft.com/office/officeart/2005/8/layout/vList4"/>
-    <dgm:cxn modelId="{F2CF31B9-B428-46AB-BA66-D55E74F3F3D3}" type="presParOf" srcId="{F7DEE60D-034F-4102-99A0-BE8ED1656898}" destId="{FE10695C-E84B-44FB-B6B0-C15C7037B3B7}" srcOrd="1" destOrd="0" presId="urn:microsoft.com/office/officeart/2005/8/layout/vList4"/>
-    <dgm:cxn modelId="{5217170C-B740-4164-B0BF-EDA164069B31}" type="presParOf" srcId="{F7DEE60D-034F-4102-99A0-BE8ED1656898}" destId="{D103BBB7-2CB1-4BFE-8C08-29C9126FAD34}" srcOrd="2" destOrd="0" presId="urn:microsoft.com/office/officeart/2005/8/layout/vList4"/>
-    <dgm:cxn modelId="{D1314DCB-3A59-4122-A4AA-DEA6760E3A3E}" type="presParOf" srcId="{BB4125EF-B468-413E-A8B9-36714D335AEF}" destId="{54911A8E-05FF-4750-892D-8114D11AE6A1}" srcOrd="1" destOrd="0" presId="urn:microsoft.com/office/officeart/2005/8/layout/vList4"/>
-    <dgm:cxn modelId="{4BE5836E-5A52-4D31-80E7-0880A1186F24}" type="presParOf" srcId="{BB4125EF-B468-413E-A8B9-36714D335AEF}" destId="{B543DF43-7E66-4CD7-BF24-EA15015C34BD}" srcOrd="2" destOrd="0" presId="urn:microsoft.com/office/officeart/2005/8/layout/vList4"/>
-    <dgm:cxn modelId="{442B6F6B-7791-4115-A2DE-F1B29DC06DAA}" type="presParOf" srcId="{B543DF43-7E66-4CD7-BF24-EA15015C34BD}" destId="{127E1297-82EB-4D2E-BAF8-C601ED518F19}" srcOrd="0" destOrd="0" presId="urn:microsoft.com/office/officeart/2005/8/layout/vList4"/>
-    <dgm:cxn modelId="{3A7AF119-DB6C-4E0F-88E2-54D4748C3EC8}" type="presParOf" srcId="{B543DF43-7E66-4CD7-BF24-EA15015C34BD}" destId="{E73611D5-CCAB-436B-9CDD-DEC48E3B238C}" srcOrd="1" destOrd="0" presId="urn:microsoft.com/office/officeart/2005/8/layout/vList4"/>
-    <dgm:cxn modelId="{3D162C00-2F07-49C0-A14F-7CCAEBCC320D}" type="presParOf" srcId="{B543DF43-7E66-4CD7-BF24-EA15015C34BD}" destId="{25017520-59B2-4810-BB77-D80E6D4AFD45}" srcOrd="2" destOrd="0" presId="urn:microsoft.com/office/officeart/2005/8/layout/vList4"/>
-    <dgm:cxn modelId="{46EBAC83-C914-4E27-A722-5CB6D7D03B34}" type="presParOf" srcId="{BB4125EF-B468-413E-A8B9-36714D335AEF}" destId="{2400FF9E-7E04-4D51-8611-32520A3310AC}" srcOrd="3" destOrd="0" presId="urn:microsoft.com/office/officeart/2005/8/layout/vList4"/>
-    <dgm:cxn modelId="{B65A38A7-06D8-4C4C-B89F-05730B328CAB}" type="presParOf" srcId="{BB4125EF-B468-413E-A8B9-36714D335AEF}" destId="{711F9763-B3F9-4652-BE38-00775873EE85}" srcOrd="4" destOrd="0" presId="urn:microsoft.com/office/officeart/2005/8/layout/vList4"/>
-    <dgm:cxn modelId="{1789B2F7-24C5-4AD7-B410-D9779CF4AB0C}" type="presParOf" srcId="{711F9763-B3F9-4652-BE38-00775873EE85}" destId="{2878B24F-A457-44A2-A1C2-48E7A56C3EA9}" srcOrd="0" destOrd="0" presId="urn:microsoft.com/office/officeart/2005/8/layout/vList4"/>
-    <dgm:cxn modelId="{8B2CB619-D33A-46F2-8DDE-39603414A4C9}" type="presParOf" srcId="{711F9763-B3F9-4652-BE38-00775873EE85}" destId="{1F46C550-3561-4E74-B5F6-4C64695454C2}" srcOrd="1" destOrd="0" presId="urn:microsoft.com/office/officeart/2005/8/layout/vList4"/>
-    <dgm:cxn modelId="{893CC053-9779-45CE-A72F-03199D7BEAFB}" type="presParOf" srcId="{711F9763-B3F9-4652-BE38-00775873EE85}" destId="{B8AA05F7-E56C-4719-9692-037B20F317C0}" srcOrd="2" destOrd="0" presId="urn:microsoft.com/office/officeart/2005/8/layout/vList4"/>
-    <dgm:cxn modelId="{BB82B9DD-E65B-435B-A38D-BB1831730587}" type="presParOf" srcId="{BB4125EF-B468-413E-A8B9-36714D335AEF}" destId="{09BD1CAE-CFBA-4B8F-93E0-C8338E3C5879}" srcOrd="5" destOrd="0" presId="urn:microsoft.com/office/officeart/2005/8/layout/vList4"/>
-    <dgm:cxn modelId="{4302EC2A-176A-4B53-8EB4-6DB352AFF8D1}" type="presParOf" srcId="{BB4125EF-B468-413E-A8B9-36714D335AEF}" destId="{B2FD0780-6853-49F2-8DB5-ED855CC68A6B}" srcOrd="6" destOrd="0" presId="urn:microsoft.com/office/officeart/2005/8/layout/vList4"/>
-    <dgm:cxn modelId="{DE70503A-7884-4421-A17D-B18E04B4242D}" type="presParOf" srcId="{B2FD0780-6853-49F2-8DB5-ED855CC68A6B}" destId="{DAEBBD65-56A2-4971-B158-FA637F8AA40E}" srcOrd="0" destOrd="0" presId="urn:microsoft.com/office/officeart/2005/8/layout/vList4"/>
-    <dgm:cxn modelId="{2717AA79-7A2D-4BA0-BFED-C4547FF990DD}" type="presParOf" srcId="{B2FD0780-6853-49F2-8DB5-ED855CC68A6B}" destId="{095DB98C-8B9C-49F9-A79F-E5183AFACB68}" srcOrd="1" destOrd="0" presId="urn:microsoft.com/office/officeart/2005/8/layout/vList4"/>
-    <dgm:cxn modelId="{A139E3F9-F957-4EF7-A031-80951B0F4791}" type="presParOf" srcId="{B2FD0780-6853-49F2-8DB5-ED855CC68A6B}" destId="{CD523077-2F29-40D8-AAD4-2FF5A0355139}" srcOrd="2" destOrd="0" presId="urn:microsoft.com/office/officeart/2005/8/layout/vList4"/>
-    <dgm:cxn modelId="{604D951A-D335-419D-AA77-F9747A328B5F}" type="presParOf" srcId="{BB4125EF-B468-413E-A8B9-36714D335AEF}" destId="{92D77A88-FFEC-4737-88C8-A519D2568136}" srcOrd="7" destOrd="0" presId="urn:microsoft.com/office/officeart/2005/8/layout/vList4"/>
-    <dgm:cxn modelId="{BD4AED33-397F-4BD6-9EBB-CAC4C709D094}" type="presParOf" srcId="{BB4125EF-B468-413E-A8B9-36714D335AEF}" destId="{5D3D5418-9B23-4677-9C46-5A3FB8B82FB0}" srcOrd="8" destOrd="0" presId="urn:microsoft.com/office/officeart/2005/8/layout/vList4"/>
-    <dgm:cxn modelId="{7C207CDE-B6D1-4DBE-A50D-B0F6785D93E7}" type="presParOf" srcId="{5D3D5418-9B23-4677-9C46-5A3FB8B82FB0}" destId="{FB79F198-8F05-427C-936A-3D26653BCF34}" srcOrd="0" destOrd="0" presId="urn:microsoft.com/office/officeart/2005/8/layout/vList4"/>
-    <dgm:cxn modelId="{70A5EC8F-F2AF-4553-AEC3-12E523AF49FE}" type="presParOf" srcId="{5D3D5418-9B23-4677-9C46-5A3FB8B82FB0}" destId="{88B27793-0662-4238-A903-29C0950A2900}" srcOrd="1" destOrd="0" presId="urn:microsoft.com/office/officeart/2005/8/layout/vList4"/>
-    <dgm:cxn modelId="{70D4DD13-AC88-4F87-9BCD-FFE3B99A4AA0}" type="presParOf" srcId="{5D3D5418-9B23-4677-9C46-5A3FB8B82FB0}" destId="{7C0FA87C-99A9-456B-B8C8-25650C4F8417}" srcOrd="2" destOrd="0" presId="urn:microsoft.com/office/officeart/2005/8/layout/vList4"/>
+    <dgm:cxn modelId="{2358E0CF-ECB4-4407-AEA5-E79B56374714}" type="presOf" srcId="{8B53A526-0F25-4A8B-AF33-4F6E471FBB70}" destId="{B8AA05F7-E56C-4719-9692-037B20F317C0}" srcOrd="1" destOrd="0" presId="urn:microsoft.com/office/officeart/2005/8/layout/vList4"/>
+    <dgm:cxn modelId="{86832145-BF87-444A-8042-56A17368D6D8}" type="presOf" srcId="{9135B999-B3DD-4123-BC65-F9DA36A59273}" destId="{FB79F198-8F05-427C-936A-3D26653BCF34}" srcOrd="0" destOrd="0" presId="urn:microsoft.com/office/officeart/2005/8/layout/vList4"/>
+    <dgm:cxn modelId="{D02C4A62-1499-4819-9FF9-93C232A937BA}" type="presOf" srcId="{9135B999-B3DD-4123-BC65-F9DA36A59273}" destId="{7C0FA87C-99A9-456B-B8C8-25650C4F8417}" srcOrd="1" destOrd="0" presId="urn:microsoft.com/office/officeart/2005/8/layout/vList4"/>
+    <dgm:cxn modelId="{570C1B45-44ED-4BDD-80BC-72165D04F953}" type="presParOf" srcId="{BB4125EF-B468-413E-A8B9-36714D335AEF}" destId="{F7DEE60D-034F-4102-99A0-BE8ED1656898}" srcOrd="0" destOrd="0" presId="urn:microsoft.com/office/officeart/2005/8/layout/vList4"/>
+    <dgm:cxn modelId="{2622E5A9-F81F-4771-AAC6-3EBF7332CD99}" type="presParOf" srcId="{F7DEE60D-034F-4102-99A0-BE8ED1656898}" destId="{8F3321E3-A4DA-4E5E-A800-45D18C1CF262}" srcOrd="0" destOrd="0" presId="urn:microsoft.com/office/officeart/2005/8/layout/vList4"/>
+    <dgm:cxn modelId="{58727D49-4C0B-4A8E-92B4-DAE3FBF2F7F2}" type="presParOf" srcId="{F7DEE60D-034F-4102-99A0-BE8ED1656898}" destId="{FE10695C-E84B-44FB-B6B0-C15C7037B3B7}" srcOrd="1" destOrd="0" presId="urn:microsoft.com/office/officeart/2005/8/layout/vList4"/>
+    <dgm:cxn modelId="{7B0CF8B4-2D15-4392-88DF-4D4276A7E7EC}" type="presParOf" srcId="{F7DEE60D-034F-4102-99A0-BE8ED1656898}" destId="{D103BBB7-2CB1-4BFE-8C08-29C9126FAD34}" srcOrd="2" destOrd="0" presId="urn:microsoft.com/office/officeart/2005/8/layout/vList4"/>
+    <dgm:cxn modelId="{C594C223-2A7F-4D12-88E1-E0D7D264EF5B}" type="presParOf" srcId="{BB4125EF-B468-413E-A8B9-36714D335AEF}" destId="{54911A8E-05FF-4750-892D-8114D11AE6A1}" srcOrd="1" destOrd="0" presId="urn:microsoft.com/office/officeart/2005/8/layout/vList4"/>
+    <dgm:cxn modelId="{418523E2-1E8C-4E31-BAAC-3395937713A9}" type="presParOf" srcId="{BB4125EF-B468-413E-A8B9-36714D335AEF}" destId="{B543DF43-7E66-4CD7-BF24-EA15015C34BD}" srcOrd="2" destOrd="0" presId="urn:microsoft.com/office/officeart/2005/8/layout/vList4"/>
+    <dgm:cxn modelId="{9889B057-1975-4D2D-ABC0-2DF19144EE6B}" type="presParOf" srcId="{B543DF43-7E66-4CD7-BF24-EA15015C34BD}" destId="{127E1297-82EB-4D2E-BAF8-C601ED518F19}" srcOrd="0" destOrd="0" presId="urn:microsoft.com/office/officeart/2005/8/layout/vList4"/>
+    <dgm:cxn modelId="{337F0882-809B-4751-98B4-A5AD47DE880B}" type="presParOf" srcId="{B543DF43-7E66-4CD7-BF24-EA15015C34BD}" destId="{E73611D5-CCAB-436B-9CDD-DEC48E3B238C}" srcOrd="1" destOrd="0" presId="urn:microsoft.com/office/officeart/2005/8/layout/vList4"/>
+    <dgm:cxn modelId="{36E3A2B2-FF10-4772-8156-D7E11DE167E7}" type="presParOf" srcId="{B543DF43-7E66-4CD7-BF24-EA15015C34BD}" destId="{25017520-59B2-4810-BB77-D80E6D4AFD45}" srcOrd="2" destOrd="0" presId="urn:microsoft.com/office/officeart/2005/8/layout/vList4"/>
+    <dgm:cxn modelId="{C0731E7E-C1A7-408A-83C7-BC253D88DF79}" type="presParOf" srcId="{BB4125EF-B468-413E-A8B9-36714D335AEF}" destId="{2400FF9E-7E04-4D51-8611-32520A3310AC}" srcOrd="3" destOrd="0" presId="urn:microsoft.com/office/officeart/2005/8/layout/vList4"/>
+    <dgm:cxn modelId="{6D32CB91-A07D-4D5F-96B7-05FD740076C3}" type="presParOf" srcId="{BB4125EF-B468-413E-A8B9-36714D335AEF}" destId="{711F9763-B3F9-4652-BE38-00775873EE85}" srcOrd="4" destOrd="0" presId="urn:microsoft.com/office/officeart/2005/8/layout/vList4"/>
+    <dgm:cxn modelId="{7F064260-1566-464D-BC0C-57954502B727}" type="presParOf" srcId="{711F9763-B3F9-4652-BE38-00775873EE85}" destId="{2878B24F-A457-44A2-A1C2-48E7A56C3EA9}" srcOrd="0" destOrd="0" presId="urn:microsoft.com/office/officeart/2005/8/layout/vList4"/>
+    <dgm:cxn modelId="{C51BD9EE-2F13-403F-8AFE-5BDCFD93E807}" type="presParOf" srcId="{711F9763-B3F9-4652-BE38-00775873EE85}" destId="{1F46C550-3561-4E74-B5F6-4C64695454C2}" srcOrd="1" destOrd="0" presId="urn:microsoft.com/office/officeart/2005/8/layout/vList4"/>
+    <dgm:cxn modelId="{DF3B3D44-CE9E-4D37-9322-B7D0A5D7DAE7}" type="presParOf" srcId="{711F9763-B3F9-4652-BE38-00775873EE85}" destId="{B8AA05F7-E56C-4719-9692-037B20F317C0}" srcOrd="2" destOrd="0" presId="urn:microsoft.com/office/officeart/2005/8/layout/vList4"/>
+    <dgm:cxn modelId="{EEF68D8F-58E8-41EC-9457-D9D380D40BF4}" type="presParOf" srcId="{BB4125EF-B468-413E-A8B9-36714D335AEF}" destId="{09BD1CAE-CFBA-4B8F-93E0-C8338E3C5879}" srcOrd="5" destOrd="0" presId="urn:microsoft.com/office/officeart/2005/8/layout/vList4"/>
+    <dgm:cxn modelId="{63F71FE9-874F-4A80-852B-D002839B24FC}" type="presParOf" srcId="{BB4125EF-B468-413E-A8B9-36714D335AEF}" destId="{B2FD0780-6853-49F2-8DB5-ED855CC68A6B}" srcOrd="6" destOrd="0" presId="urn:microsoft.com/office/officeart/2005/8/layout/vList4"/>
+    <dgm:cxn modelId="{E56B13D5-3646-4FCA-8BF6-A9D0013226DE}" type="presParOf" srcId="{B2FD0780-6853-49F2-8DB5-ED855CC68A6B}" destId="{DAEBBD65-56A2-4971-B158-FA637F8AA40E}" srcOrd="0" destOrd="0" presId="urn:microsoft.com/office/officeart/2005/8/layout/vList4"/>
+    <dgm:cxn modelId="{0D22958A-AF65-4FD0-8009-3AEB0843ABC0}" type="presParOf" srcId="{B2FD0780-6853-49F2-8DB5-ED855CC68A6B}" destId="{095DB98C-8B9C-49F9-A79F-E5183AFACB68}" srcOrd="1" destOrd="0" presId="urn:microsoft.com/office/officeart/2005/8/layout/vList4"/>
+    <dgm:cxn modelId="{69A1D528-E235-4727-AB06-3DE66B975C29}" type="presParOf" srcId="{B2FD0780-6853-49F2-8DB5-ED855CC68A6B}" destId="{CD523077-2F29-40D8-AAD4-2FF5A0355139}" srcOrd="2" destOrd="0" presId="urn:microsoft.com/office/officeart/2005/8/layout/vList4"/>
+    <dgm:cxn modelId="{4F0835E1-D775-4856-8AE2-E514EBC0D61B}" type="presParOf" srcId="{BB4125EF-B468-413E-A8B9-36714D335AEF}" destId="{92D77A88-FFEC-4737-88C8-A519D2568136}" srcOrd="7" destOrd="0" presId="urn:microsoft.com/office/officeart/2005/8/layout/vList4"/>
+    <dgm:cxn modelId="{B866F8D6-F853-455A-9F24-0222755A541E}" type="presParOf" srcId="{BB4125EF-B468-413E-A8B9-36714D335AEF}" destId="{5D3D5418-9B23-4677-9C46-5A3FB8B82FB0}" srcOrd="8" destOrd="0" presId="urn:microsoft.com/office/officeart/2005/8/layout/vList4"/>
+    <dgm:cxn modelId="{842E10E4-9A69-41E0-82A9-E71DD244AAB9}" type="presParOf" srcId="{5D3D5418-9B23-4677-9C46-5A3FB8B82FB0}" destId="{FB79F198-8F05-427C-936A-3D26653BCF34}" srcOrd="0" destOrd="0" presId="urn:microsoft.com/office/officeart/2005/8/layout/vList4"/>
+    <dgm:cxn modelId="{8C78BBE7-CC23-4FCE-B221-0C21280D6A24}" type="presParOf" srcId="{5D3D5418-9B23-4677-9C46-5A3FB8B82FB0}" destId="{88B27793-0662-4238-A903-29C0950A2900}" srcOrd="1" destOrd="0" presId="urn:microsoft.com/office/officeart/2005/8/layout/vList4"/>
+    <dgm:cxn modelId="{3B52D5F6-4700-4DB1-9CE3-73A99ADC2139}" type="presParOf" srcId="{5D3D5418-9B23-4677-9C46-5A3FB8B82FB0}" destId="{7C0FA87C-99A9-456B-B8C8-25650C4F8417}" srcOrd="2" destOrd="0" presId="urn:microsoft.com/office/officeart/2005/8/layout/vList4"/>
   </dgm:cxnLst>
   <dgm:bg/>
   <dgm:whole/>
@@ -6788,7 +7157,7 @@
 </file>
 
 <file path=customXml/itemProps1.xml><?xml version="1.0" encoding="utf-8"?>
-<ds:datastoreItem xmlns:ds="http://schemas.openxmlformats.org/officeDocument/2006/customXml" ds:itemID="{7284E840-FF39-47B2-AD94-468226B1B68B}">
+<ds:datastoreItem xmlns:ds="http://schemas.openxmlformats.org/officeDocument/2006/customXml" ds:itemID="{4D384433-DBA3-479D-8AFF-2CA5E31368A2}">
   <ds:schemaRefs>
     <ds:schemaRef ds:uri="http://schemas.openxmlformats.org/officeDocument/2006/bibliography"/>
   </ds:schemaRefs>

</xml_diff>

<commit_message>
Add the block diagram in the documentation.
</commit_message>
<xml_diff>
--- a/documentation and presentation/Psychopaths_Documentation.docx
+++ b/documentation and presentation/Psychopaths_Documentation.docx
@@ -1,6 +1,6 @@
 
 <file path=word/document.xml><?xml version="1.0" encoding="utf-8"?>
-<w:document xmlns:wpc="http://schemas.microsoft.com/office/word/2010/wordprocessingCanvas" xmlns:mc="http://schemas.openxmlformats.org/markup-compatibility/2006" xmlns:o="urn:schemas-microsoft-com:office:office" xmlns:r="http://schemas.openxmlformats.org/officeDocument/2006/relationships" xmlns:m="http://schemas.openxmlformats.org/officeDocument/2006/math" xmlns:v="urn:schemas-microsoft-com:vml" xmlns:wp14="http://schemas.microsoft.com/office/word/2010/wordprocessingDrawing" xmlns:wp="http://schemas.openxmlformats.org/drawingml/2006/wordprocessingDrawing" xmlns:w10="urn:schemas-microsoft-com:office:word" xmlns:w="http://schemas.openxmlformats.org/wordprocessingml/2006/main" xmlns:w14="http://schemas.microsoft.com/office/word/2010/wordml" xmlns:wpg="http://schemas.microsoft.com/office/word/2010/wordprocessingGroup" xmlns:wpi="http://schemas.microsoft.com/office/word/2010/wordprocessingInk" xmlns:wne="http://schemas.microsoft.com/office/word/2006/wordml" xmlns:wps="http://schemas.microsoft.com/office/word/2010/wordprocessingShape" mc:Ignorable="w14 wp14">
+<w:document xmlns:wpc="http://schemas.microsoft.com/office/word/2010/wordprocessingCanvas" xmlns:cx="http://schemas.microsoft.com/office/drawing/2014/chartex" xmlns:cx1="http://schemas.microsoft.com/office/drawing/2015/9/8/chartex" xmlns:cx2="http://schemas.microsoft.com/office/drawing/2015/10/21/chartex" xmlns:cx3="http://schemas.microsoft.com/office/drawing/2016/5/9/chartex" xmlns:cx4="http://schemas.microsoft.com/office/drawing/2016/5/10/chartex" xmlns:cx5="http://schemas.microsoft.com/office/drawing/2016/5/11/chartex" xmlns:cx6="http://schemas.microsoft.com/office/drawing/2016/5/12/chartex" xmlns:cx7="http://schemas.microsoft.com/office/drawing/2016/5/13/chartex" xmlns:cx8="http://schemas.microsoft.com/office/drawing/2016/5/14/chartex" xmlns:mc="http://schemas.openxmlformats.org/markup-compatibility/2006" xmlns:aink="http://schemas.microsoft.com/office/drawing/2016/ink" xmlns:am3d="http://schemas.microsoft.com/office/drawing/2017/model3d" xmlns:o="urn:schemas-microsoft-com:office:office" xmlns:oel="http://schemas.microsoft.com/office/2019/extlst" xmlns:r="http://schemas.openxmlformats.org/officeDocument/2006/relationships" xmlns:m="http://schemas.openxmlformats.org/officeDocument/2006/math" xmlns:v="urn:schemas-microsoft-com:vml" xmlns:wp14="http://schemas.microsoft.com/office/word/2010/wordprocessingDrawing" xmlns:wp="http://schemas.openxmlformats.org/drawingml/2006/wordprocessingDrawing" xmlns:w10="urn:schemas-microsoft-com:office:word" xmlns:w="http://schemas.openxmlformats.org/wordprocessingml/2006/main" xmlns:w14="http://schemas.microsoft.com/office/word/2010/wordml" xmlns:w15="http://schemas.microsoft.com/office/word/2012/wordml" xmlns:w16cex="http://schemas.microsoft.com/office/word/2018/wordml/cex" xmlns:w16cid="http://schemas.microsoft.com/office/word/2016/wordml/cid" xmlns:w16="http://schemas.microsoft.com/office/word/2018/wordml" xmlns:w16sdtdh="http://schemas.microsoft.com/office/word/2020/wordml/sdtdatahash" xmlns:w16se="http://schemas.microsoft.com/office/word/2015/wordml/symex" xmlns:wpg="http://schemas.microsoft.com/office/word/2010/wordprocessingGroup" xmlns:wpi="http://schemas.microsoft.com/office/word/2010/wordprocessingInk" xmlns:wne="http://schemas.microsoft.com/office/word/2006/wordml" xmlns:wps="http://schemas.microsoft.com/office/word/2010/wordprocessingShape" mc:Ignorable="w14 w15 w16se w16cid w16 w16cex w16sdtdh wp14">
   <w:body>
     <w:p>
       <w:pPr>
@@ -32,7 +32,7 @@
                     <pic:cNvPicPr/>
                   </pic:nvPicPr>
                   <pic:blipFill>
-                    <a:blip r:embed="rId8"/>
+                    <a:blip r:embed="rId7"/>
                     <a:stretch>
                       <a:fillRect/>
                     </a:stretch>
@@ -147,7 +147,7 @@
           </mc:Choice>
           <mc:Fallback>
             <w:pict>
-              <v:rect id="Правоъгълник 3" o:spid="_x0000_s1026" style="position:absolute;margin-left:-9.05pt;margin-top:36.55pt;width:489pt;height:132.6pt;z-index:-251657216;visibility:visible;mso-wrap-style:square;mso-height-percent:0;mso-wrap-distance-left:9pt;mso-wrap-distance-top:0;mso-wrap-distance-right:9pt;mso-wrap-distance-bottom:0;mso-position-horizontal:absolute;mso-position-horizontal-relative:text;mso-position-vertical:absolute;mso-position-vertical-relative:text;mso-height-percent:0;mso-height-relative:margin;v-text-anchor:middle" o:gfxdata="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" fillcolor="#fde9d9 [665]" strokecolor="#fabf8f [1945]" strokeweight="2pt"/>
+              <v:rect w14:anchorId="58B22CC1" id="Правоъгълник 3" o:spid="_x0000_s1026" style="position:absolute;margin-left:-9.05pt;margin-top:36.55pt;width:489pt;height:132.6pt;z-index:-251657216;visibility:visible;mso-wrap-style:square;mso-height-percent:0;mso-wrap-distance-left:9pt;mso-wrap-distance-top:0;mso-wrap-distance-right:9pt;mso-wrap-distance-bottom:0;mso-position-horizontal:absolute;mso-position-horizontal-relative:text;mso-position-vertical:absolute;mso-position-vertical-relative:text;mso-height-percent:0;mso-height-relative:margin;v-text-anchor:middle" o:gfxdata="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" fillcolor="#fde9d9 [665]" strokecolor="#fabf8f [1945]" strokeweight="2pt"/>
             </w:pict>
           </mc:Fallback>
         </mc:AlternateContent>
@@ -216,15 +216,8 @@
           <w:sz w:val="28"/>
         </w:rPr>
         <w:tab/>
-      </w:r>
-      <w:bookmarkStart w:id="0" w:name="_GoBack"/>
-      <w:r>
-        <w:rPr>
-          <w:sz w:val="28"/>
-        </w:rPr>
         <w:t>Team information</w:t>
       </w:r>
-      <w:bookmarkEnd w:id="0"/>
       <w:r>
         <w:rPr>
           <w:sz w:val="28"/>
@@ -377,7 +370,7 @@
             <wp:cNvGraphicFramePr/>
             <a:graphic xmlns:a="http://schemas.openxmlformats.org/drawingml/2006/main">
               <a:graphicData uri="http://schemas.openxmlformats.org/drawingml/2006/diagram">
-                <dgm:relIds xmlns:dgm="http://schemas.openxmlformats.org/drawingml/2006/diagram" xmlns:r="http://schemas.openxmlformats.org/officeDocument/2006/relationships" r:dm="rId9" r:lo="rId10" r:qs="rId11" r:cs="rId12"/>
+                <dgm:relIds xmlns:dgm="http://schemas.openxmlformats.org/drawingml/2006/diagram" xmlns:r="http://schemas.openxmlformats.org/officeDocument/2006/relationships" r:dm="rId8" r:lo="rId9" r:qs="rId10" r:cs="rId11"/>
               </a:graphicData>
             </a:graphic>
           </wp:inline>
@@ -429,7 +422,7 @@
     </w:p>
     <w:tbl>
       <w:tblPr>
-        <w:tblStyle w:val="-6"/>
+        <w:tblStyle w:val="LightShading-Accent6"/>
         <w:tblW w:w="10625" w:type="dxa"/>
         <w:tblInd w:w="-601" w:type="dxa"/>
         <w:tblLook w:val="04A0" w:firstRow="1" w:lastRow="0" w:firstColumn="1" w:lastColumn="0" w:noHBand="0" w:noVBand="1"/>
@@ -930,7 +923,7 @@
     </w:p>
     <w:tbl>
       <w:tblPr>
-        <w:tblStyle w:val="-6"/>
+        <w:tblStyle w:val="LightShading-Accent6"/>
         <w:tblW w:w="0" w:type="auto"/>
         <w:tblLook w:val="04A0" w:firstRow="1" w:lastRow="0" w:firstColumn="1" w:lastColumn="0" w:noHBand="0" w:noVBand="1"/>
       </w:tblPr>
@@ -1839,6 +1832,75 @@
           <w:sz w:val="44"/>
         </w:rPr>
       </w:pPr>
+      <w:r>
+        <w:rPr>
+          <w:rFonts w:cstheme="minorHAnsi"/>
+          <w:sz w:val="44"/>
+        </w:rPr>
+        <w:lastRenderedPageBreak/>
+        <w:t>The block diagram.</w:t>
+      </w:r>
+    </w:p>
+    <w:p>
+      <w:pPr>
+        <w:tabs>
+          <w:tab w:val="left" w:pos="720"/>
+          <w:tab w:val="left" w:leader="dot" w:pos="8640"/>
+        </w:tabs>
+        <w:spacing w:after="80"/>
+        <w:rPr>
+          <w:rFonts w:cstheme="minorHAnsi"/>
+          <w:sz w:val="44"/>
+        </w:rPr>
+      </w:pPr>
+      <w:r>
+        <w:rPr>
+          <w:rFonts w:cstheme="minorHAnsi"/>
+          <w:noProof/>
+          <w:sz w:val="44"/>
+        </w:rPr>
+        <w:drawing>
+          <wp:inline distT="0" distB="0" distL="0" distR="0" wp14:anchorId="067F7C38" wp14:editId="278E85C0">
+            <wp:extent cx="5915025" cy="6105525"/>
+            <wp:effectExtent l="0" t="0" r="9525" b="9525"/>
+            <wp:docPr id="5" name="Picture 5"/>
+            <wp:cNvGraphicFramePr>
+              <a:graphicFrameLocks xmlns:a="http://schemas.openxmlformats.org/drawingml/2006/main" noChangeAspect="1"/>
+            </wp:cNvGraphicFramePr>
+            <a:graphic xmlns:a="http://schemas.openxmlformats.org/drawingml/2006/main">
+              <a:graphicData uri="http://schemas.openxmlformats.org/drawingml/2006/picture">
+                <pic:pic xmlns:pic="http://schemas.openxmlformats.org/drawingml/2006/picture">
+                  <pic:nvPicPr>
+                    <pic:cNvPr id="5" name="Picture 5"/>
+                    <pic:cNvPicPr/>
+                  </pic:nvPicPr>
+                  <pic:blipFill>
+                    <a:blip r:embed="rId13">
+                      <a:extLst>
+                        <a:ext uri="{28A0092B-C50C-407E-A947-70E740481C1C}">
+                          <a14:useLocalDpi xmlns:a14="http://schemas.microsoft.com/office/drawing/2010/main" val="0"/>
+                        </a:ext>
+                      </a:extLst>
+                    </a:blip>
+                    <a:stretch>
+                      <a:fillRect/>
+                    </a:stretch>
+                  </pic:blipFill>
+                  <pic:spPr>
+                    <a:xfrm>
+                      <a:off x="0" y="0"/>
+                      <a:ext cx="5915025" cy="6105525"/>
+                    </a:xfrm>
+                    <a:prstGeom prst="rect">
+                      <a:avLst/>
+                    </a:prstGeom>
+                  </pic:spPr>
+                </pic:pic>
+              </a:graphicData>
+            </a:graphic>
+          </wp:inline>
+        </w:drawing>
+      </w:r>
     </w:p>
     <w:sectPr>
       <w:headerReference w:type="default" r:id="rId14"/>
@@ -1858,7 +1920,7 @@
 </file>
 
 <file path=word/endnotes.xml><?xml version="1.0" encoding="utf-8"?>
-<w:endnotes xmlns:wpc="http://schemas.microsoft.com/office/word/2010/wordprocessingCanvas" xmlns:mc="http://schemas.openxmlformats.org/markup-compatibility/2006" xmlns:o="urn:schemas-microsoft-com:office:office" xmlns:r="http://schemas.openxmlformats.org/officeDocument/2006/relationships" xmlns:m="http://schemas.openxmlformats.org/officeDocument/2006/math" xmlns:v="urn:schemas-microsoft-com:vml" xmlns:wp14="http://schemas.microsoft.com/office/word/2010/wordprocessingDrawing" xmlns:wp="http://schemas.openxmlformats.org/drawingml/2006/wordprocessingDrawing" xmlns:w10="urn:schemas-microsoft-com:office:word" xmlns:w="http://schemas.openxmlformats.org/wordprocessingml/2006/main" xmlns:w14="http://schemas.microsoft.com/office/word/2010/wordml" xmlns:wpg="http://schemas.microsoft.com/office/word/2010/wordprocessingGroup" xmlns:wpi="http://schemas.microsoft.com/office/word/2010/wordprocessingInk" xmlns:wne="http://schemas.microsoft.com/office/word/2006/wordml" xmlns:wps="http://schemas.microsoft.com/office/word/2010/wordprocessingShape" mc:Ignorable="w14 wp14">
+<w:endnotes xmlns:wpc="http://schemas.microsoft.com/office/word/2010/wordprocessingCanvas" xmlns:cx="http://schemas.microsoft.com/office/drawing/2014/chartex" xmlns:cx1="http://schemas.microsoft.com/office/drawing/2015/9/8/chartex" xmlns:cx2="http://schemas.microsoft.com/office/drawing/2015/10/21/chartex" xmlns:cx3="http://schemas.microsoft.com/office/drawing/2016/5/9/chartex" xmlns:cx4="http://schemas.microsoft.com/office/drawing/2016/5/10/chartex" xmlns:cx5="http://schemas.microsoft.com/office/drawing/2016/5/11/chartex" xmlns:cx6="http://schemas.microsoft.com/office/drawing/2016/5/12/chartex" xmlns:cx7="http://schemas.microsoft.com/office/drawing/2016/5/13/chartex" xmlns:cx8="http://schemas.microsoft.com/office/drawing/2016/5/14/chartex" xmlns:mc="http://schemas.openxmlformats.org/markup-compatibility/2006" xmlns:aink="http://schemas.microsoft.com/office/drawing/2016/ink" xmlns:am3d="http://schemas.microsoft.com/office/drawing/2017/model3d" xmlns:o="urn:schemas-microsoft-com:office:office" xmlns:oel="http://schemas.microsoft.com/office/2019/extlst" xmlns:r="http://schemas.openxmlformats.org/officeDocument/2006/relationships" xmlns:m="http://schemas.openxmlformats.org/officeDocument/2006/math" xmlns:v="urn:schemas-microsoft-com:vml" xmlns:wp14="http://schemas.microsoft.com/office/word/2010/wordprocessingDrawing" xmlns:wp="http://schemas.openxmlformats.org/drawingml/2006/wordprocessingDrawing" xmlns:w10="urn:schemas-microsoft-com:office:word" xmlns:w="http://schemas.openxmlformats.org/wordprocessingml/2006/main" xmlns:w14="http://schemas.microsoft.com/office/word/2010/wordml" xmlns:w15="http://schemas.microsoft.com/office/word/2012/wordml" xmlns:w16cex="http://schemas.microsoft.com/office/word/2018/wordml/cex" xmlns:w16cid="http://schemas.microsoft.com/office/word/2016/wordml/cid" xmlns:w16="http://schemas.microsoft.com/office/word/2018/wordml" xmlns:w16sdtdh="http://schemas.microsoft.com/office/word/2020/wordml/sdtdatahash" xmlns:w16se="http://schemas.microsoft.com/office/word/2015/wordml/symex" xmlns:wpg="http://schemas.microsoft.com/office/word/2010/wordprocessingGroup" xmlns:wpi="http://schemas.microsoft.com/office/word/2010/wordprocessingInk" xmlns:wne="http://schemas.microsoft.com/office/word/2006/wordml" xmlns:wps="http://schemas.microsoft.com/office/word/2010/wordprocessingShape" mc:Ignorable="w14 w15 w16se w16cid w16 w16cex w16sdtdh wp14">
   <w:endnote w:type="separator" w:id="-1">
     <w:p>
       <w:pPr>
@@ -1883,7 +1945,7 @@
 </file>
 
 <file path=word/footnotes.xml><?xml version="1.0" encoding="utf-8"?>
-<w:footnotes xmlns:wpc="http://schemas.microsoft.com/office/word/2010/wordprocessingCanvas" xmlns:mc="http://schemas.openxmlformats.org/markup-compatibility/2006" xmlns:o="urn:schemas-microsoft-com:office:office" xmlns:r="http://schemas.openxmlformats.org/officeDocument/2006/relationships" xmlns:m="http://schemas.openxmlformats.org/officeDocument/2006/math" xmlns:v="urn:schemas-microsoft-com:vml" xmlns:wp14="http://schemas.microsoft.com/office/word/2010/wordprocessingDrawing" xmlns:wp="http://schemas.openxmlformats.org/drawingml/2006/wordprocessingDrawing" xmlns:w10="urn:schemas-microsoft-com:office:word" xmlns:w="http://schemas.openxmlformats.org/wordprocessingml/2006/main" xmlns:w14="http://schemas.microsoft.com/office/word/2010/wordml" xmlns:wpg="http://schemas.microsoft.com/office/word/2010/wordprocessingGroup" xmlns:wpi="http://schemas.microsoft.com/office/word/2010/wordprocessingInk" xmlns:wne="http://schemas.microsoft.com/office/word/2006/wordml" xmlns:wps="http://schemas.microsoft.com/office/word/2010/wordprocessingShape" mc:Ignorable="w14 wp14">
+<w:footnotes xmlns:wpc="http://schemas.microsoft.com/office/word/2010/wordprocessingCanvas" xmlns:cx="http://schemas.microsoft.com/office/drawing/2014/chartex" xmlns:cx1="http://schemas.microsoft.com/office/drawing/2015/9/8/chartex" xmlns:cx2="http://schemas.microsoft.com/office/drawing/2015/10/21/chartex" xmlns:cx3="http://schemas.microsoft.com/office/drawing/2016/5/9/chartex" xmlns:cx4="http://schemas.microsoft.com/office/drawing/2016/5/10/chartex" xmlns:cx5="http://schemas.microsoft.com/office/drawing/2016/5/11/chartex" xmlns:cx6="http://schemas.microsoft.com/office/drawing/2016/5/12/chartex" xmlns:cx7="http://schemas.microsoft.com/office/drawing/2016/5/13/chartex" xmlns:cx8="http://schemas.microsoft.com/office/drawing/2016/5/14/chartex" xmlns:mc="http://schemas.openxmlformats.org/markup-compatibility/2006" xmlns:aink="http://schemas.microsoft.com/office/drawing/2016/ink" xmlns:am3d="http://schemas.microsoft.com/office/drawing/2017/model3d" xmlns:o="urn:schemas-microsoft-com:office:office" xmlns:oel="http://schemas.microsoft.com/office/2019/extlst" xmlns:r="http://schemas.openxmlformats.org/officeDocument/2006/relationships" xmlns:m="http://schemas.openxmlformats.org/officeDocument/2006/math" xmlns:v="urn:schemas-microsoft-com:vml" xmlns:wp14="http://schemas.microsoft.com/office/word/2010/wordprocessingDrawing" xmlns:wp="http://schemas.openxmlformats.org/drawingml/2006/wordprocessingDrawing" xmlns:w10="urn:schemas-microsoft-com:office:word" xmlns:w="http://schemas.openxmlformats.org/wordprocessingml/2006/main" xmlns:w14="http://schemas.microsoft.com/office/word/2010/wordml" xmlns:w15="http://schemas.microsoft.com/office/word/2012/wordml" xmlns:w16cex="http://schemas.microsoft.com/office/word/2018/wordml/cex" xmlns:w16cid="http://schemas.microsoft.com/office/word/2016/wordml/cid" xmlns:w16="http://schemas.microsoft.com/office/word/2018/wordml" xmlns:w16sdtdh="http://schemas.microsoft.com/office/word/2020/wordml/sdtdatahash" xmlns:w16se="http://schemas.microsoft.com/office/word/2015/wordml/symex" xmlns:wpg="http://schemas.microsoft.com/office/word/2010/wordprocessingGroup" xmlns:wpi="http://schemas.microsoft.com/office/word/2010/wordprocessingInk" xmlns:wne="http://schemas.microsoft.com/office/word/2006/wordml" xmlns:wps="http://schemas.microsoft.com/office/word/2010/wordprocessingShape" mc:Ignorable="w14 w15 w16se w16cid w16 w16cex w16sdtdh wp14">
   <w:footnote w:type="separator" w:id="-1">
     <w:p>
       <w:pPr>
@@ -1908,10 +1970,10 @@
 </file>
 
 <file path=word/header1.xml><?xml version="1.0" encoding="utf-8"?>
-<w:hdr xmlns:wpc="http://schemas.microsoft.com/office/word/2010/wordprocessingCanvas" xmlns:mc="http://schemas.openxmlformats.org/markup-compatibility/2006" xmlns:o="urn:schemas-microsoft-com:office:office" xmlns:r="http://schemas.openxmlformats.org/officeDocument/2006/relationships" xmlns:m="http://schemas.openxmlformats.org/officeDocument/2006/math" xmlns:v="urn:schemas-microsoft-com:vml" xmlns:wp14="http://schemas.microsoft.com/office/word/2010/wordprocessingDrawing" xmlns:wp="http://schemas.openxmlformats.org/drawingml/2006/wordprocessingDrawing" xmlns:w10="urn:schemas-microsoft-com:office:word" xmlns:w="http://schemas.openxmlformats.org/wordprocessingml/2006/main" xmlns:w14="http://schemas.microsoft.com/office/word/2010/wordml" xmlns:wpg="http://schemas.microsoft.com/office/word/2010/wordprocessingGroup" xmlns:wpi="http://schemas.microsoft.com/office/word/2010/wordprocessingInk" xmlns:wne="http://schemas.microsoft.com/office/word/2006/wordml" xmlns:wps="http://schemas.microsoft.com/office/word/2010/wordprocessingShape" mc:Ignorable="w14 wp14">
+<w:hdr xmlns:wpc="http://schemas.microsoft.com/office/word/2010/wordprocessingCanvas" xmlns:cx="http://schemas.microsoft.com/office/drawing/2014/chartex" xmlns:cx1="http://schemas.microsoft.com/office/drawing/2015/9/8/chartex" xmlns:cx2="http://schemas.microsoft.com/office/drawing/2015/10/21/chartex" xmlns:cx3="http://schemas.microsoft.com/office/drawing/2016/5/9/chartex" xmlns:cx4="http://schemas.microsoft.com/office/drawing/2016/5/10/chartex" xmlns:cx5="http://schemas.microsoft.com/office/drawing/2016/5/11/chartex" xmlns:cx6="http://schemas.microsoft.com/office/drawing/2016/5/12/chartex" xmlns:cx7="http://schemas.microsoft.com/office/drawing/2016/5/13/chartex" xmlns:cx8="http://schemas.microsoft.com/office/drawing/2016/5/14/chartex" xmlns:mc="http://schemas.openxmlformats.org/markup-compatibility/2006" xmlns:aink="http://schemas.microsoft.com/office/drawing/2016/ink" xmlns:am3d="http://schemas.microsoft.com/office/drawing/2017/model3d" xmlns:o="urn:schemas-microsoft-com:office:office" xmlns:oel="http://schemas.microsoft.com/office/2019/extlst" xmlns:r="http://schemas.openxmlformats.org/officeDocument/2006/relationships" xmlns:m="http://schemas.openxmlformats.org/officeDocument/2006/math" xmlns:v="urn:schemas-microsoft-com:vml" xmlns:wp14="http://schemas.microsoft.com/office/word/2010/wordprocessingDrawing" xmlns:wp="http://schemas.openxmlformats.org/drawingml/2006/wordprocessingDrawing" xmlns:w10="urn:schemas-microsoft-com:office:word" xmlns:w="http://schemas.openxmlformats.org/wordprocessingml/2006/main" xmlns:w14="http://schemas.microsoft.com/office/word/2010/wordml" xmlns:w15="http://schemas.microsoft.com/office/word/2012/wordml" xmlns:w16cex="http://schemas.microsoft.com/office/word/2018/wordml/cex" xmlns:w16cid="http://schemas.microsoft.com/office/word/2016/wordml/cid" xmlns:w16="http://schemas.microsoft.com/office/word/2018/wordml" xmlns:w16sdtdh="http://schemas.microsoft.com/office/word/2020/wordml/sdtdatahash" xmlns:w16se="http://schemas.microsoft.com/office/word/2015/wordml/symex" xmlns:wpg="http://schemas.microsoft.com/office/word/2010/wordprocessingGroup" xmlns:wpi="http://schemas.microsoft.com/office/word/2010/wordprocessingInk" xmlns:wne="http://schemas.microsoft.com/office/word/2006/wordml" xmlns:wps="http://schemas.microsoft.com/office/word/2010/wordprocessingShape" mc:Ignorable="w14 w15 w16se w16cid w16 w16cex w16sdtdh wp14">
   <w:p>
     <w:pPr>
-      <w:pStyle w:val="a7"/>
+      <w:pStyle w:val="Header"/>
     </w:pPr>
     <w:r>
       <w:rPr>
@@ -2012,11 +2074,11 @@
         </mc:Choice>
         <mc:Fallback>
           <w:pict>
-            <v:shapetype id="_x0000_t202" coordsize="21600,21600" o:spt="202" path="m,l,21600r21600,l21600,xe">
+            <v:shapetype w14:anchorId="225746E1" id="_x0000_t202" coordsize="21600,21600" o:spt="202" path="m,l,21600r21600,l21600,xe">
               <v:stroke joinstyle="miter"/>
               <v:path gradientshapeok="t" o:connecttype="rect"/>
             </v:shapetype>
-            <v:shape id="Текстово поле 475" o:spid="_x0000_s1026" type="#_x0000_t202" style="position:absolute;margin-left:0;margin-top:0;width:468pt;height:13.45pt;z-index:251660288;visibility:visible;mso-wrap-style:square;mso-width-percent:1000;mso-height-percent:0;mso-wrap-distance-left:9pt;mso-wrap-distance-top:0;mso-wrap-distance-right:9pt;mso-wrap-distance-bottom:0;mso-position-horizontal:left;mso-position-horizontal-relative:margin;mso-position-vertical:center;mso-position-vertical-relative:top-margin-area;mso-width-percent:1000;mso-height-percent:0;mso-width-relative:margin;mso-height-relative:page;v-text-anchor:middle" o:gfxdata="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" o:allowincell="f" filled="f" stroked="f">
+            <v:shape id="Текстово поле 475" o:spid="_x0000_s1026" type="#_x0000_t202" style="position:absolute;margin-left:0;margin-top:0;width:468pt;height:13.45pt;z-index:251660288;visibility:visible;mso-wrap-style:square;mso-width-percent:1000;mso-height-percent:0;mso-wrap-distance-left:9pt;mso-wrap-distance-top:0;mso-wrap-distance-right:9pt;mso-wrap-distance-bottom:0;mso-position-horizontal:left;mso-position-horizontal-relative:margin;mso-position-vertical:center;mso-position-vertical-relative:top-margin-area;mso-width-percent:1000;mso-height-percent:0;mso-width-relative:margin;mso-height-relative:page;v-text-anchor:middle" o:gfxdata="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" o:allowincell="f" filled="f" stroked="f">
               <v:textbox style="mso-fit-shape-to-text:t" inset=",0,,0">
                 <w:txbxContent>
                   <w:p>
@@ -2154,7 +2216,7 @@
         </mc:Choice>
         <mc:Fallback>
           <w:pict>
-            <v:shape id="Текстово поле 476" o:spid="_x0000_s1027" type="#_x0000_t202" style="position:absolute;margin-left:20.8pt;margin-top:0;width:1in;height:13.45pt;z-index:251659264;visibility:visible;mso-wrap-style:square;mso-width-percent:1000;mso-height-percent:0;mso-wrap-distance-left:9pt;mso-wrap-distance-top:0;mso-wrap-distance-right:9pt;mso-wrap-distance-bottom:0;mso-position-horizontal:right;mso-position-horizontal-relative:page;mso-position-vertical:center;mso-position-vertical-relative:top-margin-area;mso-width-percent:1000;mso-height-percent:0;mso-width-relative:right-margin-area;mso-height-relative:page;v-text-anchor:middle" o:gfxdata="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" o:allowincell="f" fillcolor="#e36c0a [2409]" stroked="f">
+            <v:shape w14:anchorId="7FF64E68" id="Текстово поле 476" o:spid="_x0000_s1027" type="#_x0000_t202" style="position:absolute;margin-left:20.8pt;margin-top:0;width:1in;height:13.45pt;z-index:251659264;visibility:visible;mso-wrap-style:square;mso-width-percent:1000;mso-height-percent:0;mso-wrap-distance-left:9pt;mso-wrap-distance-top:0;mso-wrap-distance-right:9pt;mso-wrap-distance-bottom:0;mso-position-horizontal:right;mso-position-horizontal-relative:page;mso-position-vertical:center;mso-position-vertical-relative:top-margin-area;mso-width-percent:1000;mso-height-percent:0;mso-width-relative:right-margin-area;mso-height-relative:page;v-text-anchor:middle" o:gfxdata="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" o:allowincell="f" fillcolor="#e36c0a [2409]" stroked="f">
               <v:textbox style="mso-fit-shape-to-text:t" inset=",0,,0">
                 <w:txbxContent>
                   <w:p>
@@ -2213,7 +2275,7 @@
 </file>
 
 <file path=word/styles.xml><?xml version="1.0" encoding="utf-8"?>
-<w:styles xmlns:mc="http://schemas.openxmlformats.org/markup-compatibility/2006" xmlns:r="http://schemas.openxmlformats.org/officeDocument/2006/relationships" xmlns:w="http://schemas.openxmlformats.org/wordprocessingml/2006/main" xmlns:w14="http://schemas.microsoft.com/office/word/2010/wordml" mc:Ignorable="w14">
+<w:styles xmlns:mc="http://schemas.openxmlformats.org/markup-compatibility/2006" xmlns:r="http://schemas.openxmlformats.org/officeDocument/2006/relationships" xmlns:w="http://schemas.openxmlformats.org/wordprocessingml/2006/main" xmlns:w14="http://schemas.microsoft.com/office/word/2010/wordml" xmlns:w15="http://schemas.microsoft.com/office/word/2012/wordml" xmlns:w16cex="http://schemas.microsoft.com/office/word/2018/wordml/cex" xmlns:w16cid="http://schemas.microsoft.com/office/word/2016/wordml/cid" xmlns:w16="http://schemas.microsoft.com/office/word/2018/wordml" xmlns:w16sdtdh="http://schemas.microsoft.com/office/word/2020/wordml/sdtdatahash" xmlns:w16se="http://schemas.microsoft.com/office/word/2015/wordml/symex" mc:Ignorable="w14 w15 w16se w16cid w16 w16cex w16sdtdh">
   <w:docDefaults>
     <w:rPrDefault>
       <w:rPr>
@@ -2229,156 +2291,396 @@
       </w:pPr>
     </w:pPrDefault>
   </w:docDefaults>
-  <w:latentStyles w:defLockedState="0" w:defUIPriority="99" w:defSemiHidden="1" w:defUnhideWhenUsed="1" w:defQFormat="0" w:count="267">
-    <w:lsdException w:name="Normal" w:semiHidden="0" w:uiPriority="0" w:unhideWhenUsed="0" w:qFormat="1"/>
-    <w:lsdException w:name="heading 1" w:semiHidden="0" w:uiPriority="9" w:unhideWhenUsed="0" w:qFormat="1"/>
-    <w:lsdException w:name="heading 2" w:uiPriority="9" w:qFormat="1"/>
-    <w:lsdException w:name="heading 3" w:uiPriority="9" w:qFormat="1"/>
-    <w:lsdException w:name="heading 4" w:uiPriority="9" w:qFormat="1"/>
-    <w:lsdException w:name="heading 5" w:uiPriority="9" w:qFormat="1"/>
-    <w:lsdException w:name="heading 6" w:uiPriority="9" w:qFormat="1"/>
-    <w:lsdException w:name="heading 7" w:uiPriority="9" w:qFormat="1"/>
-    <w:lsdException w:name="heading 8" w:uiPriority="9" w:qFormat="1"/>
-    <w:lsdException w:name="heading 9" w:uiPriority="9" w:qFormat="1"/>
-    <w:lsdException w:name="toc 1" w:uiPriority="39"/>
-    <w:lsdException w:name="toc 2" w:uiPriority="39"/>
-    <w:lsdException w:name="toc 3" w:uiPriority="39"/>
-    <w:lsdException w:name="toc 4" w:uiPriority="39"/>
-    <w:lsdException w:name="toc 5" w:uiPriority="39"/>
-    <w:lsdException w:name="toc 6" w:uiPriority="39"/>
-    <w:lsdException w:name="toc 7" w:uiPriority="39"/>
-    <w:lsdException w:name="toc 8" w:uiPriority="39"/>
-    <w:lsdException w:name="toc 9" w:uiPriority="39"/>
-    <w:lsdException w:name="caption" w:uiPriority="35" w:qFormat="1"/>
-    <w:lsdException w:name="Title" w:semiHidden="0" w:uiPriority="10" w:unhideWhenUsed="0" w:qFormat="1"/>
-    <w:lsdException w:name="Default Paragraph Font" w:uiPriority="1"/>
-    <w:lsdException w:name="Subtitle" w:semiHidden="0" w:uiPriority="11" w:unhideWhenUsed="0" w:qFormat="1"/>
-    <w:lsdException w:name="Strong" w:semiHidden="0" w:uiPriority="22" w:unhideWhenUsed="0" w:qFormat="1"/>
-    <w:lsdException w:name="Emphasis" w:semiHidden="0" w:uiPriority="20" w:unhideWhenUsed="0" w:qFormat="1"/>
-    <w:lsdException w:name="Table Grid" w:uiPriority="59"/>
-    <w:lsdException w:name="Placeholder Text" w:unhideWhenUsed="0"/>
-    <w:lsdException w:name="No Spacing" w:semiHidden="0" w:uiPriority="1" w:unhideWhenUsed="0" w:qFormat="1"/>
-    <w:lsdException w:name="Light Shading" w:semiHidden="0" w:uiPriority="60" w:unhideWhenUsed="0"/>
-    <w:lsdException w:name="Light List" w:semiHidden="0" w:uiPriority="61" w:unhideWhenUsed="0"/>
-    <w:lsdException w:name="Light Grid" w:semiHidden="0" w:uiPriority="62" w:unhideWhenUsed="0"/>
-    <w:lsdException w:name="Medium Shading 1" w:semiHidden="0" w:uiPriority="63" w:unhideWhenUsed="0"/>
-    <w:lsdException w:name="Medium Shading 2" w:semiHidden="0" w:uiPriority="64" w:unhideWhenUsed="0"/>
-    <w:lsdException w:name="Medium List 1" w:semiHidden="0" w:uiPriority="65" w:unhideWhenUsed="0"/>
-    <w:lsdException w:name="Medium List 2" w:semiHidden="0" w:uiPriority="66" w:unhideWhenUsed="0"/>
-    <w:lsdException w:name="Medium Grid 1" w:semiHidden="0" w:uiPriority="67" w:unhideWhenUsed="0"/>
-    <w:lsdException w:name="Medium Grid 2" w:semiHidden="0" w:uiPriority="68" w:unhideWhenUsed="0"/>
-    <w:lsdException w:name="Medium Grid 3" w:semiHidden="0" w:uiPriority="69" w:unhideWhenUsed="0"/>
-    <w:lsdException w:name="Dark List" w:semiHidden="0" w:uiPriority="70" w:unhideWhenUsed="0"/>
-    <w:lsdException w:name="Colorful Shading" w:semiHidden="0" w:uiPriority="71" w:unhideWhenUsed="0"/>
-    <w:lsdException w:name="Colorful List" w:semiHidden="0" w:uiPriority="72" w:unhideWhenUsed="0"/>
-    <w:lsdException w:name="Colorful Grid" w:semiHidden="0" w:uiPriority="73" w:unhideWhenUsed="0"/>
-    <w:lsdException w:name="Light Shading Accent 1" w:semiHidden="0" w:uiPriority="60" w:unhideWhenUsed="0"/>
-    <w:lsdException w:name="Light List Accent 1" w:semiHidden="0" w:uiPriority="61" w:unhideWhenUsed="0"/>
-    <w:lsdException w:name="Light Grid Accent 1" w:semiHidden="0" w:uiPriority="62" w:unhideWhenUsed="0"/>
-    <w:lsdException w:name="Medium Shading 1 Accent 1" w:semiHidden="0" w:uiPriority="63" w:unhideWhenUsed="0"/>
-    <w:lsdException w:name="Medium Shading 2 Accent 1" w:semiHidden="0" w:uiPriority="64" w:unhideWhenUsed="0"/>
-    <w:lsdException w:name="Medium List 1 Accent 1" w:semiHidden="0" w:uiPriority="65" w:unhideWhenUsed="0"/>
-    <w:lsdException w:name="Revision" w:unhideWhenUsed="0"/>
-    <w:lsdException w:name="List Paragraph" w:semiHidden="0" w:uiPriority="34" w:unhideWhenUsed="0" w:qFormat="1"/>
-    <w:lsdException w:name="Quote" w:semiHidden="0" w:uiPriority="29" w:unhideWhenUsed="0" w:qFormat="1"/>
-    <w:lsdException w:name="Intense Quote" w:semiHidden="0" w:uiPriority="30" w:unhideWhenUsed="0" w:qFormat="1"/>
-    <w:lsdException w:name="Medium List 2 Accent 1" w:semiHidden="0" w:uiPriority="66" w:unhideWhenUsed="0"/>
-    <w:lsdException w:name="Medium Grid 1 Accent 1" w:semiHidden="0" w:uiPriority="67" w:unhideWhenUsed="0"/>
-    <w:lsdException w:name="Medium Grid 2 Accent 1" w:semiHidden="0" w:uiPriority="68" w:unhideWhenUsed="0"/>
-    <w:lsdException w:name="Medium Grid 3 Accent 1" w:semiHidden="0" w:uiPriority="69" w:unhideWhenUsed="0"/>
-    <w:lsdException w:name="Dark List Accent 1" w:semiHidden="0" w:uiPriority="70" w:unhideWhenUsed="0"/>
-    <w:lsdException w:name="Colorful Shading Accent 1" w:semiHidden="0" w:uiPriority="71" w:unhideWhenUsed="0"/>
-    <w:lsdException w:name="Colorful List Accent 1" w:semiHidden="0" w:uiPriority="72" w:unhideWhenUsed="0"/>
-    <w:lsdException w:name="Colorful Grid Accent 1" w:semiHidden="0" w:uiPriority="73" w:unhideWhenUsed="0"/>
-    <w:lsdException w:name="Light Shading Accent 2" w:semiHidden="0" w:uiPriority="60" w:unhideWhenUsed="0"/>
-    <w:lsdException w:name="Light List Accent 2" w:semiHidden="0" w:uiPriority="61" w:unhideWhenUsed="0"/>
-    <w:lsdException w:name="Light Grid Accent 2" w:semiHidden="0" w:uiPriority="62" w:unhideWhenUsed="0"/>
-    <w:lsdException w:name="Medium Shading 1 Accent 2" w:semiHidden="0" w:uiPriority="63" w:unhideWhenUsed="0"/>
-    <w:lsdException w:name="Medium Shading 2 Accent 2" w:semiHidden="0" w:uiPriority="64" w:unhideWhenUsed="0"/>
-    <w:lsdException w:name="Medium List 1 Accent 2" w:semiHidden="0" w:uiPriority="65" w:unhideWhenUsed="0"/>
-    <w:lsdException w:name="Medium List 2 Accent 2" w:semiHidden="0" w:uiPriority="66" w:unhideWhenUsed="0"/>
-    <w:lsdException w:name="Medium Grid 1 Accent 2" w:semiHidden="0" w:uiPriority="67" w:unhideWhenUsed="0"/>
-    <w:lsdException w:name="Medium Grid 2 Accent 2" w:semiHidden="0" w:uiPriority="68" w:unhideWhenUsed="0"/>
-    <w:lsdException w:name="Medium Grid 3 Accent 2" w:semiHidden="0" w:uiPriority="69" w:unhideWhenUsed="0"/>
-    <w:lsdException w:name="Dark List Accent 2" w:semiHidden="0" w:uiPriority="70" w:unhideWhenUsed="0"/>
-    <w:lsdException w:name="Colorful Shading Accent 2" w:semiHidden="0" w:uiPriority="71" w:unhideWhenUsed="0"/>
-    <w:lsdException w:name="Colorful List Accent 2" w:semiHidden="0" w:uiPriority="72" w:unhideWhenUsed="0"/>
-    <w:lsdException w:name="Colorful Grid Accent 2" w:semiHidden="0" w:uiPriority="73" w:unhideWhenUsed="0"/>
-    <w:lsdException w:name="Light Shading Accent 3" w:semiHidden="0" w:uiPriority="60" w:unhideWhenUsed="0"/>
-    <w:lsdException w:name="Light List Accent 3" w:semiHidden="0" w:uiPriority="61" w:unhideWhenUsed="0"/>
-    <w:lsdException w:name="Light Grid Accent 3" w:semiHidden="0" w:uiPriority="62" w:unhideWhenUsed="0"/>
-    <w:lsdException w:name="Medium Shading 1 Accent 3" w:semiHidden="0" w:uiPriority="63" w:unhideWhenUsed="0"/>
-    <w:lsdException w:name="Medium Shading 2 Accent 3" w:semiHidden="0" w:uiPriority="64" w:unhideWhenUsed="0"/>
-    <w:lsdException w:name="Medium List 1 Accent 3" w:semiHidden="0" w:uiPriority="65" w:unhideWhenUsed="0"/>
-    <w:lsdException w:name="Medium List 2 Accent 3" w:semiHidden="0" w:uiPriority="66" w:unhideWhenUsed="0"/>
-    <w:lsdException w:name="Medium Grid 1 Accent 3" w:semiHidden="0" w:uiPriority="67" w:unhideWhenUsed="0"/>
-    <w:lsdException w:name="Medium Grid 2 Accent 3" w:semiHidden="0" w:uiPriority="68" w:unhideWhenUsed="0"/>
-    <w:lsdException w:name="Medium Grid 3 Accent 3" w:semiHidden="0" w:uiPriority="69" w:unhideWhenUsed="0"/>
-    <w:lsdException w:name="Dark List Accent 3" w:semiHidden="0" w:uiPriority="70" w:unhideWhenUsed="0"/>
-    <w:lsdException w:name="Colorful Shading Accent 3" w:semiHidden="0" w:uiPriority="71" w:unhideWhenUsed="0"/>
-    <w:lsdException w:name="Colorful List Accent 3" w:semiHidden="0" w:uiPriority="72" w:unhideWhenUsed="0"/>
-    <w:lsdException w:name="Colorful Grid Accent 3" w:semiHidden="0" w:uiPriority="73" w:unhideWhenUsed="0"/>
-    <w:lsdException w:name="Light Shading Accent 4" w:semiHidden="0" w:uiPriority="60" w:unhideWhenUsed="0"/>
-    <w:lsdException w:name="Light List Accent 4" w:semiHidden="0" w:uiPriority="61" w:unhideWhenUsed="0"/>
-    <w:lsdException w:name="Light Grid Accent 4" w:semiHidden="0" w:uiPriority="62" w:unhideWhenUsed="0"/>
-    <w:lsdException w:name="Medium Shading 1 Accent 4" w:semiHidden="0" w:uiPriority="63" w:unhideWhenUsed="0"/>
-    <w:lsdException w:name="Medium Shading 2 Accent 4" w:semiHidden="0" w:uiPriority="64" w:unhideWhenUsed="0"/>
-    <w:lsdException w:name="Medium List 1 Accent 4" w:semiHidden="0" w:uiPriority="65" w:unhideWhenUsed="0"/>
-    <w:lsdException w:name="Medium List 2 Accent 4" w:semiHidden="0" w:uiPriority="66" w:unhideWhenUsed="0"/>
-    <w:lsdException w:name="Medium Grid 1 Accent 4" w:semiHidden="0" w:uiPriority="67" w:unhideWhenUsed="0"/>
-    <w:lsdException w:name="Medium Grid 2 Accent 4" w:semiHidden="0" w:uiPriority="68" w:unhideWhenUsed="0"/>
-    <w:lsdException w:name="Medium Grid 3 Accent 4" w:semiHidden="0" w:uiPriority="69" w:unhideWhenUsed="0"/>
-    <w:lsdException w:name="Dark List Accent 4" w:semiHidden="0" w:uiPriority="70" w:unhideWhenUsed="0"/>
-    <w:lsdException w:name="Colorful Shading Accent 4" w:semiHidden="0" w:uiPriority="71" w:unhideWhenUsed="0"/>
-    <w:lsdException w:name="Colorful List Accent 4" w:semiHidden="0" w:uiPriority="72" w:unhideWhenUsed="0"/>
-    <w:lsdException w:name="Colorful Grid Accent 4" w:semiHidden="0" w:uiPriority="73" w:unhideWhenUsed="0"/>
-    <w:lsdException w:name="Light Shading Accent 5" w:semiHidden="0" w:uiPriority="60" w:unhideWhenUsed="0"/>
-    <w:lsdException w:name="Light List Accent 5" w:semiHidden="0" w:uiPriority="61" w:unhideWhenUsed="0"/>
-    <w:lsdException w:name="Light Grid Accent 5" w:semiHidden="0" w:uiPriority="62" w:unhideWhenUsed="0"/>
-    <w:lsdException w:name="Medium Shading 1 Accent 5" w:semiHidden="0" w:uiPriority="63" w:unhideWhenUsed="0"/>
-    <w:lsdException w:name="Medium Shading 2 Accent 5" w:semiHidden="0" w:uiPriority="64" w:unhideWhenUsed="0"/>
-    <w:lsdException w:name="Medium List 1 Accent 5" w:semiHidden="0" w:uiPriority="65" w:unhideWhenUsed="0"/>
-    <w:lsdException w:name="Medium List 2 Accent 5" w:semiHidden="0" w:uiPriority="66" w:unhideWhenUsed="0"/>
-    <w:lsdException w:name="Medium Grid 1 Accent 5" w:semiHidden="0" w:uiPriority="67" w:unhideWhenUsed="0"/>
-    <w:lsdException w:name="Medium Grid 2 Accent 5" w:semiHidden="0" w:uiPriority="68" w:unhideWhenUsed="0"/>
-    <w:lsdException w:name="Medium Grid 3 Accent 5" w:semiHidden="0" w:uiPriority="69" w:unhideWhenUsed="0"/>
-    <w:lsdException w:name="Dark List Accent 5" w:semiHidden="0" w:uiPriority="70" w:unhideWhenUsed="0"/>
-    <w:lsdException w:name="Colorful Shading Accent 5" w:semiHidden="0" w:uiPriority="71" w:unhideWhenUsed="0"/>
-    <w:lsdException w:name="Colorful List Accent 5" w:semiHidden="0" w:uiPriority="72" w:unhideWhenUsed="0"/>
-    <w:lsdException w:name="Colorful Grid Accent 5" w:semiHidden="0" w:uiPriority="73" w:unhideWhenUsed="0"/>
-    <w:lsdException w:name="Light Shading Accent 6" w:semiHidden="0" w:uiPriority="60" w:unhideWhenUsed="0"/>
-    <w:lsdException w:name="Light List Accent 6" w:semiHidden="0" w:uiPriority="61" w:unhideWhenUsed="0"/>
-    <w:lsdException w:name="Light Grid Accent 6" w:semiHidden="0" w:uiPriority="62" w:unhideWhenUsed="0"/>
-    <w:lsdException w:name="Medium Shading 1 Accent 6" w:semiHidden="0" w:uiPriority="63" w:unhideWhenUsed="0"/>
-    <w:lsdException w:name="Medium Shading 2 Accent 6" w:semiHidden="0" w:uiPriority="64" w:unhideWhenUsed="0"/>
-    <w:lsdException w:name="Medium List 1 Accent 6" w:semiHidden="0" w:uiPriority="65" w:unhideWhenUsed="0"/>
-    <w:lsdException w:name="Medium List 2 Accent 6" w:semiHidden="0" w:uiPriority="66" w:unhideWhenUsed="0"/>
-    <w:lsdException w:name="Medium Grid 1 Accent 6" w:semiHidden="0" w:uiPriority="67" w:unhideWhenUsed="0"/>
-    <w:lsdException w:name="Medium Grid 2 Accent 6" w:semiHidden="0" w:uiPriority="68" w:unhideWhenUsed="0"/>
-    <w:lsdException w:name="Medium Grid 3 Accent 6" w:semiHidden="0" w:uiPriority="69" w:unhideWhenUsed="0"/>
-    <w:lsdException w:name="Dark List Accent 6" w:semiHidden="0" w:uiPriority="70" w:unhideWhenUsed="0"/>
-    <w:lsdException w:name="Colorful Shading Accent 6" w:semiHidden="0" w:uiPriority="71" w:unhideWhenUsed="0"/>
-    <w:lsdException w:name="Colorful List Accent 6" w:semiHidden="0" w:uiPriority="72" w:unhideWhenUsed="0"/>
-    <w:lsdException w:name="Colorful Grid Accent 6" w:semiHidden="0" w:uiPriority="73" w:unhideWhenUsed="0"/>
-    <w:lsdException w:name="Subtle Emphasis" w:semiHidden="0" w:uiPriority="19" w:unhideWhenUsed="0" w:qFormat="1"/>
-    <w:lsdException w:name="Intense Emphasis" w:semiHidden="0" w:uiPriority="21" w:unhideWhenUsed="0" w:qFormat="1"/>
-    <w:lsdException w:name="Subtle Reference" w:semiHidden="0" w:uiPriority="31" w:unhideWhenUsed="0" w:qFormat="1"/>
-    <w:lsdException w:name="Intense Reference" w:semiHidden="0" w:uiPriority="32" w:unhideWhenUsed="0" w:qFormat="1"/>
-    <w:lsdException w:name="Book Title" w:semiHidden="0" w:uiPriority="33" w:unhideWhenUsed="0" w:qFormat="1"/>
-    <w:lsdException w:name="Bibliography" w:uiPriority="37"/>
-    <w:lsdException w:name="TOC Heading" w:uiPriority="39" w:qFormat="1"/>
+  <w:latentStyles w:defLockedState="0" w:defUIPriority="99" w:defSemiHidden="0" w:defUnhideWhenUsed="0" w:defQFormat="0" w:count="376">
+    <w:lsdException w:name="Normal" w:uiPriority="0" w:qFormat="1"/>
+    <w:lsdException w:name="heading 1" w:uiPriority="9" w:qFormat="1"/>
+    <w:lsdException w:name="heading 2" w:semiHidden="1" w:uiPriority="9" w:unhideWhenUsed="1" w:qFormat="1"/>
+    <w:lsdException w:name="heading 3" w:semiHidden="1" w:uiPriority="9" w:unhideWhenUsed="1" w:qFormat="1"/>
+    <w:lsdException w:name="heading 4" w:semiHidden="1" w:uiPriority="9" w:unhideWhenUsed="1" w:qFormat="1"/>
+    <w:lsdException w:name="heading 5" w:semiHidden="1" w:uiPriority="9" w:unhideWhenUsed="1" w:qFormat="1"/>
+    <w:lsdException w:name="heading 6" w:semiHidden="1" w:uiPriority="9" w:unhideWhenUsed="1" w:qFormat="1"/>
+    <w:lsdException w:name="heading 7" w:semiHidden="1" w:uiPriority="9" w:unhideWhenUsed="1" w:qFormat="1"/>
+    <w:lsdException w:name="heading 8" w:semiHidden="1" w:uiPriority="9" w:unhideWhenUsed="1" w:qFormat="1"/>
+    <w:lsdException w:name="heading 9" w:semiHidden="1" w:uiPriority="9" w:unhideWhenUsed="1" w:qFormat="1"/>
+    <w:lsdException w:name="index 1" w:semiHidden="1" w:unhideWhenUsed="1"/>
+    <w:lsdException w:name="index 2" w:semiHidden="1" w:unhideWhenUsed="1"/>
+    <w:lsdException w:name="index 3" w:semiHidden="1" w:unhideWhenUsed="1"/>
+    <w:lsdException w:name="index 4" w:semiHidden="1" w:unhideWhenUsed="1"/>
+    <w:lsdException w:name="index 5" w:semiHidden="1" w:unhideWhenUsed="1"/>
+    <w:lsdException w:name="index 6" w:semiHidden="1" w:unhideWhenUsed="1"/>
+    <w:lsdException w:name="index 7" w:semiHidden="1" w:unhideWhenUsed="1"/>
+    <w:lsdException w:name="index 8" w:semiHidden="1" w:unhideWhenUsed="1"/>
+    <w:lsdException w:name="index 9" w:semiHidden="1" w:unhideWhenUsed="1"/>
+    <w:lsdException w:name="toc 1" w:semiHidden="1" w:uiPriority="39" w:unhideWhenUsed="1"/>
+    <w:lsdException w:name="toc 2" w:semiHidden="1" w:uiPriority="39" w:unhideWhenUsed="1"/>
+    <w:lsdException w:name="toc 3" w:semiHidden="1" w:uiPriority="39" w:unhideWhenUsed="1"/>
+    <w:lsdException w:name="toc 4" w:semiHidden="1" w:uiPriority="39" w:unhideWhenUsed="1"/>
+    <w:lsdException w:name="toc 5" w:semiHidden="1" w:uiPriority="39" w:unhideWhenUsed="1"/>
+    <w:lsdException w:name="toc 6" w:semiHidden="1" w:uiPriority="39" w:unhideWhenUsed="1"/>
+    <w:lsdException w:name="toc 7" w:semiHidden="1" w:uiPriority="39" w:unhideWhenUsed="1"/>
+    <w:lsdException w:name="toc 8" w:semiHidden="1" w:uiPriority="39" w:unhideWhenUsed="1"/>
+    <w:lsdException w:name="toc 9" w:semiHidden="1" w:uiPriority="39" w:unhideWhenUsed="1"/>
+    <w:lsdException w:name="Normal Indent" w:semiHidden="1" w:unhideWhenUsed="1"/>
+    <w:lsdException w:name="footnote text" w:semiHidden="1" w:unhideWhenUsed="1"/>
+    <w:lsdException w:name="annotation text" w:semiHidden="1" w:unhideWhenUsed="1"/>
+    <w:lsdException w:name="header" w:semiHidden="1" w:unhideWhenUsed="1"/>
+    <w:lsdException w:name="footer" w:semiHidden="1" w:unhideWhenUsed="1"/>
+    <w:lsdException w:name="index heading" w:semiHidden="1" w:unhideWhenUsed="1"/>
+    <w:lsdException w:name="caption" w:semiHidden="1" w:uiPriority="35" w:unhideWhenUsed="1" w:qFormat="1"/>
+    <w:lsdException w:name="table of figures" w:semiHidden="1" w:unhideWhenUsed="1"/>
+    <w:lsdException w:name="envelope address" w:semiHidden="1" w:unhideWhenUsed="1"/>
+    <w:lsdException w:name="envelope return" w:semiHidden="1" w:unhideWhenUsed="1"/>
+    <w:lsdException w:name="footnote reference" w:semiHidden="1" w:unhideWhenUsed="1"/>
+    <w:lsdException w:name="annotation reference" w:semiHidden="1" w:unhideWhenUsed="1"/>
+    <w:lsdException w:name="line number" w:semiHidden="1" w:unhideWhenUsed="1"/>
+    <w:lsdException w:name="page number" w:semiHidden="1" w:unhideWhenUsed="1"/>
+    <w:lsdException w:name="endnote reference" w:semiHidden="1" w:unhideWhenUsed="1"/>
+    <w:lsdException w:name="endnote text" w:semiHidden="1" w:unhideWhenUsed="1"/>
+    <w:lsdException w:name="table of authorities" w:semiHidden="1" w:unhideWhenUsed="1"/>
+    <w:lsdException w:name="macro" w:semiHidden="1" w:unhideWhenUsed="1"/>
+    <w:lsdException w:name="toa heading" w:semiHidden="1" w:unhideWhenUsed="1"/>
+    <w:lsdException w:name="List" w:semiHidden="1" w:unhideWhenUsed="1"/>
+    <w:lsdException w:name="List Bullet" w:semiHidden="1" w:unhideWhenUsed="1"/>
+    <w:lsdException w:name="List Number" w:semiHidden="1" w:unhideWhenUsed="1"/>
+    <w:lsdException w:name="List 2" w:semiHidden="1" w:unhideWhenUsed="1"/>
+    <w:lsdException w:name="List 3" w:semiHidden="1" w:unhideWhenUsed="1"/>
+    <w:lsdException w:name="List 4" w:semiHidden="1" w:unhideWhenUsed="1"/>
+    <w:lsdException w:name="List 5" w:semiHidden="1" w:unhideWhenUsed="1"/>
+    <w:lsdException w:name="List Bullet 2" w:semiHidden="1" w:unhideWhenUsed="1"/>
+    <w:lsdException w:name="List Bullet 3" w:semiHidden="1" w:unhideWhenUsed="1"/>
+    <w:lsdException w:name="List Bullet 4" w:semiHidden="1" w:unhideWhenUsed="1"/>
+    <w:lsdException w:name="List Bullet 5" w:semiHidden="1" w:unhideWhenUsed="1"/>
+    <w:lsdException w:name="List Number 2" w:semiHidden="1" w:unhideWhenUsed="1"/>
+    <w:lsdException w:name="List Number 3" w:semiHidden="1" w:unhideWhenUsed="1"/>
+    <w:lsdException w:name="List Number 4" w:semiHidden="1" w:unhideWhenUsed="1"/>
+    <w:lsdException w:name="List Number 5" w:semiHidden="1" w:unhideWhenUsed="1"/>
+    <w:lsdException w:name="Title" w:uiPriority="10" w:qFormat="1"/>
+    <w:lsdException w:name="Closing" w:semiHidden="1" w:unhideWhenUsed="1"/>
+    <w:lsdException w:name="Signature" w:semiHidden="1" w:unhideWhenUsed="1"/>
+    <w:lsdException w:name="Default Paragraph Font" w:semiHidden="1" w:uiPriority="1" w:unhideWhenUsed="1"/>
+    <w:lsdException w:name="Body Text" w:semiHidden="1" w:unhideWhenUsed="1"/>
+    <w:lsdException w:name="Body Text Indent" w:semiHidden="1" w:unhideWhenUsed="1"/>
+    <w:lsdException w:name="List Continue" w:semiHidden="1" w:unhideWhenUsed="1"/>
+    <w:lsdException w:name="List Continue 2" w:semiHidden="1" w:unhideWhenUsed="1"/>
+    <w:lsdException w:name="List Continue 3" w:semiHidden="1" w:unhideWhenUsed="1"/>
+    <w:lsdException w:name="List Continue 4" w:semiHidden="1" w:unhideWhenUsed="1"/>
+    <w:lsdException w:name="List Continue 5" w:semiHidden="1" w:unhideWhenUsed="1"/>
+    <w:lsdException w:name="Message Header" w:semiHidden="1" w:unhideWhenUsed="1"/>
+    <w:lsdException w:name="Subtitle" w:uiPriority="11" w:qFormat="1"/>
+    <w:lsdException w:name="Salutation" w:semiHidden="1" w:unhideWhenUsed="1"/>
+    <w:lsdException w:name="Date" w:semiHidden="1" w:unhideWhenUsed="1"/>
+    <w:lsdException w:name="Body Text First Indent" w:semiHidden="1" w:unhideWhenUsed="1"/>
+    <w:lsdException w:name="Body Text First Indent 2" w:semiHidden="1" w:unhideWhenUsed="1"/>
+    <w:lsdException w:name="Note Heading" w:semiHidden="1" w:unhideWhenUsed="1"/>
+    <w:lsdException w:name="Body Text 2" w:semiHidden="1" w:unhideWhenUsed="1"/>
+    <w:lsdException w:name="Body Text 3" w:semiHidden="1" w:unhideWhenUsed="1"/>
+    <w:lsdException w:name="Body Text Indent 2" w:semiHidden="1" w:unhideWhenUsed="1"/>
+    <w:lsdException w:name="Body Text Indent 3" w:semiHidden="1" w:unhideWhenUsed="1"/>
+    <w:lsdException w:name="Block Text" w:semiHidden="1" w:unhideWhenUsed="1"/>
+    <w:lsdException w:name="Hyperlink" w:semiHidden="1" w:unhideWhenUsed="1"/>
+    <w:lsdException w:name="FollowedHyperlink" w:semiHidden="1" w:unhideWhenUsed="1"/>
+    <w:lsdException w:name="Strong" w:uiPriority="22" w:qFormat="1"/>
+    <w:lsdException w:name="Emphasis" w:uiPriority="20" w:qFormat="1"/>
+    <w:lsdException w:name="Document Map" w:semiHidden="1" w:unhideWhenUsed="1"/>
+    <w:lsdException w:name="Plain Text" w:semiHidden="1" w:unhideWhenUsed="1"/>
+    <w:lsdException w:name="E-mail Signature" w:semiHidden="1" w:unhideWhenUsed="1"/>
+    <w:lsdException w:name="HTML Top of Form" w:semiHidden="1" w:unhideWhenUsed="1"/>
+    <w:lsdException w:name="HTML Bottom of Form" w:semiHidden="1" w:unhideWhenUsed="1"/>
+    <w:lsdException w:name="Normal (Web)" w:semiHidden="1" w:unhideWhenUsed="1"/>
+    <w:lsdException w:name="HTML Acronym" w:semiHidden="1" w:unhideWhenUsed="1"/>
+    <w:lsdException w:name="HTML Address" w:semiHidden="1" w:unhideWhenUsed="1"/>
+    <w:lsdException w:name="HTML Cite" w:semiHidden="1" w:unhideWhenUsed="1"/>
+    <w:lsdException w:name="HTML Code" w:semiHidden="1" w:unhideWhenUsed="1"/>
+    <w:lsdException w:name="HTML Definition" w:semiHidden="1" w:unhideWhenUsed="1"/>
+    <w:lsdException w:name="HTML Keyboard" w:semiHidden="1" w:unhideWhenUsed="1"/>
+    <w:lsdException w:name="HTML Preformatted" w:semiHidden="1" w:unhideWhenUsed="1"/>
+    <w:lsdException w:name="HTML Sample" w:semiHidden="1" w:unhideWhenUsed="1"/>
+    <w:lsdException w:name="HTML Typewriter" w:semiHidden="1" w:unhideWhenUsed="1"/>
+    <w:lsdException w:name="HTML Variable" w:semiHidden="1" w:unhideWhenUsed="1"/>
+    <w:lsdException w:name="Normal Table" w:semiHidden="1" w:unhideWhenUsed="1"/>
+    <w:lsdException w:name="annotation subject" w:semiHidden="1" w:unhideWhenUsed="1"/>
+    <w:lsdException w:name="No List" w:semiHidden="1" w:unhideWhenUsed="1"/>
+    <w:lsdException w:name="Outline List 1" w:semiHidden="1" w:unhideWhenUsed="1"/>
+    <w:lsdException w:name="Outline List 2" w:semiHidden="1" w:unhideWhenUsed="1"/>
+    <w:lsdException w:name="Outline List 3" w:semiHidden="1" w:unhideWhenUsed="1"/>
+    <w:lsdException w:name="Table Simple 1" w:semiHidden="1" w:unhideWhenUsed="1"/>
+    <w:lsdException w:name="Table Simple 2" w:semiHidden="1" w:unhideWhenUsed="1"/>
+    <w:lsdException w:name="Table Simple 3" w:semiHidden="1" w:unhideWhenUsed="1"/>
+    <w:lsdException w:name="Table Classic 1" w:semiHidden="1" w:unhideWhenUsed="1"/>
+    <w:lsdException w:name="Table Classic 2" w:semiHidden="1" w:unhideWhenUsed="1"/>
+    <w:lsdException w:name="Table Classic 3" w:semiHidden="1" w:unhideWhenUsed="1"/>
+    <w:lsdException w:name="Table Classic 4" w:semiHidden="1" w:unhideWhenUsed="1"/>
+    <w:lsdException w:name="Table Colorful 1" w:semiHidden="1" w:unhideWhenUsed="1"/>
+    <w:lsdException w:name="Table Colorful 2" w:semiHidden="1" w:unhideWhenUsed="1"/>
+    <w:lsdException w:name="Table Colorful 3" w:semiHidden="1" w:unhideWhenUsed="1"/>
+    <w:lsdException w:name="Table Columns 1" w:semiHidden="1" w:unhideWhenUsed="1"/>
+    <w:lsdException w:name="Table Columns 2" w:semiHidden="1" w:unhideWhenUsed="1"/>
+    <w:lsdException w:name="Table Columns 3" w:semiHidden="1" w:unhideWhenUsed="1"/>
+    <w:lsdException w:name="Table Columns 4" w:semiHidden="1" w:unhideWhenUsed="1"/>
+    <w:lsdException w:name="Table Columns 5" w:semiHidden="1" w:unhideWhenUsed="1"/>
+    <w:lsdException w:name="Table Grid 1" w:semiHidden="1" w:unhideWhenUsed="1"/>
+    <w:lsdException w:name="Table Grid 2" w:semiHidden="1" w:unhideWhenUsed="1"/>
+    <w:lsdException w:name="Table Grid 3" w:semiHidden="1" w:unhideWhenUsed="1"/>
+    <w:lsdException w:name="Table Grid 4" w:semiHidden="1" w:unhideWhenUsed="1"/>
+    <w:lsdException w:name="Table Grid 5" w:semiHidden="1" w:unhideWhenUsed="1"/>
+    <w:lsdException w:name="Table Grid 6" w:semiHidden="1" w:unhideWhenUsed="1"/>
+    <w:lsdException w:name="Table Grid 7" w:semiHidden="1" w:unhideWhenUsed="1"/>
+    <w:lsdException w:name="Table Grid 8" w:semiHidden="1" w:unhideWhenUsed="1"/>
+    <w:lsdException w:name="Table List 1" w:semiHidden="1" w:unhideWhenUsed="1"/>
+    <w:lsdException w:name="Table List 2" w:semiHidden="1" w:unhideWhenUsed="1"/>
+    <w:lsdException w:name="Table List 3" w:semiHidden="1" w:unhideWhenUsed="1"/>
+    <w:lsdException w:name="Table List 4" w:semiHidden="1" w:unhideWhenUsed="1"/>
+    <w:lsdException w:name="Table List 5" w:semiHidden="1" w:unhideWhenUsed="1"/>
+    <w:lsdException w:name="Table List 6" w:semiHidden="1" w:unhideWhenUsed="1"/>
+    <w:lsdException w:name="Table List 7" w:semiHidden="1" w:unhideWhenUsed="1"/>
+    <w:lsdException w:name="Table List 8" w:semiHidden="1" w:unhideWhenUsed="1"/>
+    <w:lsdException w:name="Table 3D effects 1" w:semiHidden="1" w:unhideWhenUsed="1"/>
+    <w:lsdException w:name="Table 3D effects 2" w:semiHidden="1" w:unhideWhenUsed="1"/>
+    <w:lsdException w:name="Table 3D effects 3" w:semiHidden="1" w:unhideWhenUsed="1"/>
+    <w:lsdException w:name="Table Contemporary" w:semiHidden="1" w:unhideWhenUsed="1"/>
+    <w:lsdException w:name="Table Elegant" w:semiHidden="1" w:unhideWhenUsed="1"/>
+    <w:lsdException w:name="Table Professional" w:semiHidden="1" w:unhideWhenUsed="1"/>
+    <w:lsdException w:name="Table Subtle 1" w:semiHidden="1" w:unhideWhenUsed="1"/>
+    <w:lsdException w:name="Table Subtle 2" w:semiHidden="1" w:unhideWhenUsed="1"/>
+    <w:lsdException w:name="Table Web 1" w:semiHidden="1" w:unhideWhenUsed="1"/>
+    <w:lsdException w:name="Table Web 2" w:semiHidden="1" w:unhideWhenUsed="1"/>
+    <w:lsdException w:name="Table Web 3" w:semiHidden="1" w:unhideWhenUsed="1"/>
+    <w:lsdException w:name="Balloon Text" w:semiHidden="1" w:unhideWhenUsed="1"/>
+    <w:lsdException w:name="Table Grid" w:semiHidden="1" w:uiPriority="59" w:unhideWhenUsed="1"/>
+    <w:lsdException w:name="Table Theme" w:semiHidden="1" w:unhideWhenUsed="1"/>
+    <w:lsdException w:name="Placeholder Text" w:semiHidden="1"/>
+    <w:lsdException w:name="No Spacing" w:uiPriority="1" w:qFormat="1"/>
+    <w:lsdException w:name="Light Shading" w:uiPriority="60"/>
+    <w:lsdException w:name="Light List" w:uiPriority="61"/>
+    <w:lsdException w:name="Light Grid" w:uiPriority="62"/>
+    <w:lsdException w:name="Medium Shading 1" w:uiPriority="63"/>
+    <w:lsdException w:name="Medium Shading 2" w:uiPriority="64"/>
+    <w:lsdException w:name="Medium List 1" w:uiPriority="65"/>
+    <w:lsdException w:name="Medium List 2" w:uiPriority="66"/>
+    <w:lsdException w:name="Medium Grid 1" w:uiPriority="67"/>
+    <w:lsdException w:name="Medium Grid 2" w:uiPriority="68"/>
+    <w:lsdException w:name="Medium Grid 3" w:uiPriority="69"/>
+    <w:lsdException w:name="Dark List" w:uiPriority="70"/>
+    <w:lsdException w:name="Colorful Shading" w:uiPriority="71"/>
+    <w:lsdException w:name="Colorful List" w:uiPriority="72"/>
+    <w:lsdException w:name="Colorful Grid" w:uiPriority="73"/>
+    <w:lsdException w:name="Light Shading Accent 1" w:uiPriority="60"/>
+    <w:lsdException w:name="Light List Accent 1" w:uiPriority="61"/>
+    <w:lsdException w:name="Light Grid Accent 1" w:uiPriority="62"/>
+    <w:lsdException w:name="Medium Shading 1 Accent 1" w:uiPriority="63"/>
+    <w:lsdException w:name="Medium Shading 2 Accent 1" w:uiPriority="64"/>
+    <w:lsdException w:name="Medium List 1 Accent 1" w:uiPriority="65"/>
+    <w:lsdException w:name="Revision" w:semiHidden="1"/>
+    <w:lsdException w:name="List Paragraph" w:uiPriority="34" w:qFormat="1"/>
+    <w:lsdException w:name="Quote" w:uiPriority="29" w:qFormat="1"/>
+    <w:lsdException w:name="Intense Quote" w:uiPriority="30" w:qFormat="1"/>
+    <w:lsdException w:name="Medium List 2 Accent 1" w:uiPriority="66"/>
+    <w:lsdException w:name="Medium Grid 1 Accent 1" w:uiPriority="67"/>
+    <w:lsdException w:name="Medium Grid 2 Accent 1" w:uiPriority="68"/>
+    <w:lsdException w:name="Medium Grid 3 Accent 1" w:uiPriority="69"/>
+    <w:lsdException w:name="Dark List Accent 1" w:uiPriority="70"/>
+    <w:lsdException w:name="Colorful Shading Accent 1" w:uiPriority="71"/>
+    <w:lsdException w:name="Colorful List Accent 1" w:uiPriority="72"/>
+    <w:lsdException w:name="Colorful Grid Accent 1" w:uiPriority="73"/>
+    <w:lsdException w:name="Light Shading Accent 2" w:uiPriority="60"/>
+    <w:lsdException w:name="Light List Accent 2" w:uiPriority="61"/>
+    <w:lsdException w:name="Light Grid Accent 2" w:uiPriority="62"/>
+    <w:lsdException w:name="Medium Shading 1 Accent 2" w:uiPriority="63"/>
+    <w:lsdException w:name="Medium Shading 2 Accent 2" w:uiPriority="64"/>
+    <w:lsdException w:name="Medium List 1 Accent 2" w:uiPriority="65"/>
+    <w:lsdException w:name="Medium List 2 Accent 2" w:uiPriority="66"/>
+    <w:lsdException w:name="Medium Grid 1 Accent 2" w:uiPriority="67"/>
+    <w:lsdException w:name="Medium Grid 2 Accent 2" w:uiPriority="68"/>
+    <w:lsdException w:name="Medium Grid 3 Accent 2" w:uiPriority="69"/>
+    <w:lsdException w:name="Dark List Accent 2" w:uiPriority="70"/>
+    <w:lsdException w:name="Colorful Shading Accent 2" w:uiPriority="71"/>
+    <w:lsdException w:name="Colorful List Accent 2" w:uiPriority="72"/>
+    <w:lsdException w:name="Colorful Grid Accent 2" w:uiPriority="73"/>
+    <w:lsdException w:name="Light Shading Accent 3" w:uiPriority="60"/>
+    <w:lsdException w:name="Light List Accent 3" w:uiPriority="61"/>
+    <w:lsdException w:name="Light Grid Accent 3" w:uiPriority="62"/>
+    <w:lsdException w:name="Medium Shading 1 Accent 3" w:uiPriority="63"/>
+    <w:lsdException w:name="Medium Shading 2 Accent 3" w:uiPriority="64"/>
+    <w:lsdException w:name="Medium List 1 Accent 3" w:uiPriority="65"/>
+    <w:lsdException w:name="Medium List 2 Accent 3" w:uiPriority="66"/>
+    <w:lsdException w:name="Medium Grid 1 Accent 3" w:uiPriority="67"/>
+    <w:lsdException w:name="Medium Grid 2 Accent 3" w:uiPriority="68"/>
+    <w:lsdException w:name="Medium Grid 3 Accent 3" w:uiPriority="69"/>
+    <w:lsdException w:name="Dark List Accent 3" w:uiPriority="70"/>
+    <w:lsdException w:name="Colorful Shading Accent 3" w:uiPriority="71"/>
+    <w:lsdException w:name="Colorful List Accent 3" w:uiPriority="72"/>
+    <w:lsdException w:name="Colorful Grid Accent 3" w:uiPriority="73"/>
+    <w:lsdException w:name="Light Shading Accent 4" w:uiPriority="60"/>
+    <w:lsdException w:name="Light List Accent 4" w:uiPriority="61"/>
+    <w:lsdException w:name="Light Grid Accent 4" w:uiPriority="62"/>
+    <w:lsdException w:name="Medium Shading 1 Accent 4" w:uiPriority="63"/>
+    <w:lsdException w:name="Medium Shading 2 Accent 4" w:uiPriority="64"/>
+    <w:lsdException w:name="Medium List 1 Accent 4" w:uiPriority="65"/>
+    <w:lsdException w:name="Medium List 2 Accent 4" w:uiPriority="66"/>
+    <w:lsdException w:name="Medium Grid 1 Accent 4" w:uiPriority="67"/>
+    <w:lsdException w:name="Medium Grid 2 Accent 4" w:uiPriority="68"/>
+    <w:lsdException w:name="Medium Grid 3 Accent 4" w:uiPriority="69"/>
+    <w:lsdException w:name="Dark List Accent 4" w:uiPriority="70"/>
+    <w:lsdException w:name="Colorful Shading Accent 4" w:uiPriority="71"/>
+    <w:lsdException w:name="Colorful List Accent 4" w:uiPriority="72"/>
+    <w:lsdException w:name="Colorful Grid Accent 4" w:uiPriority="73"/>
+    <w:lsdException w:name="Light Shading Accent 5" w:uiPriority="60"/>
+    <w:lsdException w:name="Light List Accent 5" w:uiPriority="61"/>
+    <w:lsdException w:name="Light Grid Accent 5" w:uiPriority="62"/>
+    <w:lsdException w:name="Medium Shading 1 Accent 5" w:uiPriority="63"/>
+    <w:lsdException w:name="Medium Shading 2 Accent 5" w:uiPriority="64"/>
+    <w:lsdException w:name="Medium List 1 Accent 5" w:uiPriority="65"/>
+    <w:lsdException w:name="Medium List 2 Accent 5" w:uiPriority="66"/>
+    <w:lsdException w:name="Medium Grid 1 Accent 5" w:uiPriority="67"/>
+    <w:lsdException w:name="Medium Grid 2 Accent 5" w:uiPriority="68"/>
+    <w:lsdException w:name="Medium Grid 3 Accent 5" w:uiPriority="69"/>
+    <w:lsdException w:name="Dark List Accent 5" w:uiPriority="70"/>
+    <w:lsdException w:name="Colorful Shading Accent 5" w:uiPriority="71"/>
+    <w:lsdException w:name="Colorful List Accent 5" w:uiPriority="72"/>
+    <w:lsdException w:name="Colorful Grid Accent 5" w:uiPriority="73"/>
+    <w:lsdException w:name="Light Shading Accent 6" w:uiPriority="60"/>
+    <w:lsdException w:name="Light List Accent 6" w:uiPriority="61"/>
+    <w:lsdException w:name="Light Grid Accent 6" w:uiPriority="62"/>
+    <w:lsdException w:name="Medium Shading 1 Accent 6" w:uiPriority="63"/>
+    <w:lsdException w:name="Medium Shading 2 Accent 6" w:uiPriority="64"/>
+    <w:lsdException w:name="Medium List 1 Accent 6" w:uiPriority="65"/>
+    <w:lsdException w:name="Medium List 2 Accent 6" w:uiPriority="66"/>
+    <w:lsdException w:name="Medium Grid 1 Accent 6" w:uiPriority="67"/>
+    <w:lsdException w:name="Medium Grid 2 Accent 6" w:uiPriority="68"/>
+    <w:lsdException w:name="Medium Grid 3 Accent 6" w:uiPriority="69"/>
+    <w:lsdException w:name="Dark List Accent 6" w:uiPriority="70"/>
+    <w:lsdException w:name="Colorful Shading Accent 6" w:uiPriority="71"/>
+    <w:lsdException w:name="Colorful List Accent 6" w:uiPriority="72"/>
+    <w:lsdException w:name="Colorful Grid Accent 6" w:uiPriority="73"/>
+    <w:lsdException w:name="Subtle Emphasis" w:uiPriority="19" w:qFormat="1"/>
+    <w:lsdException w:name="Intense Emphasis" w:uiPriority="21" w:qFormat="1"/>
+    <w:lsdException w:name="Subtle Reference" w:uiPriority="31" w:qFormat="1"/>
+    <w:lsdException w:name="Intense Reference" w:uiPriority="32" w:qFormat="1"/>
+    <w:lsdException w:name="Book Title" w:uiPriority="33" w:qFormat="1"/>
+    <w:lsdException w:name="Bibliography" w:semiHidden="1" w:uiPriority="37" w:unhideWhenUsed="1"/>
+    <w:lsdException w:name="TOC Heading" w:semiHidden="1" w:uiPriority="39" w:unhideWhenUsed="1" w:qFormat="1"/>
+    <w:lsdException w:name="Plain Table 1" w:uiPriority="41"/>
+    <w:lsdException w:name="Plain Table 2" w:uiPriority="42"/>
+    <w:lsdException w:name="Plain Table 3" w:uiPriority="43"/>
+    <w:lsdException w:name="Plain Table 4" w:uiPriority="44"/>
+    <w:lsdException w:name="Plain Table 5" w:uiPriority="45"/>
+    <w:lsdException w:name="Grid Table Light" w:uiPriority="40"/>
+    <w:lsdException w:name="Grid Table 1 Light" w:uiPriority="46"/>
+    <w:lsdException w:name="Grid Table 2" w:uiPriority="47"/>
+    <w:lsdException w:name="Grid Table 3" w:uiPriority="48"/>
+    <w:lsdException w:name="Grid Table 4" w:uiPriority="49"/>
+    <w:lsdException w:name="Grid Table 5 Dark" w:uiPriority="50"/>
+    <w:lsdException w:name="Grid Table 6 Colorful" w:uiPriority="51"/>
+    <w:lsdException w:name="Grid Table 7 Colorful" w:uiPriority="52"/>
+    <w:lsdException w:name="Grid Table 1 Light Accent 1" w:uiPriority="46"/>
+    <w:lsdException w:name="Grid Table 2 Accent 1" w:uiPriority="47"/>
+    <w:lsdException w:name="Grid Table 3 Accent 1" w:uiPriority="48"/>
+    <w:lsdException w:name="Grid Table 4 Accent 1" w:uiPriority="49"/>
+    <w:lsdException w:name="Grid Table 5 Dark Accent 1" w:uiPriority="50"/>
+    <w:lsdException w:name="Grid Table 6 Colorful Accent 1" w:uiPriority="51"/>
+    <w:lsdException w:name="Grid Table 7 Colorful Accent 1" w:uiPriority="52"/>
+    <w:lsdException w:name="Grid Table 1 Light Accent 2" w:uiPriority="46"/>
+    <w:lsdException w:name="Grid Table 2 Accent 2" w:uiPriority="47"/>
+    <w:lsdException w:name="Grid Table 3 Accent 2" w:uiPriority="48"/>
+    <w:lsdException w:name="Grid Table 4 Accent 2" w:uiPriority="49"/>
+    <w:lsdException w:name="Grid Table 5 Dark Accent 2" w:uiPriority="50"/>
+    <w:lsdException w:name="Grid Table 6 Colorful Accent 2" w:uiPriority="51"/>
+    <w:lsdException w:name="Grid Table 7 Colorful Accent 2" w:uiPriority="52"/>
+    <w:lsdException w:name="Grid Table 1 Light Accent 3" w:uiPriority="46"/>
+    <w:lsdException w:name="Grid Table 2 Accent 3" w:uiPriority="47"/>
+    <w:lsdException w:name="Grid Table 3 Accent 3" w:uiPriority="48"/>
+    <w:lsdException w:name="Grid Table 4 Accent 3" w:uiPriority="49"/>
+    <w:lsdException w:name="Grid Table 5 Dark Accent 3" w:uiPriority="50"/>
+    <w:lsdException w:name="Grid Table 6 Colorful Accent 3" w:uiPriority="51"/>
+    <w:lsdException w:name="Grid Table 7 Colorful Accent 3" w:uiPriority="52"/>
+    <w:lsdException w:name="Grid Table 1 Light Accent 4" w:uiPriority="46"/>
+    <w:lsdException w:name="Grid Table 2 Accent 4" w:uiPriority="47"/>
+    <w:lsdException w:name="Grid Table 3 Accent 4" w:uiPriority="48"/>
+    <w:lsdException w:name="Grid Table 4 Accent 4" w:uiPriority="49"/>
+    <w:lsdException w:name="Grid Table 5 Dark Accent 4" w:uiPriority="50"/>
+    <w:lsdException w:name="Grid Table 6 Colorful Accent 4" w:uiPriority="51"/>
+    <w:lsdException w:name="Grid Table 7 Colorful Accent 4" w:uiPriority="52"/>
+    <w:lsdException w:name="Grid Table 1 Light Accent 5" w:uiPriority="46"/>
+    <w:lsdException w:name="Grid Table 2 Accent 5" w:uiPriority="47"/>
+    <w:lsdException w:name="Grid Table 3 Accent 5" w:uiPriority="48"/>
+    <w:lsdException w:name="Grid Table 4 Accent 5" w:uiPriority="49"/>
+    <w:lsdException w:name="Grid Table 5 Dark Accent 5" w:uiPriority="50"/>
+    <w:lsdException w:name="Grid Table 6 Colorful Accent 5" w:uiPriority="51"/>
+    <w:lsdException w:name="Grid Table 7 Colorful Accent 5" w:uiPriority="52"/>
+    <w:lsdException w:name="Grid Table 1 Light Accent 6" w:uiPriority="46"/>
+    <w:lsdException w:name="Grid Table 2 Accent 6" w:uiPriority="47"/>
+    <w:lsdException w:name="Grid Table 3 Accent 6" w:uiPriority="48"/>
+    <w:lsdException w:name="Grid Table 4 Accent 6" w:uiPriority="49"/>
+    <w:lsdException w:name="Grid Table 5 Dark Accent 6" w:uiPriority="50"/>
+    <w:lsdException w:name="Grid Table 6 Colorful Accent 6" w:uiPriority="51"/>
+    <w:lsdException w:name="Grid Table 7 Colorful Accent 6" w:uiPriority="52"/>
+    <w:lsdException w:name="List Table 1 Light" w:uiPriority="46"/>
+    <w:lsdException w:name="List Table 2" w:uiPriority="47"/>
+    <w:lsdException w:name="List Table 3" w:uiPriority="48"/>
+    <w:lsdException w:name="List Table 4" w:uiPriority="49"/>
+    <w:lsdException w:name="List Table 5 Dark" w:uiPriority="50"/>
+    <w:lsdException w:name="List Table 6 Colorful" w:uiPriority="51"/>
+    <w:lsdException w:name="List Table 7 Colorful" w:uiPriority="52"/>
+    <w:lsdException w:name="List Table 1 Light Accent 1" w:uiPriority="46"/>
+    <w:lsdException w:name="List Table 2 Accent 1" w:uiPriority="47"/>
+    <w:lsdException w:name="List Table 3 Accent 1" w:uiPriority="48"/>
+    <w:lsdException w:name="List Table 4 Accent 1" w:uiPriority="49"/>
+    <w:lsdException w:name="List Table 5 Dark Accent 1" w:uiPriority="50"/>
+    <w:lsdException w:name="List Table 6 Colorful Accent 1" w:uiPriority="51"/>
+    <w:lsdException w:name="List Table 7 Colorful Accent 1" w:uiPriority="52"/>
+    <w:lsdException w:name="List Table 1 Light Accent 2" w:uiPriority="46"/>
+    <w:lsdException w:name="List Table 2 Accent 2" w:uiPriority="47"/>
+    <w:lsdException w:name="List Table 3 Accent 2" w:uiPriority="48"/>
+    <w:lsdException w:name="List Table 4 Accent 2" w:uiPriority="49"/>
+    <w:lsdException w:name="List Table 5 Dark Accent 2" w:uiPriority="50"/>
+    <w:lsdException w:name="List Table 6 Colorful Accent 2" w:uiPriority="51"/>
+    <w:lsdException w:name="List Table 7 Colorful Accent 2" w:uiPriority="52"/>
+    <w:lsdException w:name="List Table 1 Light Accent 3" w:uiPriority="46"/>
+    <w:lsdException w:name="List Table 2 Accent 3" w:uiPriority="47"/>
+    <w:lsdException w:name="List Table 3 Accent 3" w:uiPriority="48"/>
+    <w:lsdException w:name="List Table 4 Accent 3" w:uiPriority="49"/>
+    <w:lsdException w:name="List Table 5 Dark Accent 3" w:uiPriority="50"/>
+    <w:lsdException w:name="List Table 6 Colorful Accent 3" w:uiPriority="51"/>
+    <w:lsdException w:name="List Table 7 Colorful Accent 3" w:uiPriority="52"/>
+    <w:lsdException w:name="List Table 1 Light Accent 4" w:uiPriority="46"/>
+    <w:lsdException w:name="List Table 2 Accent 4" w:uiPriority="47"/>
+    <w:lsdException w:name="List Table 3 Accent 4" w:uiPriority="48"/>
+    <w:lsdException w:name="List Table 4 Accent 4" w:uiPriority="49"/>
+    <w:lsdException w:name="List Table 5 Dark Accent 4" w:uiPriority="50"/>
+    <w:lsdException w:name="List Table 6 Colorful Accent 4" w:uiPriority="51"/>
+    <w:lsdException w:name="List Table 7 Colorful Accent 4" w:uiPriority="52"/>
+    <w:lsdException w:name="List Table 1 Light Accent 5" w:uiPriority="46"/>
+    <w:lsdException w:name="List Table 2 Accent 5" w:uiPriority="47"/>
+    <w:lsdException w:name="List Table 3 Accent 5" w:uiPriority="48"/>
+    <w:lsdException w:name="List Table 4 Accent 5" w:uiPriority="49"/>
+    <w:lsdException w:name="List Table 5 Dark Accent 5" w:uiPriority="50"/>
+    <w:lsdException w:name="List Table 6 Colorful Accent 5" w:uiPriority="51"/>
+    <w:lsdException w:name="List Table 7 Colorful Accent 5" w:uiPriority="52"/>
+    <w:lsdException w:name="List Table 1 Light Accent 6" w:uiPriority="46"/>
+    <w:lsdException w:name="List Table 2 Accent 6" w:uiPriority="47"/>
+    <w:lsdException w:name="List Table 3 Accent 6" w:uiPriority="48"/>
+    <w:lsdException w:name="List Table 4 Accent 6" w:uiPriority="49"/>
+    <w:lsdException w:name="List Table 5 Dark Accent 6" w:uiPriority="50"/>
+    <w:lsdException w:name="List Table 6 Colorful Accent 6" w:uiPriority="51"/>
+    <w:lsdException w:name="List Table 7 Colorful Accent 6" w:uiPriority="52"/>
+    <w:lsdException w:name="Mention" w:semiHidden="1" w:unhideWhenUsed="1"/>
+    <w:lsdException w:name="Smart Hyperlink" w:semiHidden="1" w:unhideWhenUsed="1"/>
+    <w:lsdException w:name="Hashtag" w:semiHidden="1" w:unhideWhenUsed="1"/>
+    <w:lsdException w:name="Unresolved Mention" w:semiHidden="1" w:unhideWhenUsed="1"/>
+    <w:lsdException w:name="Smart Link" w:semiHidden="1" w:unhideWhenUsed="1"/>
   </w:latentStyles>
-  <w:style w:type="paragraph" w:default="1" w:styleId="a">
+  <w:style w:type="paragraph" w:default="1" w:styleId="Normal">
     <w:name w:val="Normal"/>
     <w:qFormat/>
     <w:rsid w:val="00623925"/>
   </w:style>
-  <w:style w:type="character" w:default="1" w:styleId="a0">
+  <w:style w:type="character" w:default="1" w:styleId="DefaultParagraphFont">
     <w:name w:val="Default Paragraph Font"/>
     <w:uiPriority w:val="1"/>
+    <w:semiHidden/>
     <w:unhideWhenUsed/>
   </w:style>
-  <w:style w:type="table" w:default="1" w:styleId="a1">
+  <w:style w:type="table" w:default="1" w:styleId="TableNormal">
     <w:name w:val="Normal Table"/>
     <w:uiPriority w:val="99"/>
     <w:semiHidden/>
@@ -2393,16 +2695,16 @@
       </w:tblCellMar>
     </w:tblPr>
   </w:style>
-  <w:style w:type="numbering" w:default="1" w:styleId="a2">
+  <w:style w:type="numbering" w:default="1" w:styleId="NoList">
     <w:name w:val="No List"/>
     <w:uiPriority w:val="99"/>
     <w:semiHidden/>
     <w:unhideWhenUsed/>
   </w:style>
-  <w:style w:type="paragraph" w:styleId="a3">
+  <w:style w:type="paragraph" w:styleId="BalloonText">
     <w:name w:val="Balloon Text"/>
-    <w:basedOn w:val="a"/>
-    <w:link w:val="a4"/>
+    <w:basedOn w:val="Normal"/>
+    <w:link w:val="BalloonTextChar"/>
     <w:uiPriority w:val="99"/>
     <w:semiHidden/>
     <w:unhideWhenUsed/>
@@ -2416,10 +2718,10 @@
       <w:szCs w:val="16"/>
     </w:rPr>
   </w:style>
-  <w:style w:type="character" w:customStyle="1" w:styleId="a4">
-    <w:name w:val="Изнесен текст Знак"/>
-    <w:basedOn w:val="a0"/>
-    <w:link w:val="a3"/>
+  <w:style w:type="character" w:customStyle="1" w:styleId="BalloonTextChar">
+    <w:name w:val="Balloon Text Char"/>
+    <w:basedOn w:val="DefaultParagraphFont"/>
+    <w:link w:val="BalloonText"/>
     <w:uiPriority w:val="99"/>
     <w:semiHidden/>
     <w:rsid w:val="00C571AB"/>
@@ -2431,7 +2733,7 @@
   </w:style>
   <w:style w:type="table" w:customStyle="1" w:styleId="PlainTable11">
     <w:name w:val="Plain Table 11"/>
-    <w:basedOn w:val="a1"/>
+    <w:basedOn w:val="TableNormal"/>
     <w:uiPriority w:val="41"/>
     <w:rsid w:val="00C0585C"/>
     <w:pPr>
@@ -2440,7 +2742,6 @@
     <w:tblPr>
       <w:tblStyleRowBandSize w:val="1"/>
       <w:tblStyleColBandSize w:val="1"/>
-      <w:tblInd w:w="0" w:type="dxa"/>
       <w:tblBorders>
         <w:top w:val="single" w:sz="4" w:space="0" w:color="BFBFBF" w:themeColor="background1" w:themeShade="BF"/>
         <w:left w:val="single" w:sz="4" w:space="0" w:color="BFBFBF" w:themeColor="background1" w:themeShade="BF"/>
@@ -2449,12 +2750,6 @@
         <w:insideH w:val="single" w:sz="4" w:space="0" w:color="BFBFBF" w:themeColor="background1" w:themeShade="BF"/>
         <w:insideV w:val="single" w:sz="4" w:space="0" w:color="BFBFBF" w:themeColor="background1" w:themeShade="BF"/>
       </w:tblBorders>
-      <w:tblCellMar>
-        <w:top w:w="0" w:type="dxa"/>
-        <w:left w:w="108" w:type="dxa"/>
-        <w:bottom w:w="0" w:type="dxa"/>
-        <w:right w:w="108" w:type="dxa"/>
-      </w:tblCellMar>
     </w:tblPr>
     <w:tblStylePr w:type="firstRow">
       <w:rPr>
@@ -2499,11 +2794,11 @@
       </w:tcPr>
     </w:tblStylePr>
   </w:style>
-  <w:style w:type="paragraph" w:styleId="a5">
+  <w:style w:type="paragraph" w:styleId="IntenseQuote">
     <w:name w:val="Intense Quote"/>
-    <w:basedOn w:val="a"/>
-    <w:next w:val="a"/>
-    <w:link w:val="a6"/>
+    <w:basedOn w:val="Normal"/>
+    <w:next w:val="Normal"/>
+    <w:link w:val="IntenseQuoteChar"/>
     <w:uiPriority w:val="30"/>
     <w:qFormat/>
     <w:rsid w:val="002932F7"/>
@@ -2523,10 +2818,10 @@
       <w:color w:val="4F81BD" w:themeColor="accent1"/>
     </w:rPr>
   </w:style>
-  <w:style w:type="character" w:customStyle="1" w:styleId="a6">
-    <w:name w:val="Интензивно цитиране Знак"/>
-    <w:basedOn w:val="a0"/>
-    <w:link w:val="a5"/>
+  <w:style w:type="character" w:customStyle="1" w:styleId="IntenseQuoteChar">
+    <w:name w:val="Intense Quote Char"/>
+    <w:basedOn w:val="DefaultParagraphFont"/>
+    <w:link w:val="IntenseQuote"/>
     <w:uiPriority w:val="30"/>
     <w:rsid w:val="002932F7"/>
     <w:rPr>
@@ -2538,10 +2833,10 @@
       <w:color w:val="4F81BD" w:themeColor="accent1"/>
     </w:rPr>
   </w:style>
-  <w:style w:type="paragraph" w:styleId="a7">
+  <w:style w:type="paragraph" w:styleId="Header">
     <w:name w:val="header"/>
-    <w:basedOn w:val="a"/>
-    <w:link w:val="a8"/>
+    <w:basedOn w:val="Normal"/>
+    <w:link w:val="HeaderChar"/>
     <w:uiPriority w:val="99"/>
     <w:unhideWhenUsed/>
     <w:rsid w:val="00623925"/>
@@ -2553,17 +2848,17 @@
       <w:spacing w:after="0" w:line="240" w:lineRule="auto"/>
     </w:pPr>
   </w:style>
-  <w:style w:type="character" w:customStyle="1" w:styleId="a8">
-    <w:name w:val="Горен колонтитул Знак"/>
-    <w:basedOn w:val="a0"/>
-    <w:link w:val="a7"/>
+  <w:style w:type="character" w:customStyle="1" w:styleId="HeaderChar">
+    <w:name w:val="Header Char"/>
+    <w:basedOn w:val="DefaultParagraphFont"/>
+    <w:link w:val="Header"/>
     <w:uiPriority w:val="99"/>
     <w:rsid w:val="00623925"/>
   </w:style>
-  <w:style w:type="paragraph" w:styleId="a9">
+  <w:style w:type="paragraph" w:styleId="Footer">
     <w:name w:val="footer"/>
-    <w:basedOn w:val="a"/>
-    <w:link w:val="aa"/>
+    <w:basedOn w:val="Normal"/>
+    <w:link w:val="FooterChar"/>
     <w:uiPriority w:val="99"/>
     <w:unhideWhenUsed/>
     <w:rsid w:val="00623925"/>
@@ -2575,16 +2870,16 @@
       <w:spacing w:after="0" w:line="240" w:lineRule="auto"/>
     </w:pPr>
   </w:style>
-  <w:style w:type="character" w:customStyle="1" w:styleId="aa">
-    <w:name w:val="Долен колонтитул Знак"/>
-    <w:basedOn w:val="a0"/>
-    <w:link w:val="a9"/>
+  <w:style w:type="character" w:customStyle="1" w:styleId="FooterChar">
+    <w:name w:val="Footer Char"/>
+    <w:basedOn w:val="DefaultParagraphFont"/>
+    <w:link w:val="Footer"/>
     <w:uiPriority w:val="99"/>
     <w:rsid w:val="00623925"/>
   </w:style>
-  <w:style w:type="table" w:styleId="ab">
+  <w:style w:type="table" w:styleId="LightShading">
     <w:name w:val="Light Shading"/>
-    <w:basedOn w:val="a1"/>
+    <w:basedOn w:val="TableNormal"/>
     <w:uiPriority w:val="60"/>
     <w:rsid w:val="00C45EA4"/>
     <w:pPr>
@@ -2596,17 +2891,10 @@
     <w:tblPr>
       <w:tblStyleRowBandSize w:val="1"/>
       <w:tblStyleColBandSize w:val="1"/>
-      <w:tblInd w:w="0" w:type="dxa"/>
       <w:tblBorders>
         <w:top w:val="single" w:sz="8" w:space="0" w:color="000000" w:themeColor="text1"/>
         <w:bottom w:val="single" w:sz="8" w:space="0" w:color="000000" w:themeColor="text1"/>
       </w:tblBorders>
-      <w:tblCellMar>
-        <w:top w:w="0" w:type="dxa"/>
-        <w:left w:w="108" w:type="dxa"/>
-        <w:bottom w:w="0" w:type="dxa"/>
-        <w:right w:w="108" w:type="dxa"/>
-      </w:tblCellMar>
     </w:tblPr>
     <w:tblStylePr w:type="firstRow">
       <w:pPr>
@@ -2685,9 +2973,9 @@
       </w:tcPr>
     </w:tblStylePr>
   </w:style>
-  <w:style w:type="table" w:styleId="-6">
+  <w:style w:type="table" w:styleId="LightShading-Accent6">
     <w:name w:val="Light Shading Accent 6"/>
-    <w:basedOn w:val="a1"/>
+    <w:basedOn w:val="TableNormal"/>
     <w:uiPriority w:val="60"/>
     <w:rsid w:val="00C45EA4"/>
     <w:pPr>
@@ -2699,17 +2987,10 @@
     <w:tblPr>
       <w:tblStyleRowBandSize w:val="1"/>
       <w:tblStyleColBandSize w:val="1"/>
-      <w:tblInd w:w="0" w:type="dxa"/>
       <w:tblBorders>
         <w:top w:val="single" w:sz="8" w:space="0" w:color="F79646" w:themeColor="accent6"/>
         <w:bottom w:val="single" w:sz="8" w:space="0" w:color="F79646" w:themeColor="accent6"/>
       </w:tblBorders>
-      <w:tblCellMar>
-        <w:top w:w="0" w:type="dxa"/>
-        <w:left w:w="108" w:type="dxa"/>
-        <w:bottom w:w="0" w:type="dxa"/>
-        <w:right w:w="108" w:type="dxa"/>
-      </w:tblCellMar>
     </w:tblPr>
     <w:tblStylePr w:type="firstRow">
       <w:pPr>
@@ -2788,9 +3069,9 @@
       </w:tcPr>
     </w:tblStylePr>
   </w:style>
-  <w:style w:type="paragraph" w:styleId="ac">
+  <w:style w:type="paragraph" w:styleId="ListParagraph">
     <w:name w:val="List Paragraph"/>
-    <w:basedOn w:val="a"/>
+    <w:basedOn w:val="Normal"/>
     <w:uiPriority w:val="34"/>
     <w:qFormat/>
     <w:rsid w:val="0088504C"/>
@@ -2799,610 +3080,9 @@
       <w:contextualSpacing/>
     </w:pPr>
   </w:style>
-  <w:style w:type="character" w:styleId="ad">
+  <w:style w:type="character" w:styleId="Hyperlink">
     <w:name w:val="Hyperlink"/>
-    <w:basedOn w:val="a0"/>
-    <w:uiPriority w:val="99"/>
-    <w:unhideWhenUsed/>
-    <w:rsid w:val="00A734C6"/>
-    <w:rPr>
-      <w:color w:val="0000FF" w:themeColor="hyperlink"/>
-      <w:u w:val="single"/>
-    </w:rPr>
-  </w:style>
-</w:styles>
-</file>
-
-<file path=word/stylesWithEffects.xml><?xml version="1.0" encoding="utf-8"?>
-<w:styles xmlns:wpc="http://schemas.microsoft.com/office/word/2010/wordprocessingCanvas" xmlns:mc="http://schemas.openxmlformats.org/markup-compatibility/2006" xmlns:o="urn:schemas-microsoft-com:office:office" xmlns:r="http://schemas.openxmlformats.org/officeDocument/2006/relationships" xmlns:m="http://schemas.openxmlformats.org/officeDocument/2006/math" xmlns:v="urn:schemas-microsoft-com:vml" xmlns:wp14="http://schemas.microsoft.com/office/word/2010/wordprocessingDrawing" xmlns:wp="http://schemas.openxmlformats.org/drawingml/2006/wordprocessingDrawing" xmlns:w10="urn:schemas-microsoft-com:office:word" xmlns:w="http://schemas.openxmlformats.org/wordprocessingml/2006/main" xmlns:w14="http://schemas.microsoft.com/office/word/2010/wordml" xmlns:wpg="http://schemas.microsoft.com/office/word/2010/wordprocessingGroup" xmlns:wpi="http://schemas.microsoft.com/office/word/2010/wordprocessingInk" xmlns:wne="http://schemas.microsoft.com/office/word/2006/wordml" xmlns:wps="http://schemas.microsoft.com/office/word/2010/wordprocessingShape" mc:Ignorable="w14 wp14">
-  <w:docDefaults>
-    <w:rPrDefault>
-      <w:rPr>
-        <w:rFonts w:asciiTheme="minorHAnsi" w:eastAsiaTheme="minorHAnsi" w:hAnsiTheme="minorHAnsi" w:cstheme="minorBidi"/>
-        <w:sz w:val="22"/>
-        <w:szCs w:val="22"/>
-        <w:lang w:val="en-US" w:eastAsia="en-US" w:bidi="ar-SA"/>
-      </w:rPr>
-    </w:rPrDefault>
-    <w:pPrDefault>
-      <w:pPr>
-        <w:spacing w:after="200" w:line="276" w:lineRule="auto"/>
-      </w:pPr>
-    </w:pPrDefault>
-  </w:docDefaults>
-  <w:latentStyles w:defLockedState="0" w:defUIPriority="99" w:defSemiHidden="1" w:defUnhideWhenUsed="1" w:defQFormat="0" w:count="267">
-    <w:lsdException w:name="Normal" w:semiHidden="0" w:uiPriority="0" w:unhideWhenUsed="0" w:qFormat="1"/>
-    <w:lsdException w:name="heading 1" w:semiHidden="0" w:uiPriority="9" w:unhideWhenUsed="0" w:qFormat="1"/>
-    <w:lsdException w:name="heading 2" w:uiPriority="9" w:qFormat="1"/>
-    <w:lsdException w:name="heading 3" w:uiPriority="9" w:qFormat="1"/>
-    <w:lsdException w:name="heading 4" w:uiPriority="9" w:qFormat="1"/>
-    <w:lsdException w:name="heading 5" w:uiPriority="9" w:qFormat="1"/>
-    <w:lsdException w:name="heading 6" w:uiPriority="9" w:qFormat="1"/>
-    <w:lsdException w:name="heading 7" w:uiPriority="9" w:qFormat="1"/>
-    <w:lsdException w:name="heading 8" w:uiPriority="9" w:qFormat="1"/>
-    <w:lsdException w:name="heading 9" w:uiPriority="9" w:qFormat="1"/>
-    <w:lsdException w:name="toc 1" w:uiPriority="39"/>
-    <w:lsdException w:name="toc 2" w:uiPriority="39"/>
-    <w:lsdException w:name="toc 3" w:uiPriority="39"/>
-    <w:lsdException w:name="toc 4" w:uiPriority="39"/>
-    <w:lsdException w:name="toc 5" w:uiPriority="39"/>
-    <w:lsdException w:name="toc 6" w:uiPriority="39"/>
-    <w:lsdException w:name="toc 7" w:uiPriority="39"/>
-    <w:lsdException w:name="toc 8" w:uiPriority="39"/>
-    <w:lsdException w:name="toc 9" w:uiPriority="39"/>
-    <w:lsdException w:name="caption" w:uiPriority="35" w:qFormat="1"/>
-    <w:lsdException w:name="Title" w:semiHidden="0" w:uiPriority="10" w:unhideWhenUsed="0" w:qFormat="1"/>
-    <w:lsdException w:name="Default Paragraph Font" w:uiPriority="1"/>
-    <w:lsdException w:name="Subtitle" w:semiHidden="0" w:uiPriority="11" w:unhideWhenUsed="0" w:qFormat="1"/>
-    <w:lsdException w:name="Strong" w:semiHidden="0" w:uiPriority="22" w:unhideWhenUsed="0" w:qFormat="1"/>
-    <w:lsdException w:name="Emphasis" w:semiHidden="0" w:uiPriority="20" w:unhideWhenUsed="0" w:qFormat="1"/>
-    <w:lsdException w:name="Table Grid" w:uiPriority="59"/>
-    <w:lsdException w:name="Placeholder Text" w:unhideWhenUsed="0"/>
-    <w:lsdException w:name="No Spacing" w:semiHidden="0" w:uiPriority="1" w:unhideWhenUsed="0" w:qFormat="1"/>
-    <w:lsdException w:name="Light Shading" w:semiHidden="0" w:uiPriority="60" w:unhideWhenUsed="0"/>
-    <w:lsdException w:name="Light List" w:semiHidden="0" w:uiPriority="61" w:unhideWhenUsed="0"/>
-    <w:lsdException w:name="Light Grid" w:semiHidden="0" w:uiPriority="62" w:unhideWhenUsed="0"/>
-    <w:lsdException w:name="Medium Shading 1" w:semiHidden="0" w:uiPriority="63" w:unhideWhenUsed="0"/>
-    <w:lsdException w:name="Medium Shading 2" w:semiHidden="0" w:uiPriority="64" w:unhideWhenUsed="0"/>
-    <w:lsdException w:name="Medium List 1" w:semiHidden="0" w:uiPriority="65" w:unhideWhenUsed="0"/>
-    <w:lsdException w:name="Medium List 2" w:semiHidden="0" w:uiPriority="66" w:unhideWhenUsed="0"/>
-    <w:lsdException w:name="Medium Grid 1" w:semiHidden="0" w:uiPriority="67" w:unhideWhenUsed="0"/>
-    <w:lsdException w:name="Medium Grid 2" w:semiHidden="0" w:uiPriority="68" w:unhideWhenUsed="0"/>
-    <w:lsdException w:name="Medium Grid 3" w:semiHidden="0" w:uiPriority="69" w:unhideWhenUsed="0"/>
-    <w:lsdException w:name="Dark List" w:semiHidden="0" w:uiPriority="70" w:unhideWhenUsed="0"/>
-    <w:lsdException w:name="Colorful Shading" w:semiHidden="0" w:uiPriority="71" w:unhideWhenUsed="0"/>
-    <w:lsdException w:name="Colorful List" w:semiHidden="0" w:uiPriority="72" w:unhideWhenUsed="0"/>
-    <w:lsdException w:name="Colorful Grid" w:semiHidden="0" w:uiPriority="73" w:unhideWhenUsed="0"/>
-    <w:lsdException w:name="Light Shading Accent 1" w:semiHidden="0" w:uiPriority="60" w:unhideWhenUsed="0"/>
-    <w:lsdException w:name="Light List Accent 1" w:semiHidden="0" w:uiPriority="61" w:unhideWhenUsed="0"/>
-    <w:lsdException w:name="Light Grid Accent 1" w:semiHidden="0" w:uiPriority="62" w:unhideWhenUsed="0"/>
-    <w:lsdException w:name="Medium Shading 1 Accent 1" w:semiHidden="0" w:uiPriority="63" w:unhideWhenUsed="0"/>
-    <w:lsdException w:name="Medium Shading 2 Accent 1" w:semiHidden="0" w:uiPriority="64" w:unhideWhenUsed="0"/>
-    <w:lsdException w:name="Medium List 1 Accent 1" w:semiHidden="0" w:uiPriority="65" w:unhideWhenUsed="0"/>
-    <w:lsdException w:name="Revision" w:unhideWhenUsed="0"/>
-    <w:lsdException w:name="List Paragraph" w:semiHidden="0" w:uiPriority="34" w:unhideWhenUsed="0" w:qFormat="1"/>
-    <w:lsdException w:name="Quote" w:semiHidden="0" w:uiPriority="29" w:unhideWhenUsed="0" w:qFormat="1"/>
-    <w:lsdException w:name="Intense Quote" w:semiHidden="0" w:uiPriority="30" w:unhideWhenUsed="0" w:qFormat="1"/>
-    <w:lsdException w:name="Medium List 2 Accent 1" w:semiHidden="0" w:uiPriority="66" w:unhideWhenUsed="0"/>
-    <w:lsdException w:name="Medium Grid 1 Accent 1" w:semiHidden="0" w:uiPriority="67" w:unhideWhenUsed="0"/>
-    <w:lsdException w:name="Medium Grid 2 Accent 1" w:semiHidden="0" w:uiPriority="68" w:unhideWhenUsed="0"/>
-    <w:lsdException w:name="Medium Grid 3 Accent 1" w:semiHidden="0" w:uiPriority="69" w:unhideWhenUsed="0"/>
-    <w:lsdException w:name="Dark List Accent 1" w:semiHidden="0" w:uiPriority="70" w:unhideWhenUsed="0"/>
-    <w:lsdException w:name="Colorful Shading Accent 1" w:semiHidden="0" w:uiPriority="71" w:unhideWhenUsed="0"/>
-    <w:lsdException w:name="Colorful List Accent 1" w:semiHidden="0" w:uiPriority="72" w:unhideWhenUsed="0"/>
-    <w:lsdException w:name="Colorful Grid Accent 1" w:semiHidden="0" w:uiPriority="73" w:unhideWhenUsed="0"/>
-    <w:lsdException w:name="Light Shading Accent 2" w:semiHidden="0" w:uiPriority="60" w:unhideWhenUsed="0"/>
-    <w:lsdException w:name="Light List Accent 2" w:semiHidden="0" w:uiPriority="61" w:unhideWhenUsed="0"/>
-    <w:lsdException w:name="Light Grid Accent 2" w:semiHidden="0" w:uiPriority="62" w:unhideWhenUsed="0"/>
-    <w:lsdException w:name="Medium Shading 1 Accent 2" w:semiHidden="0" w:uiPriority="63" w:unhideWhenUsed="0"/>
-    <w:lsdException w:name="Medium Shading 2 Accent 2" w:semiHidden="0" w:uiPriority="64" w:unhideWhenUsed="0"/>
-    <w:lsdException w:name="Medium List 1 Accent 2" w:semiHidden="0" w:uiPriority="65" w:unhideWhenUsed="0"/>
-    <w:lsdException w:name="Medium List 2 Accent 2" w:semiHidden="0" w:uiPriority="66" w:unhideWhenUsed="0"/>
-    <w:lsdException w:name="Medium Grid 1 Accent 2" w:semiHidden="0" w:uiPriority="67" w:unhideWhenUsed="0"/>
-    <w:lsdException w:name="Medium Grid 2 Accent 2" w:semiHidden="0" w:uiPriority="68" w:unhideWhenUsed="0"/>
-    <w:lsdException w:name="Medium Grid 3 Accent 2" w:semiHidden="0" w:uiPriority="69" w:unhideWhenUsed="0"/>
-    <w:lsdException w:name="Dark List Accent 2" w:semiHidden="0" w:uiPriority="70" w:unhideWhenUsed="0"/>
-    <w:lsdException w:name="Colorful Shading Accent 2" w:semiHidden="0" w:uiPriority="71" w:unhideWhenUsed="0"/>
-    <w:lsdException w:name="Colorful List Accent 2" w:semiHidden="0" w:uiPriority="72" w:unhideWhenUsed="0"/>
-    <w:lsdException w:name="Colorful Grid Accent 2" w:semiHidden="0" w:uiPriority="73" w:unhideWhenUsed="0"/>
-    <w:lsdException w:name="Light Shading Accent 3" w:semiHidden="0" w:uiPriority="60" w:unhideWhenUsed="0"/>
-    <w:lsdException w:name="Light List Accent 3" w:semiHidden="0" w:uiPriority="61" w:unhideWhenUsed="0"/>
-    <w:lsdException w:name="Light Grid Accent 3" w:semiHidden="0" w:uiPriority="62" w:unhideWhenUsed="0"/>
-    <w:lsdException w:name="Medium Shading 1 Accent 3" w:semiHidden="0" w:uiPriority="63" w:unhideWhenUsed="0"/>
-    <w:lsdException w:name="Medium Shading 2 Accent 3" w:semiHidden="0" w:uiPriority="64" w:unhideWhenUsed="0"/>
-    <w:lsdException w:name="Medium List 1 Accent 3" w:semiHidden="0" w:uiPriority="65" w:unhideWhenUsed="0"/>
-    <w:lsdException w:name="Medium List 2 Accent 3" w:semiHidden="0" w:uiPriority="66" w:unhideWhenUsed="0"/>
-    <w:lsdException w:name="Medium Grid 1 Accent 3" w:semiHidden="0" w:uiPriority="67" w:unhideWhenUsed="0"/>
-    <w:lsdException w:name="Medium Grid 2 Accent 3" w:semiHidden="0" w:uiPriority="68" w:unhideWhenUsed="0"/>
-    <w:lsdException w:name="Medium Grid 3 Accent 3" w:semiHidden="0" w:uiPriority="69" w:unhideWhenUsed="0"/>
-    <w:lsdException w:name="Dark List Accent 3" w:semiHidden="0" w:uiPriority="70" w:unhideWhenUsed="0"/>
-    <w:lsdException w:name="Colorful Shading Accent 3" w:semiHidden="0" w:uiPriority="71" w:unhideWhenUsed="0"/>
-    <w:lsdException w:name="Colorful List Accent 3" w:semiHidden="0" w:uiPriority="72" w:unhideWhenUsed="0"/>
-    <w:lsdException w:name="Colorful Grid Accent 3" w:semiHidden="0" w:uiPriority="73" w:unhideWhenUsed="0"/>
-    <w:lsdException w:name="Light Shading Accent 4" w:semiHidden="0" w:uiPriority="60" w:unhideWhenUsed="0"/>
-    <w:lsdException w:name="Light List Accent 4" w:semiHidden="0" w:uiPriority="61" w:unhideWhenUsed="0"/>
-    <w:lsdException w:name="Light Grid Accent 4" w:semiHidden="0" w:uiPriority="62" w:unhideWhenUsed="0"/>
-    <w:lsdException w:name="Medium Shading 1 Accent 4" w:semiHidden="0" w:uiPriority="63" w:unhideWhenUsed="0"/>
-    <w:lsdException w:name="Medium Shading 2 Accent 4" w:semiHidden="0" w:uiPriority="64" w:unhideWhenUsed="0"/>
-    <w:lsdException w:name="Medium List 1 Accent 4" w:semiHidden="0" w:uiPriority="65" w:unhideWhenUsed="0"/>
-    <w:lsdException w:name="Medium List 2 Accent 4" w:semiHidden="0" w:uiPriority="66" w:unhideWhenUsed="0"/>
-    <w:lsdException w:name="Medium Grid 1 Accent 4" w:semiHidden="0" w:uiPriority="67" w:unhideWhenUsed="0"/>
-    <w:lsdException w:name="Medium Grid 2 Accent 4" w:semiHidden="0" w:uiPriority="68" w:unhideWhenUsed="0"/>
-    <w:lsdException w:name="Medium Grid 3 Accent 4" w:semiHidden="0" w:uiPriority="69" w:unhideWhenUsed="0"/>
-    <w:lsdException w:name="Dark List Accent 4" w:semiHidden="0" w:uiPriority="70" w:unhideWhenUsed="0"/>
-    <w:lsdException w:name="Colorful Shading Accent 4" w:semiHidden="0" w:uiPriority="71" w:unhideWhenUsed="0"/>
-    <w:lsdException w:name="Colorful List Accent 4" w:semiHidden="0" w:uiPriority="72" w:unhideWhenUsed="0"/>
-    <w:lsdException w:name="Colorful Grid Accent 4" w:semiHidden="0" w:uiPriority="73" w:unhideWhenUsed="0"/>
-    <w:lsdException w:name="Light Shading Accent 5" w:semiHidden="0" w:uiPriority="60" w:unhideWhenUsed="0"/>
-    <w:lsdException w:name="Light List Accent 5" w:semiHidden="0" w:uiPriority="61" w:unhideWhenUsed="0"/>
-    <w:lsdException w:name="Light Grid Accent 5" w:semiHidden="0" w:uiPriority="62" w:unhideWhenUsed="0"/>
-    <w:lsdException w:name="Medium Shading 1 Accent 5" w:semiHidden="0" w:uiPriority="63" w:unhideWhenUsed="0"/>
-    <w:lsdException w:name="Medium Shading 2 Accent 5" w:semiHidden="0" w:uiPriority="64" w:unhideWhenUsed="0"/>
-    <w:lsdException w:name="Medium List 1 Accent 5" w:semiHidden="0" w:uiPriority="65" w:unhideWhenUsed="0"/>
-    <w:lsdException w:name="Medium List 2 Accent 5" w:semiHidden="0" w:uiPriority="66" w:unhideWhenUsed="0"/>
-    <w:lsdException w:name="Medium Grid 1 Accent 5" w:semiHidden="0" w:uiPriority="67" w:unhideWhenUsed="0"/>
-    <w:lsdException w:name="Medium Grid 2 Accent 5" w:semiHidden="0" w:uiPriority="68" w:unhideWhenUsed="0"/>
-    <w:lsdException w:name="Medium Grid 3 Accent 5" w:semiHidden="0" w:uiPriority="69" w:unhideWhenUsed="0"/>
-    <w:lsdException w:name="Dark List Accent 5" w:semiHidden="0" w:uiPriority="70" w:unhideWhenUsed="0"/>
-    <w:lsdException w:name="Colorful Shading Accent 5" w:semiHidden="0" w:uiPriority="71" w:unhideWhenUsed="0"/>
-    <w:lsdException w:name="Colorful List Accent 5" w:semiHidden="0" w:uiPriority="72" w:unhideWhenUsed="0"/>
-    <w:lsdException w:name="Colorful Grid Accent 5" w:semiHidden="0" w:uiPriority="73" w:unhideWhenUsed="0"/>
-    <w:lsdException w:name="Light Shading Accent 6" w:semiHidden="0" w:uiPriority="60" w:unhideWhenUsed="0"/>
-    <w:lsdException w:name="Light List Accent 6" w:semiHidden="0" w:uiPriority="61" w:unhideWhenUsed="0"/>
-    <w:lsdException w:name="Light Grid Accent 6" w:semiHidden="0" w:uiPriority="62" w:unhideWhenUsed="0"/>
-    <w:lsdException w:name="Medium Shading 1 Accent 6" w:semiHidden="0" w:uiPriority="63" w:unhideWhenUsed="0"/>
-    <w:lsdException w:name="Medium Shading 2 Accent 6" w:semiHidden="0" w:uiPriority="64" w:unhideWhenUsed="0"/>
-    <w:lsdException w:name="Medium List 1 Accent 6" w:semiHidden="0" w:uiPriority="65" w:unhideWhenUsed="0"/>
-    <w:lsdException w:name="Medium List 2 Accent 6" w:semiHidden="0" w:uiPriority="66" w:unhideWhenUsed="0"/>
-    <w:lsdException w:name="Medium Grid 1 Accent 6" w:semiHidden="0" w:uiPriority="67" w:unhideWhenUsed="0"/>
-    <w:lsdException w:name="Medium Grid 2 Accent 6" w:semiHidden="0" w:uiPriority="68" w:unhideWhenUsed="0"/>
-    <w:lsdException w:name="Medium Grid 3 Accent 6" w:semiHidden="0" w:uiPriority="69" w:unhideWhenUsed="0"/>
-    <w:lsdException w:name="Dark List Accent 6" w:semiHidden="0" w:uiPriority="70" w:unhideWhenUsed="0"/>
-    <w:lsdException w:name="Colorful Shading Accent 6" w:semiHidden="0" w:uiPriority="71" w:unhideWhenUsed="0"/>
-    <w:lsdException w:name="Colorful List Accent 6" w:semiHidden="0" w:uiPriority="72" w:unhideWhenUsed="0"/>
-    <w:lsdException w:name="Colorful Grid Accent 6" w:semiHidden="0" w:uiPriority="73" w:unhideWhenUsed="0"/>
-    <w:lsdException w:name="Subtle Emphasis" w:semiHidden="0" w:uiPriority="19" w:unhideWhenUsed="0" w:qFormat="1"/>
-    <w:lsdException w:name="Intense Emphasis" w:semiHidden="0" w:uiPriority="21" w:unhideWhenUsed="0" w:qFormat="1"/>
-    <w:lsdException w:name="Subtle Reference" w:semiHidden="0" w:uiPriority="31" w:unhideWhenUsed="0" w:qFormat="1"/>
-    <w:lsdException w:name="Intense Reference" w:semiHidden="0" w:uiPriority="32" w:unhideWhenUsed="0" w:qFormat="1"/>
-    <w:lsdException w:name="Book Title" w:semiHidden="0" w:uiPriority="33" w:unhideWhenUsed="0" w:qFormat="1"/>
-    <w:lsdException w:name="Bibliography" w:uiPriority="37"/>
-    <w:lsdException w:name="TOC Heading" w:uiPriority="39" w:qFormat="1"/>
-  </w:latentStyles>
-  <w:style w:type="paragraph" w:default="1" w:styleId="a">
-    <w:name w:val="Normal"/>
-    <w:qFormat/>
-    <w:rsid w:val="00623925"/>
-  </w:style>
-  <w:style w:type="character" w:default="1" w:styleId="a0">
-    <w:name w:val="Default Paragraph Font"/>
-    <w:uiPriority w:val="1"/>
-    <w:unhideWhenUsed/>
-  </w:style>
-  <w:style w:type="table" w:default="1" w:styleId="a1">
-    <w:name w:val="Normal Table"/>
-    <w:uiPriority w:val="99"/>
-    <w:semiHidden/>
-    <w:unhideWhenUsed/>
-    <w:tblPr>
-      <w:tblInd w:w="0" w:type="dxa"/>
-      <w:tblCellMar>
-        <w:top w:w="0" w:type="dxa"/>
-        <w:left w:w="108" w:type="dxa"/>
-        <w:bottom w:w="0" w:type="dxa"/>
-        <w:right w:w="108" w:type="dxa"/>
-      </w:tblCellMar>
-    </w:tblPr>
-  </w:style>
-  <w:style w:type="numbering" w:default="1" w:styleId="a2">
-    <w:name w:val="No List"/>
-    <w:uiPriority w:val="99"/>
-    <w:semiHidden/>
-    <w:unhideWhenUsed/>
-  </w:style>
-  <w:style w:type="paragraph" w:styleId="a3">
-    <w:name w:val="Balloon Text"/>
-    <w:basedOn w:val="a"/>
-    <w:link w:val="a4"/>
-    <w:uiPriority w:val="99"/>
-    <w:semiHidden/>
-    <w:unhideWhenUsed/>
-    <w:rsid w:val="00C571AB"/>
-    <w:pPr>
-      <w:spacing w:after="0" w:line="240" w:lineRule="auto"/>
-    </w:pPr>
-    <w:rPr>
-      <w:rFonts w:ascii="Tahoma" w:hAnsi="Tahoma" w:cs="Tahoma"/>
-      <w:sz w:val="16"/>
-      <w:szCs w:val="16"/>
-    </w:rPr>
-  </w:style>
-  <w:style w:type="character" w:customStyle="1" w:styleId="a4">
-    <w:name w:val="Изнесен текст Знак"/>
-    <w:basedOn w:val="a0"/>
-    <w:link w:val="a3"/>
-    <w:uiPriority w:val="99"/>
-    <w:semiHidden/>
-    <w:rsid w:val="00C571AB"/>
-    <w:rPr>
-      <w:rFonts w:ascii="Tahoma" w:hAnsi="Tahoma" w:cs="Tahoma"/>
-      <w:sz w:val="16"/>
-      <w:szCs w:val="16"/>
-    </w:rPr>
-  </w:style>
-  <w:style w:type="table" w:customStyle="1" w:styleId="PlainTable11">
-    <w:name w:val="Plain Table 11"/>
-    <w:basedOn w:val="a1"/>
-    <w:uiPriority w:val="41"/>
-    <w:rsid w:val="00C0585C"/>
-    <w:pPr>
-      <w:spacing w:after="0" w:line="240" w:lineRule="auto"/>
-    </w:pPr>
-    <w:tblPr>
-      <w:tblStyleRowBandSize w:val="1"/>
-      <w:tblStyleColBandSize w:val="1"/>
-      <w:tblInd w:w="0" w:type="dxa"/>
-      <w:tblBorders>
-        <w:top w:val="single" w:sz="4" w:space="0" w:color="BFBFBF" w:themeColor="background1" w:themeShade="BF"/>
-        <w:left w:val="single" w:sz="4" w:space="0" w:color="BFBFBF" w:themeColor="background1" w:themeShade="BF"/>
-        <w:bottom w:val="single" w:sz="4" w:space="0" w:color="BFBFBF" w:themeColor="background1" w:themeShade="BF"/>
-        <w:right w:val="single" w:sz="4" w:space="0" w:color="BFBFBF" w:themeColor="background1" w:themeShade="BF"/>
-        <w:insideH w:val="single" w:sz="4" w:space="0" w:color="BFBFBF" w:themeColor="background1" w:themeShade="BF"/>
-        <w:insideV w:val="single" w:sz="4" w:space="0" w:color="BFBFBF" w:themeColor="background1" w:themeShade="BF"/>
-      </w:tblBorders>
-      <w:tblCellMar>
-        <w:top w:w="0" w:type="dxa"/>
-        <w:left w:w="108" w:type="dxa"/>
-        <w:bottom w:w="0" w:type="dxa"/>
-        <w:right w:w="108" w:type="dxa"/>
-      </w:tblCellMar>
-    </w:tblPr>
-    <w:tblStylePr w:type="firstRow">
-      <w:rPr>
-        <w:b/>
-        <w:bCs/>
-      </w:rPr>
-    </w:tblStylePr>
-    <w:tblStylePr w:type="lastRow">
-      <w:rPr>
-        <w:b/>
-        <w:bCs/>
-      </w:rPr>
-      <w:tblPr/>
-      <w:tcPr>
-        <w:tcBorders>
-          <w:top w:val="double" w:sz="4" w:space="0" w:color="BFBFBF" w:themeColor="background1" w:themeShade="BF"/>
-        </w:tcBorders>
-      </w:tcPr>
-    </w:tblStylePr>
-    <w:tblStylePr w:type="firstCol">
-      <w:rPr>
-        <w:b/>
-        <w:bCs/>
-      </w:rPr>
-    </w:tblStylePr>
-    <w:tblStylePr w:type="lastCol">
-      <w:rPr>
-        <w:b/>
-        <w:bCs/>
-      </w:rPr>
-    </w:tblStylePr>
-    <w:tblStylePr w:type="band1Vert">
-      <w:tblPr/>
-      <w:tcPr>
-        <w:shd w:val="clear" w:color="auto" w:fill="F2F2F2" w:themeFill="background1" w:themeFillShade="F2"/>
-      </w:tcPr>
-    </w:tblStylePr>
-    <w:tblStylePr w:type="band1Horz">
-      <w:tblPr/>
-      <w:tcPr>
-        <w:shd w:val="clear" w:color="auto" w:fill="F2F2F2" w:themeFill="background1" w:themeFillShade="F2"/>
-      </w:tcPr>
-    </w:tblStylePr>
-  </w:style>
-  <w:style w:type="paragraph" w:styleId="a5">
-    <w:name w:val="Intense Quote"/>
-    <w:basedOn w:val="a"/>
-    <w:next w:val="a"/>
-    <w:link w:val="a6"/>
-    <w:uiPriority w:val="30"/>
-    <w:qFormat/>
-    <w:rsid w:val="002932F7"/>
-    <w:pPr>
-      <w:pBdr>
-        <w:bottom w:val="single" w:sz="4" w:space="4" w:color="4F81BD" w:themeColor="accent1"/>
-      </w:pBdr>
-      <w:spacing w:before="200" w:after="280"/>
-      <w:ind w:left="936" w:right="936"/>
-    </w:pPr>
-    <w:rPr>
-      <w:rFonts w:eastAsiaTheme="minorEastAsia"/>
-      <w:b/>
-      <w:bCs/>
-      <w:i/>
-      <w:iCs/>
-      <w:color w:val="4F81BD" w:themeColor="accent1"/>
-    </w:rPr>
-  </w:style>
-  <w:style w:type="character" w:customStyle="1" w:styleId="a6">
-    <w:name w:val="Интензивно цитиране Знак"/>
-    <w:basedOn w:val="a0"/>
-    <w:link w:val="a5"/>
-    <w:uiPriority w:val="30"/>
-    <w:rsid w:val="002932F7"/>
-    <w:rPr>
-      <w:rFonts w:eastAsiaTheme="minorEastAsia"/>
-      <w:b/>
-      <w:bCs/>
-      <w:i/>
-      <w:iCs/>
-      <w:color w:val="4F81BD" w:themeColor="accent1"/>
-    </w:rPr>
-  </w:style>
-  <w:style w:type="paragraph" w:styleId="a7">
-    <w:name w:val="header"/>
-    <w:basedOn w:val="a"/>
-    <w:link w:val="a8"/>
-    <w:uiPriority w:val="99"/>
-    <w:unhideWhenUsed/>
-    <w:rsid w:val="00623925"/>
-    <w:pPr>
-      <w:tabs>
-        <w:tab w:val="center" w:pos="4703"/>
-        <w:tab w:val="right" w:pos="9406"/>
-      </w:tabs>
-      <w:spacing w:after="0" w:line="240" w:lineRule="auto"/>
-    </w:pPr>
-  </w:style>
-  <w:style w:type="character" w:customStyle="1" w:styleId="a8">
-    <w:name w:val="Горен колонтитул Знак"/>
-    <w:basedOn w:val="a0"/>
-    <w:link w:val="a7"/>
-    <w:uiPriority w:val="99"/>
-    <w:rsid w:val="00623925"/>
-  </w:style>
-  <w:style w:type="paragraph" w:styleId="a9">
-    <w:name w:val="footer"/>
-    <w:basedOn w:val="a"/>
-    <w:link w:val="aa"/>
-    <w:uiPriority w:val="99"/>
-    <w:unhideWhenUsed/>
-    <w:rsid w:val="00623925"/>
-    <w:pPr>
-      <w:tabs>
-        <w:tab w:val="center" w:pos="4703"/>
-        <w:tab w:val="right" w:pos="9406"/>
-      </w:tabs>
-      <w:spacing w:after="0" w:line="240" w:lineRule="auto"/>
-    </w:pPr>
-  </w:style>
-  <w:style w:type="character" w:customStyle="1" w:styleId="aa">
-    <w:name w:val="Долен колонтитул Знак"/>
-    <w:basedOn w:val="a0"/>
-    <w:link w:val="a9"/>
-    <w:uiPriority w:val="99"/>
-    <w:rsid w:val="00623925"/>
-  </w:style>
-  <w:style w:type="table" w:styleId="ab">
-    <w:name w:val="Light Shading"/>
-    <w:basedOn w:val="a1"/>
-    <w:uiPriority w:val="60"/>
-    <w:rsid w:val="00C45EA4"/>
-    <w:pPr>
-      <w:spacing w:after="0" w:line="240" w:lineRule="auto"/>
-    </w:pPr>
-    <w:rPr>
-      <w:color w:val="000000" w:themeColor="text1" w:themeShade="BF"/>
-    </w:rPr>
-    <w:tblPr>
-      <w:tblStyleRowBandSize w:val="1"/>
-      <w:tblStyleColBandSize w:val="1"/>
-      <w:tblInd w:w="0" w:type="dxa"/>
-      <w:tblBorders>
-        <w:top w:val="single" w:sz="8" w:space="0" w:color="000000" w:themeColor="text1"/>
-        <w:bottom w:val="single" w:sz="8" w:space="0" w:color="000000" w:themeColor="text1"/>
-      </w:tblBorders>
-      <w:tblCellMar>
-        <w:top w:w="0" w:type="dxa"/>
-        <w:left w:w="108" w:type="dxa"/>
-        <w:bottom w:w="0" w:type="dxa"/>
-        <w:right w:w="108" w:type="dxa"/>
-      </w:tblCellMar>
-    </w:tblPr>
-    <w:tblStylePr w:type="firstRow">
-      <w:pPr>
-        <w:spacing w:before="0" w:after="0" w:line="240" w:lineRule="auto"/>
-      </w:pPr>
-      <w:rPr>
-        <w:b/>
-        <w:bCs/>
-      </w:rPr>
-      <w:tblPr/>
-      <w:tcPr>
-        <w:tcBorders>
-          <w:top w:val="single" w:sz="8" w:space="0" w:color="000000" w:themeColor="text1"/>
-          <w:left w:val="nil"/>
-          <w:bottom w:val="single" w:sz="8" w:space="0" w:color="000000" w:themeColor="text1"/>
-          <w:right w:val="nil"/>
-          <w:insideH w:val="nil"/>
-          <w:insideV w:val="nil"/>
-        </w:tcBorders>
-      </w:tcPr>
-    </w:tblStylePr>
-    <w:tblStylePr w:type="lastRow">
-      <w:pPr>
-        <w:spacing w:before="0" w:after="0" w:line="240" w:lineRule="auto"/>
-      </w:pPr>
-      <w:rPr>
-        <w:b/>
-        <w:bCs/>
-      </w:rPr>
-      <w:tblPr/>
-      <w:tcPr>
-        <w:tcBorders>
-          <w:top w:val="single" w:sz="8" w:space="0" w:color="000000" w:themeColor="text1"/>
-          <w:left w:val="nil"/>
-          <w:bottom w:val="single" w:sz="8" w:space="0" w:color="000000" w:themeColor="text1"/>
-          <w:right w:val="nil"/>
-          <w:insideH w:val="nil"/>
-          <w:insideV w:val="nil"/>
-        </w:tcBorders>
-      </w:tcPr>
-    </w:tblStylePr>
-    <w:tblStylePr w:type="firstCol">
-      <w:rPr>
-        <w:b/>
-        <w:bCs/>
-      </w:rPr>
-    </w:tblStylePr>
-    <w:tblStylePr w:type="lastCol">
-      <w:rPr>
-        <w:b/>
-        <w:bCs/>
-      </w:rPr>
-    </w:tblStylePr>
-    <w:tblStylePr w:type="band1Vert">
-      <w:tblPr/>
-      <w:tcPr>
-        <w:tcBorders>
-          <w:left w:val="nil"/>
-          <w:right w:val="nil"/>
-          <w:insideH w:val="nil"/>
-          <w:insideV w:val="nil"/>
-        </w:tcBorders>
-        <w:shd w:val="clear" w:color="auto" w:fill="C0C0C0" w:themeFill="text1" w:themeFillTint="3F"/>
-      </w:tcPr>
-    </w:tblStylePr>
-    <w:tblStylePr w:type="band1Horz">
-      <w:tblPr/>
-      <w:tcPr>
-        <w:tcBorders>
-          <w:left w:val="nil"/>
-          <w:right w:val="nil"/>
-          <w:insideH w:val="nil"/>
-          <w:insideV w:val="nil"/>
-        </w:tcBorders>
-        <w:shd w:val="clear" w:color="auto" w:fill="C0C0C0" w:themeFill="text1" w:themeFillTint="3F"/>
-      </w:tcPr>
-    </w:tblStylePr>
-  </w:style>
-  <w:style w:type="table" w:styleId="-6">
-    <w:name w:val="Light Shading Accent 6"/>
-    <w:basedOn w:val="a1"/>
-    <w:uiPriority w:val="60"/>
-    <w:rsid w:val="00C45EA4"/>
-    <w:pPr>
-      <w:spacing w:after="0" w:line="240" w:lineRule="auto"/>
-    </w:pPr>
-    <w:rPr>
-      <w:color w:val="E36C0A" w:themeColor="accent6" w:themeShade="BF"/>
-    </w:rPr>
-    <w:tblPr>
-      <w:tblStyleRowBandSize w:val="1"/>
-      <w:tblStyleColBandSize w:val="1"/>
-      <w:tblInd w:w="0" w:type="dxa"/>
-      <w:tblBorders>
-        <w:top w:val="single" w:sz="8" w:space="0" w:color="F79646" w:themeColor="accent6"/>
-        <w:bottom w:val="single" w:sz="8" w:space="0" w:color="F79646" w:themeColor="accent6"/>
-      </w:tblBorders>
-      <w:tblCellMar>
-        <w:top w:w="0" w:type="dxa"/>
-        <w:left w:w="108" w:type="dxa"/>
-        <w:bottom w:w="0" w:type="dxa"/>
-        <w:right w:w="108" w:type="dxa"/>
-      </w:tblCellMar>
-    </w:tblPr>
-    <w:tblStylePr w:type="firstRow">
-      <w:pPr>
-        <w:spacing w:before="0" w:after="0" w:line="240" w:lineRule="auto"/>
-      </w:pPr>
-      <w:rPr>
-        <w:b/>
-        <w:bCs/>
-      </w:rPr>
-      <w:tblPr/>
-      <w:tcPr>
-        <w:tcBorders>
-          <w:top w:val="single" w:sz="8" w:space="0" w:color="F79646" w:themeColor="accent6"/>
-          <w:left w:val="nil"/>
-          <w:bottom w:val="single" w:sz="8" w:space="0" w:color="F79646" w:themeColor="accent6"/>
-          <w:right w:val="nil"/>
-          <w:insideH w:val="nil"/>
-          <w:insideV w:val="nil"/>
-        </w:tcBorders>
-      </w:tcPr>
-    </w:tblStylePr>
-    <w:tblStylePr w:type="lastRow">
-      <w:pPr>
-        <w:spacing w:before="0" w:after="0" w:line="240" w:lineRule="auto"/>
-      </w:pPr>
-      <w:rPr>
-        <w:b/>
-        <w:bCs/>
-      </w:rPr>
-      <w:tblPr/>
-      <w:tcPr>
-        <w:tcBorders>
-          <w:top w:val="single" w:sz="8" w:space="0" w:color="F79646" w:themeColor="accent6"/>
-          <w:left w:val="nil"/>
-          <w:bottom w:val="single" w:sz="8" w:space="0" w:color="F79646" w:themeColor="accent6"/>
-          <w:right w:val="nil"/>
-          <w:insideH w:val="nil"/>
-          <w:insideV w:val="nil"/>
-        </w:tcBorders>
-      </w:tcPr>
-    </w:tblStylePr>
-    <w:tblStylePr w:type="firstCol">
-      <w:rPr>
-        <w:b/>
-        <w:bCs/>
-      </w:rPr>
-    </w:tblStylePr>
-    <w:tblStylePr w:type="lastCol">
-      <w:rPr>
-        <w:b/>
-        <w:bCs/>
-      </w:rPr>
-    </w:tblStylePr>
-    <w:tblStylePr w:type="band1Vert">
-      <w:tblPr/>
-      <w:tcPr>
-        <w:tcBorders>
-          <w:left w:val="nil"/>
-          <w:right w:val="nil"/>
-          <w:insideH w:val="nil"/>
-          <w:insideV w:val="nil"/>
-        </w:tcBorders>
-        <w:shd w:val="clear" w:color="auto" w:fill="FDE4D0" w:themeFill="accent6" w:themeFillTint="3F"/>
-      </w:tcPr>
-    </w:tblStylePr>
-    <w:tblStylePr w:type="band1Horz">
-      <w:tblPr/>
-      <w:tcPr>
-        <w:tcBorders>
-          <w:left w:val="nil"/>
-          <w:right w:val="nil"/>
-          <w:insideH w:val="nil"/>
-          <w:insideV w:val="nil"/>
-        </w:tcBorders>
-        <w:shd w:val="clear" w:color="auto" w:fill="FDE4D0" w:themeFill="accent6" w:themeFillTint="3F"/>
-      </w:tcPr>
-    </w:tblStylePr>
-  </w:style>
-  <w:style w:type="paragraph" w:styleId="ac">
-    <w:name w:val="List Paragraph"/>
-    <w:basedOn w:val="a"/>
-    <w:uiPriority w:val="34"/>
-    <w:qFormat/>
-    <w:rsid w:val="0088504C"/>
-    <w:pPr>
-      <w:ind w:left="720"/>
-      <w:contextualSpacing/>
-    </w:pPr>
-  </w:style>
-  <w:style w:type="character" w:styleId="ad">
-    <w:name w:val="Hyperlink"/>
-    <w:basedOn w:val="a0"/>
+    <w:basedOn w:val="DefaultParagraphFont"/>
     <w:uiPriority w:val="99"/>
     <w:unhideWhenUsed/>
     <w:rsid w:val="00A734C6"/>
@@ -4603,13 +4283,6 @@
         </dgm:presLayoutVars>
       </dgm:prSet>
       <dgm:spPr/>
-      <dgm:t>
-        <a:bodyPr/>
-        <a:lstStyle/>
-        <a:p>
-          <a:endParaRPr lang="en-US"/>
-        </a:p>
-      </dgm:t>
     </dgm:pt>
     <dgm:pt modelId="{F7DEE60D-034F-4102-99A0-BE8ED1656898}" type="pres">
       <dgm:prSet presAssocID="{5475A955-3965-4D96-BA8F-170C90467DF7}" presName="comp" presStyleCnt="0"/>
@@ -4618,13 +4291,6 @@
     <dgm:pt modelId="{8F3321E3-A4DA-4E5E-A800-45D18C1CF262}" type="pres">
       <dgm:prSet presAssocID="{5475A955-3965-4D96-BA8F-170C90467DF7}" presName="box" presStyleLbl="node1" presStyleIdx="0" presStyleCnt="5" custLinFactNeighborX="-14194"/>
       <dgm:spPr/>
-      <dgm:t>
-        <a:bodyPr/>
-        <a:lstStyle/>
-        <a:p>
-          <a:endParaRPr lang="en-US"/>
-        </a:p>
-      </dgm:t>
     </dgm:pt>
     <dgm:pt modelId="{FE10695C-E84B-44FB-B6B0-C15C7037B3B7}" type="pres">
       <dgm:prSet presAssocID="{5475A955-3965-4D96-BA8F-170C90467DF7}" presName="img" presStyleLbl="fgImgPlace1" presStyleIdx="0" presStyleCnt="5"/>
@@ -4644,13 +4310,6 @@
         </dgm:presLayoutVars>
       </dgm:prSet>
       <dgm:spPr/>
-      <dgm:t>
-        <a:bodyPr/>
-        <a:lstStyle/>
-        <a:p>
-          <a:endParaRPr lang="en-US"/>
-        </a:p>
-      </dgm:t>
     </dgm:pt>
     <dgm:pt modelId="{54911A8E-05FF-4750-892D-8114D11AE6A1}" type="pres">
       <dgm:prSet presAssocID="{3A496D7F-74FE-4772-B90A-C0C7D372D877}" presName="spacer" presStyleCnt="0"/>
@@ -4663,13 +4322,6 @@
     <dgm:pt modelId="{127E1297-82EB-4D2E-BAF8-C601ED518F19}" type="pres">
       <dgm:prSet presAssocID="{237A81B2-AD8D-475B-AAA1-9980E1AE72EB}" presName="box" presStyleLbl="node1" presStyleIdx="1" presStyleCnt="5"/>
       <dgm:spPr/>
-      <dgm:t>
-        <a:bodyPr/>
-        <a:lstStyle/>
-        <a:p>
-          <a:endParaRPr lang="en-US"/>
-        </a:p>
-      </dgm:t>
     </dgm:pt>
     <dgm:pt modelId="{E73611D5-CCAB-436B-9CDD-DEC48E3B238C}" type="pres">
       <dgm:prSet presAssocID="{237A81B2-AD8D-475B-AAA1-9980E1AE72EB}" presName="img" presStyleLbl="fgImgPlace1" presStyleIdx="1" presStyleCnt="5"/>
@@ -4689,13 +4341,6 @@
         </dgm:presLayoutVars>
       </dgm:prSet>
       <dgm:spPr/>
-      <dgm:t>
-        <a:bodyPr/>
-        <a:lstStyle/>
-        <a:p>
-          <a:endParaRPr lang="en-US"/>
-        </a:p>
-      </dgm:t>
     </dgm:pt>
     <dgm:pt modelId="{2400FF9E-7E04-4D51-8611-32520A3310AC}" type="pres">
       <dgm:prSet presAssocID="{1D5786EB-56EB-411C-9314-A4D400B55973}" presName="spacer" presStyleCnt="0"/>
@@ -4708,13 +4353,6 @@
     <dgm:pt modelId="{2878B24F-A457-44A2-A1C2-48E7A56C3EA9}" type="pres">
       <dgm:prSet presAssocID="{8B53A526-0F25-4A8B-AF33-4F6E471FBB70}" presName="box" presStyleLbl="node1" presStyleIdx="2" presStyleCnt="5"/>
       <dgm:spPr/>
-      <dgm:t>
-        <a:bodyPr/>
-        <a:lstStyle/>
-        <a:p>
-          <a:endParaRPr lang="en-US"/>
-        </a:p>
-      </dgm:t>
     </dgm:pt>
     <dgm:pt modelId="{1F46C550-3561-4E74-B5F6-4C64695454C2}" type="pres">
       <dgm:prSet presAssocID="{8B53A526-0F25-4A8B-AF33-4F6E471FBB70}" presName="img" presStyleLbl="fgImgPlace1" presStyleIdx="2" presStyleCnt="5"/>
@@ -4734,13 +4372,6 @@
         </dgm:presLayoutVars>
       </dgm:prSet>
       <dgm:spPr/>
-      <dgm:t>
-        <a:bodyPr/>
-        <a:lstStyle/>
-        <a:p>
-          <a:endParaRPr lang="en-US"/>
-        </a:p>
-      </dgm:t>
     </dgm:pt>
     <dgm:pt modelId="{09BD1CAE-CFBA-4B8F-93E0-C8338E3C5879}" type="pres">
       <dgm:prSet presAssocID="{6B682502-1E5B-4668-9013-D0A376F1BA67}" presName="spacer" presStyleCnt="0"/>
@@ -4753,13 +4384,6 @@
     <dgm:pt modelId="{DAEBBD65-56A2-4971-B158-FA637F8AA40E}" type="pres">
       <dgm:prSet presAssocID="{ECA36F7A-48D3-4E28-8EDD-3A89806B9EC1}" presName="box" presStyleLbl="node1" presStyleIdx="3" presStyleCnt="5"/>
       <dgm:spPr/>
-      <dgm:t>
-        <a:bodyPr/>
-        <a:lstStyle/>
-        <a:p>
-          <a:endParaRPr lang="en-US"/>
-        </a:p>
-      </dgm:t>
     </dgm:pt>
     <dgm:pt modelId="{095DB98C-8B9C-49F9-A79F-E5183AFACB68}" type="pres">
       <dgm:prSet presAssocID="{ECA36F7A-48D3-4E28-8EDD-3A89806B9EC1}" presName="img" presStyleLbl="fgImgPlace1" presStyleIdx="3" presStyleCnt="5"/>
@@ -4779,13 +4403,6 @@
         </dgm:presLayoutVars>
       </dgm:prSet>
       <dgm:spPr/>
-      <dgm:t>
-        <a:bodyPr/>
-        <a:lstStyle/>
-        <a:p>
-          <a:endParaRPr lang="en-US"/>
-        </a:p>
-      </dgm:t>
     </dgm:pt>
     <dgm:pt modelId="{92D77A88-FFEC-4737-88C8-A519D2568136}" type="pres">
       <dgm:prSet presAssocID="{26242E9D-1EA5-4949-9F4C-14F0805545C5}" presName="spacer" presStyleCnt="0"/>
@@ -4798,13 +4415,6 @@
     <dgm:pt modelId="{FB79F198-8F05-427C-936A-3D26653BCF34}" type="pres">
       <dgm:prSet presAssocID="{9135B999-B3DD-4123-BC65-F9DA36A59273}" presName="box" presStyleLbl="node1" presStyleIdx="4" presStyleCnt="5"/>
       <dgm:spPr/>
-      <dgm:t>
-        <a:bodyPr/>
-        <a:lstStyle/>
-        <a:p>
-          <a:endParaRPr lang="en-US"/>
-        </a:p>
-      </dgm:t>
     </dgm:pt>
     <dgm:pt modelId="{88B27793-0662-4238-A903-29C0950A2900}" type="pres">
       <dgm:prSet presAssocID="{9135B999-B3DD-4123-BC65-F9DA36A59273}" presName="img" presStyleLbl="fgImgPlace1" presStyleIdx="4" presStyleCnt="5"/>
@@ -4831,47 +4441,40 @@
         </dgm:presLayoutVars>
       </dgm:prSet>
       <dgm:spPr/>
-      <dgm:t>
-        <a:bodyPr/>
-        <a:lstStyle/>
-        <a:p>
-          <a:endParaRPr lang="en-US"/>
-        </a:p>
-      </dgm:t>
     </dgm:pt>
   </dgm:ptLst>
   <dgm:cxnLst>
-    <dgm:cxn modelId="{D633CA78-4FB1-4331-BFD2-66481A5A46FB}" type="presOf" srcId="{ECA36F7A-48D3-4E28-8EDD-3A89806B9EC1}" destId="{CD523077-2F29-40D8-AAD4-2FF5A0355139}" srcOrd="1" destOrd="0" presId="urn:microsoft.com/office/officeart/2005/8/layout/vList4"/>
-    <dgm:cxn modelId="{C6651986-D3F4-45CE-9EC7-1C1DB4F6E59F}" type="presOf" srcId="{CEA72FAF-2D19-4FF6-BEBF-BBADEDE6B295}" destId="{D103BBB7-2CB1-4BFE-8C08-29C9126FAD34}" srcOrd="1" destOrd="1" presId="urn:microsoft.com/office/officeart/2005/8/layout/vList4"/>
+    <dgm:cxn modelId="{A3E34228-6D0F-478C-9288-BCE5D7AAE9F4}" srcId="{A6BB5FDC-E0B3-402C-BDAD-C7B20C33B8E4}" destId="{9135B999-B3DD-4123-BC65-F9DA36A59273}" srcOrd="4" destOrd="0" parTransId="{5CD565BD-6605-4AB5-94D7-882A50AEC5B0}" sibTransId="{AB8FC10B-38F6-49DA-8BF3-B304CB1D65CE}"/>
     <dgm:cxn modelId="{0D242D30-5C40-4B8D-AC94-604E8E68CD69}" srcId="{A6BB5FDC-E0B3-402C-BDAD-C7B20C33B8E4}" destId="{ECA36F7A-48D3-4E28-8EDD-3A89806B9EC1}" srcOrd="3" destOrd="0" parTransId="{DA6C153D-994B-47C8-ACCB-DB72C6FA5ECF}" sibTransId="{26242E9D-1EA5-4949-9F4C-14F0805545C5}"/>
-    <dgm:cxn modelId="{020DDA87-2153-451D-BE90-E6C9650A1F2F}" type="presOf" srcId="{5475A955-3965-4D96-BA8F-170C90467DF7}" destId="{8F3321E3-A4DA-4E5E-A800-45D18C1CF262}" srcOrd="0" destOrd="0" presId="urn:microsoft.com/office/officeart/2005/8/layout/vList4"/>
-    <dgm:cxn modelId="{FE4296D7-D3D9-4489-99EA-50769B931476}" srcId="{ECA36F7A-48D3-4E28-8EDD-3A89806B9EC1}" destId="{D0A9615D-3453-4A23-8EEF-091B344C6C75}" srcOrd="0" destOrd="0" parTransId="{3FDE6919-2E50-436A-A530-79BDED318B7B}" sibTransId="{CD28FD12-CD34-41FF-8356-9C56408CB826}"/>
+    <dgm:cxn modelId="{C585C830-8F2C-4578-ADDC-462D26D9D1BA}" type="presOf" srcId="{ECA36F7A-48D3-4E28-8EDD-3A89806B9EC1}" destId="{DAEBBD65-56A2-4971-B158-FA637F8AA40E}" srcOrd="0" destOrd="0" presId="urn:microsoft.com/office/officeart/2005/8/layout/vList4"/>
+    <dgm:cxn modelId="{11FCC830-CFF1-4B27-AF2E-4B6863C8F6A2}" type="presOf" srcId="{5475A955-3965-4D96-BA8F-170C90467DF7}" destId="{D103BBB7-2CB1-4BFE-8C08-29C9126FAD34}" srcOrd="1" destOrd="0" presId="urn:microsoft.com/office/officeart/2005/8/layout/vList4"/>
+    <dgm:cxn modelId="{EE3EB033-0E60-4B2E-AEF8-DE57155811AA}" srcId="{9135B999-B3DD-4123-BC65-F9DA36A59273}" destId="{BDCA7240-0E63-458E-940C-9C31418EF02A}" srcOrd="0" destOrd="0" parTransId="{E0B27963-D90E-4A3D-AA77-884C482F62E8}" sibTransId="{B5B2882C-9F84-42C6-A854-DCCE8743BC26}"/>
+    <dgm:cxn modelId="{C88E603A-6F93-4617-A402-BB7459C1FCA0}" type="presOf" srcId="{2BCBFD42-A6F0-4CDF-958B-4C67AB11B504}" destId="{127E1297-82EB-4D2E-BAF8-C601ED518F19}" srcOrd="0" destOrd="1" presId="urn:microsoft.com/office/officeart/2005/8/layout/vList4"/>
+    <dgm:cxn modelId="{9C9E5840-6AD5-4C86-BC04-1387405E1B1A}" type="presOf" srcId="{D0A9615D-3453-4A23-8EEF-091B344C6C75}" destId="{CD523077-2F29-40D8-AAD4-2FF5A0355139}" srcOrd="1" destOrd="1" presId="urn:microsoft.com/office/officeart/2005/8/layout/vList4"/>
+    <dgm:cxn modelId="{D02C4A62-1499-4819-9FF9-93C232A937BA}" type="presOf" srcId="{9135B999-B3DD-4123-BC65-F9DA36A59273}" destId="{7C0FA87C-99A9-456B-B8C8-25650C4F8417}" srcOrd="1" destOrd="0" presId="urn:microsoft.com/office/officeart/2005/8/layout/vList4"/>
+    <dgm:cxn modelId="{59855F43-231B-4A3D-8B3D-3A3E2FEBF49F}" type="presOf" srcId="{2BCBFD42-A6F0-4CDF-958B-4C67AB11B504}" destId="{25017520-59B2-4810-BB77-D80E6D4AFD45}" srcOrd="1" destOrd="1" presId="urn:microsoft.com/office/officeart/2005/8/layout/vList4"/>
+    <dgm:cxn modelId="{86832145-BF87-444A-8042-56A17368D6D8}" type="presOf" srcId="{9135B999-B3DD-4123-BC65-F9DA36A59273}" destId="{FB79F198-8F05-427C-936A-3D26653BCF34}" srcOrd="0" destOrd="0" presId="urn:microsoft.com/office/officeart/2005/8/layout/vList4"/>
     <dgm:cxn modelId="{A7462067-6D79-467F-9409-4718D28C47A5}" srcId="{A6BB5FDC-E0B3-402C-BDAD-C7B20C33B8E4}" destId="{5475A955-3965-4D96-BA8F-170C90467DF7}" srcOrd="0" destOrd="0" parTransId="{D86F27CE-1488-477E-BA4E-EFCBB3299B5A}" sibTransId="{3A496D7F-74FE-4772-B90A-C0C7D372D877}"/>
     <dgm:cxn modelId="{43E7DF76-977F-42E7-B622-A6C28A6A0ED6}" srcId="{5475A955-3965-4D96-BA8F-170C90467DF7}" destId="{CEA72FAF-2D19-4FF6-BEBF-BBADEDE6B295}" srcOrd="0" destOrd="0" parTransId="{19731269-7B84-48B4-AB48-24C7A36DA0C9}" sibTransId="{9F23AAA3-45EF-487E-81C2-08AB65D46378}"/>
+    <dgm:cxn modelId="{57F1A058-A357-4F4E-A5F6-FBDB7DAD1A17}" type="presOf" srcId="{8B53A526-0F25-4A8B-AF33-4F6E471FBB70}" destId="{2878B24F-A457-44A2-A1C2-48E7A56C3EA9}" srcOrd="0" destOrd="0" presId="urn:microsoft.com/office/officeart/2005/8/layout/vList4"/>
+    <dgm:cxn modelId="{D633CA78-4FB1-4331-BFD2-66481A5A46FB}" type="presOf" srcId="{ECA36F7A-48D3-4E28-8EDD-3A89806B9EC1}" destId="{CD523077-2F29-40D8-AAD4-2FF5A0355139}" srcOrd="1" destOrd="0" presId="urn:microsoft.com/office/officeart/2005/8/layout/vList4"/>
+    <dgm:cxn modelId="{0BCEAC7A-A62A-4444-84D1-56F55ABE421D}" srcId="{A6BB5FDC-E0B3-402C-BDAD-C7B20C33B8E4}" destId="{237A81B2-AD8D-475B-AAA1-9980E1AE72EB}" srcOrd="1" destOrd="0" parTransId="{CF80CBE2-F557-4220-97E4-02A4E601EE32}" sibTransId="{1D5786EB-56EB-411C-9314-A4D400B55973}"/>
+    <dgm:cxn modelId="{0D9BEF7A-0931-4F5E-BA99-B6DF2E1D88AC}" type="presOf" srcId="{9FAF1F7C-687A-4287-9BE6-085E47B8AFA2}" destId="{2878B24F-A457-44A2-A1C2-48E7A56C3EA9}" srcOrd="0" destOrd="1" presId="urn:microsoft.com/office/officeart/2005/8/layout/vList4"/>
+    <dgm:cxn modelId="{CF69EE7D-8D1E-421D-962E-50E228F419BB}" type="presOf" srcId="{9FAF1F7C-687A-4287-9BE6-085E47B8AFA2}" destId="{B8AA05F7-E56C-4719-9692-037B20F317C0}" srcOrd="1" destOrd="1" presId="urn:microsoft.com/office/officeart/2005/8/layout/vList4"/>
+    <dgm:cxn modelId="{C60B9E81-6ACB-4E7A-842D-CF78305927D1}" type="presOf" srcId="{237A81B2-AD8D-475B-AAA1-9980E1AE72EB}" destId="{127E1297-82EB-4D2E-BAF8-C601ED518F19}" srcOrd="0" destOrd="0" presId="urn:microsoft.com/office/officeart/2005/8/layout/vList4"/>
+    <dgm:cxn modelId="{7E156184-50C7-44D8-869A-F2841F470355}" type="presOf" srcId="{D0A9615D-3453-4A23-8EEF-091B344C6C75}" destId="{DAEBBD65-56A2-4971-B158-FA637F8AA40E}" srcOrd="0" destOrd="1" presId="urn:microsoft.com/office/officeart/2005/8/layout/vList4"/>
+    <dgm:cxn modelId="{C6651986-D3F4-45CE-9EC7-1C1DB4F6E59F}" type="presOf" srcId="{CEA72FAF-2D19-4FF6-BEBF-BBADEDE6B295}" destId="{D103BBB7-2CB1-4BFE-8C08-29C9126FAD34}" srcOrd="1" destOrd="1" presId="urn:microsoft.com/office/officeart/2005/8/layout/vList4"/>
+    <dgm:cxn modelId="{020DDA87-2153-451D-BE90-E6C9650A1F2F}" type="presOf" srcId="{5475A955-3965-4D96-BA8F-170C90467DF7}" destId="{8F3321E3-A4DA-4E5E-A800-45D18C1CF262}" srcOrd="0" destOrd="0" presId="urn:microsoft.com/office/officeart/2005/8/layout/vList4"/>
+    <dgm:cxn modelId="{9866C697-F6EA-48FF-9325-637C68E4E536}" type="presOf" srcId="{BDCA7240-0E63-458E-940C-9C31418EF02A}" destId="{FB79F198-8F05-427C-936A-3D26653BCF34}" srcOrd="0" destOrd="1" presId="urn:microsoft.com/office/officeart/2005/8/layout/vList4"/>
+    <dgm:cxn modelId="{119A2EA6-5E47-4296-9470-23F9FE733F10}" type="presOf" srcId="{237A81B2-AD8D-475B-AAA1-9980E1AE72EB}" destId="{25017520-59B2-4810-BB77-D80E6D4AFD45}" srcOrd="1" destOrd="0" presId="urn:microsoft.com/office/officeart/2005/8/layout/vList4"/>
+    <dgm:cxn modelId="{3BD459B0-44FE-4FF9-AB8C-654CD0D888BE}" type="presOf" srcId="{CEA72FAF-2D19-4FF6-BEBF-BBADEDE6B295}" destId="{8F3321E3-A4DA-4E5E-A800-45D18C1CF262}" srcOrd="0" destOrd="1" presId="urn:microsoft.com/office/officeart/2005/8/layout/vList4"/>
+    <dgm:cxn modelId="{0C364DBE-AA49-4115-95D1-AE7F90AD3AF3}" srcId="{A6BB5FDC-E0B3-402C-BDAD-C7B20C33B8E4}" destId="{8B53A526-0F25-4A8B-AF33-4F6E471FBB70}" srcOrd="2" destOrd="0" parTransId="{4E53D39C-8A9F-435F-8BF2-12FE862D10B4}" sibTransId="{6B682502-1E5B-4668-9013-D0A376F1BA67}"/>
+    <dgm:cxn modelId="{E8BB57C0-7249-4D34-B760-7B16D1C74AE9}" srcId="{8B53A526-0F25-4A8B-AF33-4F6E471FBB70}" destId="{9FAF1F7C-687A-4287-9BE6-085E47B8AFA2}" srcOrd="0" destOrd="0" parTransId="{C417F787-3A34-4AC7-83F3-9A20B963D934}" sibTransId="{CFF6EAC5-F670-4AC2-BFBB-17761931E4CC}"/>
+    <dgm:cxn modelId="{9DA6CFCB-3894-4BFC-95B8-FBE651B1524D}" srcId="{237A81B2-AD8D-475B-AAA1-9980E1AE72EB}" destId="{2BCBFD42-A6F0-4CDF-958B-4C67AB11B504}" srcOrd="0" destOrd="0" parTransId="{C6FF967E-DA0C-4B38-9A22-A393299E0F9C}" sibTransId="{BDF1F202-DFC6-4F35-A535-1DC4992B0581}"/>
     <dgm:cxn modelId="{84B696CC-0043-494D-A705-0AB9B9BF79D8}" type="presOf" srcId="{BDCA7240-0E63-458E-940C-9C31418EF02A}" destId="{7C0FA87C-99A9-456B-B8C8-25650C4F8417}" srcOrd="1" destOrd="1" presId="urn:microsoft.com/office/officeart/2005/8/layout/vList4"/>
-    <dgm:cxn modelId="{A3E34228-6D0F-478C-9288-BCE5D7AAE9F4}" srcId="{A6BB5FDC-E0B3-402C-BDAD-C7B20C33B8E4}" destId="{9135B999-B3DD-4123-BC65-F9DA36A59273}" srcOrd="4" destOrd="0" parTransId="{5CD565BD-6605-4AB5-94D7-882A50AEC5B0}" sibTransId="{AB8FC10B-38F6-49DA-8BF3-B304CB1D65CE}"/>
-    <dgm:cxn modelId="{9C9E5840-6AD5-4C86-BC04-1387405E1B1A}" type="presOf" srcId="{D0A9615D-3453-4A23-8EEF-091B344C6C75}" destId="{CD523077-2F29-40D8-AAD4-2FF5A0355139}" srcOrd="1" destOrd="1" presId="urn:microsoft.com/office/officeart/2005/8/layout/vList4"/>
-    <dgm:cxn modelId="{11FCC830-CFF1-4B27-AF2E-4B6863C8F6A2}" type="presOf" srcId="{5475A955-3965-4D96-BA8F-170C90467DF7}" destId="{D103BBB7-2CB1-4BFE-8C08-29C9126FAD34}" srcOrd="1" destOrd="0" presId="urn:microsoft.com/office/officeart/2005/8/layout/vList4"/>
-    <dgm:cxn modelId="{C88E603A-6F93-4617-A402-BB7459C1FCA0}" type="presOf" srcId="{2BCBFD42-A6F0-4CDF-958B-4C67AB11B504}" destId="{127E1297-82EB-4D2E-BAF8-C601ED518F19}" srcOrd="0" destOrd="1" presId="urn:microsoft.com/office/officeart/2005/8/layout/vList4"/>
-    <dgm:cxn modelId="{EE3EB033-0E60-4B2E-AEF8-DE57155811AA}" srcId="{9135B999-B3DD-4123-BC65-F9DA36A59273}" destId="{BDCA7240-0E63-458E-940C-9C31418EF02A}" srcOrd="0" destOrd="0" parTransId="{E0B27963-D90E-4A3D-AA77-884C482F62E8}" sibTransId="{B5B2882C-9F84-42C6-A854-DCCE8743BC26}"/>
-    <dgm:cxn modelId="{C585C830-8F2C-4578-ADDC-462D26D9D1BA}" type="presOf" srcId="{ECA36F7A-48D3-4E28-8EDD-3A89806B9EC1}" destId="{DAEBBD65-56A2-4971-B158-FA637F8AA40E}" srcOrd="0" destOrd="0" presId="urn:microsoft.com/office/officeart/2005/8/layout/vList4"/>
-    <dgm:cxn modelId="{0C364DBE-AA49-4115-95D1-AE7F90AD3AF3}" srcId="{A6BB5FDC-E0B3-402C-BDAD-C7B20C33B8E4}" destId="{8B53A526-0F25-4A8B-AF33-4F6E471FBB70}" srcOrd="2" destOrd="0" parTransId="{4E53D39C-8A9F-435F-8BF2-12FE862D10B4}" sibTransId="{6B682502-1E5B-4668-9013-D0A376F1BA67}"/>
-    <dgm:cxn modelId="{57F1A058-A357-4F4E-A5F6-FBDB7DAD1A17}" type="presOf" srcId="{8B53A526-0F25-4A8B-AF33-4F6E471FBB70}" destId="{2878B24F-A457-44A2-A1C2-48E7A56C3EA9}" srcOrd="0" destOrd="0" presId="urn:microsoft.com/office/officeart/2005/8/layout/vList4"/>
-    <dgm:cxn modelId="{7E156184-50C7-44D8-869A-F2841F470355}" type="presOf" srcId="{D0A9615D-3453-4A23-8EEF-091B344C6C75}" destId="{DAEBBD65-56A2-4971-B158-FA637F8AA40E}" srcOrd="0" destOrd="1" presId="urn:microsoft.com/office/officeart/2005/8/layout/vList4"/>
-    <dgm:cxn modelId="{CF69EE7D-8D1E-421D-962E-50E228F419BB}" type="presOf" srcId="{9FAF1F7C-687A-4287-9BE6-085E47B8AFA2}" destId="{B8AA05F7-E56C-4719-9692-037B20F317C0}" srcOrd="1" destOrd="1" presId="urn:microsoft.com/office/officeart/2005/8/layout/vList4"/>
+    <dgm:cxn modelId="{2358E0CF-ECB4-4407-AEA5-E79B56374714}" type="presOf" srcId="{8B53A526-0F25-4A8B-AF33-4F6E471FBB70}" destId="{B8AA05F7-E56C-4719-9692-037B20F317C0}" srcOrd="1" destOrd="0" presId="urn:microsoft.com/office/officeart/2005/8/layout/vList4"/>
+    <dgm:cxn modelId="{FE4296D7-D3D9-4489-99EA-50769B931476}" srcId="{ECA36F7A-48D3-4E28-8EDD-3A89806B9EC1}" destId="{D0A9615D-3453-4A23-8EEF-091B344C6C75}" srcOrd="0" destOrd="0" parTransId="{3FDE6919-2E50-436A-A530-79BDED318B7B}" sibTransId="{CD28FD12-CD34-41FF-8356-9C56408CB826}"/>
     <dgm:cxn modelId="{749C3DE2-454A-4740-A6D6-49CEF8ED5C7B}" type="presOf" srcId="{A6BB5FDC-E0B3-402C-BDAD-C7B20C33B8E4}" destId="{BB4125EF-B468-413E-A8B9-36714D335AEF}" srcOrd="0" destOrd="0" presId="urn:microsoft.com/office/officeart/2005/8/layout/vList4"/>
-    <dgm:cxn modelId="{9DA6CFCB-3894-4BFC-95B8-FBE651B1524D}" srcId="{237A81B2-AD8D-475B-AAA1-9980E1AE72EB}" destId="{2BCBFD42-A6F0-4CDF-958B-4C67AB11B504}" srcOrd="0" destOrd="0" parTransId="{C6FF967E-DA0C-4B38-9A22-A393299E0F9C}" sibTransId="{BDF1F202-DFC6-4F35-A535-1DC4992B0581}"/>
-    <dgm:cxn modelId="{9866C697-F6EA-48FF-9325-637C68E4E536}" type="presOf" srcId="{BDCA7240-0E63-458E-940C-9C31418EF02A}" destId="{FB79F198-8F05-427C-936A-3D26653BCF34}" srcOrd="0" destOrd="1" presId="urn:microsoft.com/office/officeart/2005/8/layout/vList4"/>
-    <dgm:cxn modelId="{3BD459B0-44FE-4FF9-AB8C-654CD0D888BE}" type="presOf" srcId="{CEA72FAF-2D19-4FF6-BEBF-BBADEDE6B295}" destId="{8F3321E3-A4DA-4E5E-A800-45D18C1CF262}" srcOrd="0" destOrd="1" presId="urn:microsoft.com/office/officeart/2005/8/layout/vList4"/>
-    <dgm:cxn modelId="{0BCEAC7A-A62A-4444-84D1-56F55ABE421D}" srcId="{A6BB5FDC-E0B3-402C-BDAD-C7B20C33B8E4}" destId="{237A81B2-AD8D-475B-AAA1-9980E1AE72EB}" srcOrd="1" destOrd="0" parTransId="{CF80CBE2-F557-4220-97E4-02A4E601EE32}" sibTransId="{1D5786EB-56EB-411C-9314-A4D400B55973}"/>
-    <dgm:cxn modelId="{119A2EA6-5E47-4296-9470-23F9FE733F10}" type="presOf" srcId="{237A81B2-AD8D-475B-AAA1-9980E1AE72EB}" destId="{25017520-59B2-4810-BB77-D80E6D4AFD45}" srcOrd="1" destOrd="0" presId="urn:microsoft.com/office/officeart/2005/8/layout/vList4"/>
-    <dgm:cxn modelId="{0D9BEF7A-0931-4F5E-BA99-B6DF2E1D88AC}" type="presOf" srcId="{9FAF1F7C-687A-4287-9BE6-085E47B8AFA2}" destId="{2878B24F-A457-44A2-A1C2-48E7A56C3EA9}" srcOrd="0" destOrd="1" presId="urn:microsoft.com/office/officeart/2005/8/layout/vList4"/>
-    <dgm:cxn modelId="{C60B9E81-6ACB-4E7A-842D-CF78305927D1}" type="presOf" srcId="{237A81B2-AD8D-475B-AAA1-9980E1AE72EB}" destId="{127E1297-82EB-4D2E-BAF8-C601ED518F19}" srcOrd="0" destOrd="0" presId="urn:microsoft.com/office/officeart/2005/8/layout/vList4"/>
-    <dgm:cxn modelId="{59855F43-231B-4A3D-8B3D-3A3E2FEBF49F}" type="presOf" srcId="{2BCBFD42-A6F0-4CDF-958B-4C67AB11B504}" destId="{25017520-59B2-4810-BB77-D80E6D4AFD45}" srcOrd="1" destOrd="1" presId="urn:microsoft.com/office/officeart/2005/8/layout/vList4"/>
-    <dgm:cxn modelId="{E8BB57C0-7249-4D34-B760-7B16D1C74AE9}" srcId="{8B53A526-0F25-4A8B-AF33-4F6E471FBB70}" destId="{9FAF1F7C-687A-4287-9BE6-085E47B8AFA2}" srcOrd="0" destOrd="0" parTransId="{C417F787-3A34-4AC7-83F3-9A20B963D934}" sibTransId="{CFF6EAC5-F670-4AC2-BFBB-17761931E4CC}"/>
-    <dgm:cxn modelId="{2358E0CF-ECB4-4407-AEA5-E79B56374714}" type="presOf" srcId="{8B53A526-0F25-4A8B-AF33-4F6E471FBB70}" destId="{B8AA05F7-E56C-4719-9692-037B20F317C0}" srcOrd="1" destOrd="0" presId="urn:microsoft.com/office/officeart/2005/8/layout/vList4"/>
-    <dgm:cxn modelId="{86832145-BF87-444A-8042-56A17368D6D8}" type="presOf" srcId="{9135B999-B3DD-4123-BC65-F9DA36A59273}" destId="{FB79F198-8F05-427C-936A-3D26653BCF34}" srcOrd="0" destOrd="0" presId="urn:microsoft.com/office/officeart/2005/8/layout/vList4"/>
-    <dgm:cxn modelId="{D02C4A62-1499-4819-9FF9-93C232A937BA}" type="presOf" srcId="{9135B999-B3DD-4123-BC65-F9DA36A59273}" destId="{7C0FA87C-99A9-456B-B8C8-25650C4F8417}" srcOrd="1" destOrd="0" presId="urn:microsoft.com/office/officeart/2005/8/layout/vList4"/>
     <dgm:cxn modelId="{570C1B45-44ED-4BDD-80BC-72165D04F953}" type="presParOf" srcId="{BB4125EF-B468-413E-A8B9-36714D335AEF}" destId="{F7DEE60D-034F-4102-99A0-BE8ED1656898}" srcOrd="0" destOrd="0" presId="urn:microsoft.com/office/officeart/2005/8/layout/vList4"/>
     <dgm:cxn modelId="{2622E5A9-F81F-4771-AAC6-3EBF7332CD99}" type="presParOf" srcId="{F7DEE60D-034F-4102-99A0-BE8ED1656898}" destId="{8F3321E3-A4DA-4E5E-A800-45D18C1CF262}" srcOrd="0" destOrd="0" presId="urn:microsoft.com/office/officeart/2005/8/layout/vList4"/>
     <dgm:cxn modelId="{58727D49-4C0B-4A8E-92B4-DAE3FBF2F7F2}" type="presParOf" srcId="{F7DEE60D-034F-4102-99A0-BE8ED1656898}" destId="{FE10695C-E84B-44FB-B6B0-C15C7037B3B7}" srcOrd="1" destOrd="0" presId="urn:microsoft.com/office/officeart/2005/8/layout/vList4"/>
@@ -4901,7 +4504,7 @@
   <dgm:whole/>
   <dgm:extLst>
     <a:ext uri="http://schemas.microsoft.com/office/drawing/2008/diagram">
-      <dsp:dataModelExt xmlns:dsp="http://schemas.microsoft.com/office/drawing/2008/diagram" relId="rId13" minVer="http://schemas.openxmlformats.org/drawingml/2006/diagram"/>
+      <dsp:dataModelExt xmlns:dsp="http://schemas.microsoft.com/office/drawing/2008/diagram" relId="rId12" minVer="http://schemas.openxmlformats.org/drawingml/2006/diagram"/>
     </a:ext>
   </dgm:extLst>
 </dgm:dataModel>
@@ -4968,7 +4571,7 @@
         </a:bodyPr>
         <a:lstStyle/>
         <a:p>
-          <a:pPr lvl="0" algn="l" defTabSz="1244600">
+          <a:pPr marL="0" lvl="0" indent="0" algn="l" defTabSz="1244600">
             <a:lnSpc>
               <a:spcPct val="90000"/>
             </a:lnSpc>
@@ -4978,6 +4581,7 @@
             <a:spcAft>
               <a:spcPct val="35000"/>
             </a:spcAft>
+            <a:buNone/>
           </a:pPr>
           <a:r>
             <a:rPr lang="en-US" sz="2800" kern="1200"/>
@@ -4995,7 +4599,7 @@
             <a:spcAft>
               <a:spcPct val="15000"/>
             </a:spcAft>
-            <a:buChar char="••"/>
+            <a:buChar char="•"/>
           </a:pPr>
           <a:r>
             <a:rPr lang="en-US" sz="2200" kern="1200"/>
@@ -5108,7 +4712,7 @@
         </a:bodyPr>
         <a:lstStyle/>
         <a:p>
-          <a:pPr lvl="0" algn="l" defTabSz="1244600">
+          <a:pPr marL="0" lvl="0" indent="0" algn="l" defTabSz="1244600">
             <a:lnSpc>
               <a:spcPct val="90000"/>
             </a:lnSpc>
@@ -5118,6 +4722,7 @@
             <a:spcAft>
               <a:spcPct val="35000"/>
             </a:spcAft>
+            <a:buNone/>
           </a:pPr>
           <a:r>
             <a:rPr lang="en-US" sz="2800" kern="1200"/>
@@ -5135,7 +4740,7 @@
             <a:spcAft>
               <a:spcPct val="15000"/>
             </a:spcAft>
-            <a:buChar char="••"/>
+            <a:buChar char="•"/>
           </a:pPr>
           <a:r>
             <a:rPr lang="en-US" sz="2200" kern="1200"/>
@@ -5248,7 +4853,7 @@
         </a:bodyPr>
         <a:lstStyle/>
         <a:p>
-          <a:pPr lvl="0" algn="l" defTabSz="1244600">
+          <a:pPr marL="0" lvl="0" indent="0" algn="l" defTabSz="1244600">
             <a:lnSpc>
               <a:spcPct val="90000"/>
             </a:lnSpc>
@@ -5258,6 +4863,7 @@
             <a:spcAft>
               <a:spcPct val="35000"/>
             </a:spcAft>
+            <a:buNone/>
           </a:pPr>
           <a:r>
             <a:rPr lang="en-US" sz="2800" kern="1200"/>
@@ -5275,7 +4881,7 @@
             <a:spcAft>
               <a:spcPct val="15000"/>
             </a:spcAft>
-            <a:buChar char="••"/>
+            <a:buChar char="•"/>
           </a:pPr>
           <a:r>
             <a:rPr lang="en-US" sz="2200" kern="1200"/>
@@ -5388,7 +4994,7 @@
         </a:bodyPr>
         <a:lstStyle/>
         <a:p>
-          <a:pPr lvl="0" algn="l" defTabSz="1244600">
+          <a:pPr marL="0" lvl="0" indent="0" algn="l" defTabSz="1244600">
             <a:lnSpc>
               <a:spcPct val="90000"/>
             </a:lnSpc>
@@ -5398,6 +5004,7 @@
             <a:spcAft>
               <a:spcPct val="35000"/>
             </a:spcAft>
+            <a:buNone/>
           </a:pPr>
           <a:r>
             <a:rPr lang="en-US" sz="2800" kern="1200"/>
@@ -5415,7 +5022,7 @@
             <a:spcAft>
               <a:spcPct val="15000"/>
             </a:spcAft>
-            <a:buChar char="••"/>
+            <a:buChar char="•"/>
           </a:pPr>
           <a:r>
             <a:rPr lang="en-US" sz="2200" kern="1200"/>
@@ -5528,7 +5135,7 @@
         </a:bodyPr>
         <a:lstStyle/>
         <a:p>
-          <a:pPr lvl="0" algn="l" defTabSz="1244600">
+          <a:pPr marL="0" lvl="0" indent="0" algn="l" defTabSz="1244600">
             <a:lnSpc>
               <a:spcPct val="90000"/>
             </a:lnSpc>
@@ -5538,6 +5145,7 @@
             <a:spcAft>
               <a:spcPct val="35000"/>
             </a:spcAft>
+            <a:buNone/>
           </a:pPr>
           <a:r>
             <a:rPr lang="en-US" sz="2800" kern="1200"/>
@@ -5555,7 +5163,7 @@
             <a:spcAft>
               <a:spcPct val="15000"/>
             </a:spcAft>
-            <a:buChar char="••"/>
+            <a:buChar char="•"/>
           </a:pPr>
           <a:r>
             <a:rPr lang="en-US" sz="2200" kern="1200"/>

</xml_diff>